<commit_message>
Second update with code.
</commit_message>
<xml_diff>
--- a/products/manuscript/Manuscript.docx
+++ b/products/manuscript/Manuscript.docx
@@ -71,7 +71,7 @@
         <w:pStyle w:val="Date"/>
       </w:pPr>
       <w:r>
-        <w:t xml:space="preserve">2024-06-06</w:t>
+        <w:t xml:space="preserve">2024-06-07</w:t>
       </w:r>
     </w:p>
     <w:p>
@@ -79,7 +79,7 @@
         <w:pStyle w:val="FirstParagraph"/>
       </w:pPr>
     </w:p>
-    <w:bookmarkStart w:id="26" w:name="introduction"/>
+    <w:bookmarkStart w:id="21" w:name="introduction"/>
     <w:p>
       <w:pPr>
         <w:pStyle w:val="Heading1"/>
@@ -114,19 +114,35 @@
       </w:r>
     </w:p>
     <w:bookmarkEnd w:id="20"/>
-    <w:bookmarkStart w:id="23" w:name="datasets"/>
+    <w:bookmarkEnd w:id="21"/>
+    <w:bookmarkStart w:id="28" w:name="dataset"/>
+    <w:p>
+      <w:pPr>
+        <w:pStyle w:val="Heading1"/>
+      </w:pPr>
+      <w:r>
+        <w:t xml:space="preserve">2. Dataset</w:t>
+      </w:r>
+    </w:p>
+    <w:p>
+      <w:pPr>
+        <w:pStyle w:val="FirstParagraph"/>
+      </w:pPr>
+      <w:r>
+        <w:t xml:space="preserve">For this project, I was looking for a dataset with employee data that included a wide range of variables to explore potential relationships with attrition. Below, I will provide an overview of the dataset’s origin, author, the types of variables it includes, and other relevant details.</w:t>
+      </w:r>
+    </w:p>
+    <w:bookmarkStart w:id="23" w:name="ibm-hr-analytics-employee-attrition"/>
     <w:p>
       <w:pPr>
         <w:pStyle w:val="Heading2"/>
       </w:pPr>
       <w:r>
-        <w:t xml:space="preserve">1.2 Datasets</w:t>
-      </w:r>
-    </w:p>
-    <w:p>
-      <w:pPr>
-        <w:pStyle w:val="FirstParagraph"/>
-      </w:pPr>
+        <w:t xml:space="preserve">2.1</w:t>
+      </w:r>
+      <w:r>
+        <w:t xml:space="preserve"> </w:t>
+      </w:r>
       <w:r>
         <w:rPr>
           <w:bCs/>
@@ -137,47 +153,10 @@
     </w:p>
     <w:p>
       <w:pPr>
-        <w:pStyle w:val="BodyText"/>
+        <w:pStyle w:val="FirstParagraph"/>
       </w:pPr>
       <w:r>
         <w:t xml:space="preserve">The dataset for this project was sourced from</w:t>
-      </w:r>
-      <w:r>
-        <w:t xml:space="preserve"> </w:t>
-      </w:r>
-      <w:hyperlink r:id="rId21">
-        <w:r>
-          <w:rPr>
-            <w:rStyle w:val="Hyperlink"/>
-          </w:rPr>
-          <w:t xml:space="preserve">Kaggle.com</w:t>
-        </w:r>
-      </w:hyperlink>
-      <w:r>
-        <w:t xml:space="preserve"> </w:t>
-      </w:r>
-      <w:r>
-        <w:t xml:space="preserve">and was created by IBM Data Scientists as a fictional representation of HR data. It consists of 1,470 rows and 35 variables that cover demographic details, job characteristics, compensation, performance metrics, and employee satisfaction data. This data serves as the foundation for analyzing factors contributing to employee turnover and developing a predictive model.</w:t>
-      </w:r>
-    </w:p>
-    <w:p>
-      <w:pPr>
-        <w:pStyle w:val="BodyText"/>
-      </w:pPr>
-      <w:r>
-        <w:rPr>
-          <w:bCs/>
-          <w:b/>
-        </w:rPr>
-        <w:t xml:space="preserve">HR Analytics Case Study</w:t>
-      </w:r>
-    </w:p>
-    <w:p>
-      <w:pPr>
-        <w:pStyle w:val="BodyText"/>
-      </w:pPr>
-      <w:r>
-        <w:t xml:space="preserve">This data set was also sources from</w:t>
       </w:r>
       <w:r>
         <w:t xml:space="preserve"> </w:t>
@@ -194,17 +173,317 @@
         <w:t xml:space="preserve"> </w:t>
       </w:r>
       <w:r>
-        <w:t xml:space="preserve">and the collaborators are Vijay Choudhary and Aman Kumar. This data set consists of 5 data files and 1 data dictionary file. Each of the data files, contains 4,410 rows and the main file contains 24 variables similar to the IBM file where it shows demographic information, job characteristics, compensation, survey data, etc. This file contains additional information that could help us</w:t>
+        <w:t xml:space="preserve">and was created by IBM Data Scientists as a fictional representation of HR data. It consists of 1,470 rows and 35 variables that cover demographic details, job characteristics, compensation, performance metrics, and employee satisfaction data. This data serves as the foundation for analyzing factors contributing to employee turnover and developing a predictive model.</w:t>
       </w:r>
     </w:p>
     <w:bookmarkEnd w:id="23"/>
-    <w:bookmarkStart w:id="24" w:name="concerns"/>
+    <w:bookmarkStart w:id="24" w:name="variables"/>
     <w:p>
       <w:pPr>
         <w:pStyle w:val="Heading2"/>
       </w:pPr>
       <w:r>
-        <w:t xml:space="preserve">1.3 Concerns</w:t>
+        <w:t xml:space="preserve">2.2</w:t>
+      </w:r>
+      <w:r>
+        <w:t xml:space="preserve"> </w:t>
+      </w:r>
+      <w:r>
+        <w:rPr>
+          <w:bCs/>
+          <w:b/>
+        </w:rPr>
+        <w:t xml:space="preserve">Variables</w:t>
+      </w:r>
+    </w:p>
+    <w:p>
+      <w:pPr>
+        <w:pStyle w:val="FirstParagraph"/>
+      </w:pPr>
+      <w:r>
+        <w:t xml:space="preserve">This file includes 35 variables, detailed below, which includes a combination of character and integer types, with some of the character variables being categorical.</w:t>
+      </w:r>
+    </w:p>
+    <w:p>
+      <w:pPr>
+        <w:pStyle w:val="SourceCode"/>
+      </w:pPr>
+      <w:r>
+        <w:rPr>
+          <w:rStyle w:val="FunctionTok"/>
+        </w:rPr>
+        <w:t xml:space="preserve">str</w:t>
+      </w:r>
+      <w:r>
+        <w:rPr>
+          <w:rStyle w:val="NormalTok"/>
+        </w:rPr>
+        <w:t xml:space="preserve">(hr_data)</w:t>
+      </w:r>
+    </w:p>
+    <w:p>
+      <w:pPr>
+        <w:pStyle w:val="SourceCode"/>
+      </w:pPr>
+      <w:r>
+        <w:rPr>
+          <w:rStyle w:val="VerbatimChar"/>
+        </w:rPr>
+        <w:t xml:space="preserve">'data.frame':   35 obs. of  2 variables:</w:t>
+      </w:r>
+      <w:r>
+        <w:br/>
+      </w:r>
+      <w:r>
+        <w:rPr>
+          <w:rStyle w:val="VerbatimChar"/>
+        </w:rPr>
+        <w:t xml:space="preserve"> $ Name       : chr  "AGE" "ATTRITION" "BUSINESS TRAVEL" "DAILY RATE" ...</w:t>
+      </w:r>
+      <w:r>
+        <w:br/>
+      </w:r>
+      <w:r>
+        <w:rPr>
+          <w:rStyle w:val="VerbatimChar"/>
+        </w:rPr>
+        <w:t xml:space="preserve"> $ Description: chr  "Numerical Value" "Employee leaving the company (0=no, 1=yes)" "(1=No Travel, 2=Travel Frequently, 3=Tavel Rarely)" "Numerical Value - Salary Level" ...</w:t>
+      </w:r>
+    </w:p>
+    <w:bookmarkEnd w:id="24"/>
+    <w:bookmarkStart w:id="25" w:name="gender"/>
+    <w:p>
+      <w:pPr>
+        <w:pStyle w:val="Heading2"/>
+      </w:pPr>
+      <w:r>
+        <w:t xml:space="preserve">2.3</w:t>
+      </w:r>
+      <w:r>
+        <w:t xml:space="preserve"> </w:t>
+      </w:r>
+      <w:r>
+        <w:rPr>
+          <w:bCs/>
+          <w:b/>
+        </w:rPr>
+        <w:t xml:space="preserve">Gender</w:t>
+      </w:r>
+    </w:p>
+    <w:p>
+      <w:pPr>
+        <w:pStyle w:val="FirstParagraph"/>
+      </w:pPr>
+      <w:r>
+        <w:t xml:space="preserve">Out of the 1,470 observation in the dataset, 588 are female and 882 are male. This provides a quick snapshot of the gender distribution within the data.</w:t>
+      </w:r>
+    </w:p>
+    <w:p>
+      <w:pPr>
+        <w:pStyle w:val="SourceCode"/>
+      </w:pPr>
+      <w:r>
+        <w:rPr>
+          <w:rStyle w:val="FunctionTok"/>
+        </w:rPr>
+        <w:t xml:space="preserve">table</w:t>
+      </w:r>
+      <w:r>
+        <w:rPr>
+          <w:rStyle w:val="NormalTok"/>
+        </w:rPr>
+        <w:t xml:space="preserve">(hr_data</w:t>
+      </w:r>
+      <w:r>
+        <w:rPr>
+          <w:rStyle w:val="SpecialCharTok"/>
+        </w:rPr>
+        <w:t xml:space="preserve">$</w:t>
+      </w:r>
+      <w:r>
+        <w:rPr>
+          <w:rStyle w:val="NormalTok"/>
+        </w:rPr>
+        <w:t xml:space="preserve">Gender)</w:t>
+      </w:r>
+    </w:p>
+    <w:p>
+      <w:pPr>
+        <w:pStyle w:val="SourceCode"/>
+      </w:pPr>
+      <w:r>
+        <w:rPr>
+          <w:rStyle w:val="VerbatimChar"/>
+        </w:rPr>
+        <w:t xml:space="preserve">&lt; table of extent 0 &gt;</w:t>
+      </w:r>
+    </w:p>
+    <w:bookmarkEnd w:id="25"/>
+    <w:bookmarkStart w:id="26" w:name="education"/>
+    <w:p>
+      <w:pPr>
+        <w:pStyle w:val="Heading2"/>
+      </w:pPr>
+      <w:r>
+        <w:t xml:space="preserve">2.4</w:t>
+      </w:r>
+      <w:r>
+        <w:t xml:space="preserve"> </w:t>
+      </w:r>
+      <w:r>
+        <w:rPr>
+          <w:bCs/>
+          <w:b/>
+        </w:rPr>
+        <w:t xml:space="preserve">Education</w:t>
+      </w:r>
+    </w:p>
+    <w:p>
+      <w:pPr>
+        <w:pStyle w:val="FirstParagraph"/>
+      </w:pPr>
+      <w:r>
+        <w:t xml:space="preserve">During data cleaning, we’ll use the data dictionary to decode each field. For instance, the education field is labeled from 1 to 5, representing different educational levels: 1 =</w:t>
+      </w:r>
+      <w:r>
+        <w:t xml:space="preserve"> </w:t>
+      </w:r>
+      <w:r>
+        <w:t xml:space="preserve">“</w:t>
+      </w:r>
+      <w:r>
+        <w:t xml:space="preserve">Below College,</w:t>
+      </w:r>
+      <w:r>
+        <w:t xml:space="preserve">”</w:t>
+      </w:r>
+      <w:r>
+        <w:t xml:space="preserve"> </w:t>
+      </w:r>
+      <w:r>
+        <w:t xml:space="preserve">2 =</w:t>
+      </w:r>
+      <w:r>
+        <w:t xml:space="preserve"> </w:t>
+      </w:r>
+      <w:r>
+        <w:t xml:space="preserve">“</w:t>
+      </w:r>
+      <w:r>
+        <w:t xml:space="preserve">College,</w:t>
+      </w:r>
+      <w:r>
+        <w:t xml:space="preserve">”</w:t>
+      </w:r>
+      <w:r>
+        <w:t xml:space="preserve"> </w:t>
+      </w:r>
+      <w:r>
+        <w:t xml:space="preserve">3 =</w:t>
+      </w:r>
+      <w:r>
+        <w:t xml:space="preserve"> </w:t>
+      </w:r>
+      <w:r>
+        <w:t xml:space="preserve">“</w:t>
+      </w:r>
+      <w:r>
+        <w:t xml:space="preserve">Bachelor’s,</w:t>
+      </w:r>
+      <w:r>
+        <w:t xml:space="preserve">”</w:t>
+      </w:r>
+      <w:r>
+        <w:t xml:space="preserve"> </w:t>
+      </w:r>
+      <w:r>
+        <w:t xml:space="preserve">4 =</w:t>
+      </w:r>
+      <w:r>
+        <w:t xml:space="preserve"> </w:t>
+      </w:r>
+      <w:r>
+        <w:t xml:space="preserve">“</w:t>
+      </w:r>
+      <w:r>
+        <w:t xml:space="preserve">Master’s,</w:t>
+      </w:r>
+      <w:r>
+        <w:t xml:space="preserve">”</w:t>
+      </w:r>
+      <w:r>
+        <w:t xml:space="preserve"> </w:t>
+      </w:r>
+      <w:r>
+        <w:t xml:space="preserve">and 5 =</w:t>
+      </w:r>
+      <w:r>
+        <w:t xml:space="preserve"> </w:t>
+      </w:r>
+      <w:r>
+        <w:t xml:space="preserve">“</w:t>
+      </w:r>
+      <w:r>
+        <w:t xml:space="preserve">Doctorate.</w:t>
+      </w:r>
+      <w:r>
+        <w:t xml:space="preserve">”</w:t>
+      </w:r>
+      <w:r>
+        <w:t xml:space="preserve"> </w:t>
+      </w:r>
+      <w:r>
+        <w:t xml:space="preserve">Notably, about 40% of the dataset holds a Bachelor’s degree.</w:t>
+      </w:r>
+    </w:p>
+    <w:p>
+      <w:pPr>
+        <w:pStyle w:val="SourceCode"/>
+      </w:pPr>
+      <w:r>
+        <w:rPr>
+          <w:rStyle w:val="FunctionTok"/>
+        </w:rPr>
+        <w:t xml:space="preserve">table</w:t>
+      </w:r>
+      <w:r>
+        <w:rPr>
+          <w:rStyle w:val="NormalTok"/>
+        </w:rPr>
+        <w:t xml:space="preserve">(hr_data</w:t>
+      </w:r>
+      <w:r>
+        <w:rPr>
+          <w:rStyle w:val="SpecialCharTok"/>
+        </w:rPr>
+        <w:t xml:space="preserve">$</w:t>
+      </w:r>
+      <w:r>
+        <w:rPr>
+          <w:rStyle w:val="NormalTok"/>
+        </w:rPr>
+        <w:t xml:space="preserve">Education)</w:t>
+      </w:r>
+    </w:p>
+    <w:p>
+      <w:pPr>
+        <w:pStyle w:val="SourceCode"/>
+      </w:pPr>
+      <w:r>
+        <w:rPr>
+          <w:rStyle w:val="VerbatimChar"/>
+        </w:rPr>
+        <w:t xml:space="preserve">&lt; table of extent 0 &gt;</w:t>
+      </w:r>
+    </w:p>
+    <w:bookmarkEnd w:id="26"/>
+    <w:bookmarkStart w:id="27" w:name="data-dictionary"/>
+    <w:p>
+      <w:pPr>
+        <w:pStyle w:val="Heading2"/>
+      </w:pPr>
+      <w:r>
+        <w:t xml:space="preserve">2.5 Data Dictionary</w:t>
       </w:r>
     </w:p>
     <w:p>
@@ -227,14 +506,15 @@
         <w:t xml:space="preserve">DELETE —– Describe what the data is, what it contains, where it is from, etc. Eventually this might be part of a methods section.</w:t>
       </w:r>
     </w:p>
-    <w:bookmarkEnd w:id="24"/>
-    <w:bookmarkStart w:id="25" w:name="questionshypotheses-to-be-addressed"/>
-    <w:p>
-      <w:pPr>
-        <w:pStyle w:val="Heading2"/>
-      </w:pPr>
-      <w:r>
-        <w:t xml:space="preserve">1.4 Questions/Hypotheses to be addressed</w:t>
+    <w:bookmarkEnd w:id="27"/>
+    <w:bookmarkEnd w:id="28"/>
+    <w:bookmarkStart w:id="29" w:name="questionshypotheses-to-be-addressed"/>
+    <w:p>
+      <w:pPr>
+        <w:pStyle w:val="Heading1"/>
+      </w:pPr>
+      <w:r>
+        <w:t xml:space="preserve">3. Questions/Hypotheses to be addressed</w:t>
       </w:r>
     </w:p>
     <w:p>
@@ -279,15 +559,14 @@
         <w:br w:type="page"/>
       </w:r>
     </w:p>
-    <w:bookmarkEnd w:id="25"/>
-    <w:bookmarkEnd w:id="26"/>
-    <w:bookmarkStart w:id="35" w:name="methods"/>
+    <w:bookmarkEnd w:id="29"/>
+    <w:bookmarkStart w:id="38" w:name="methods"/>
     <w:p>
       <w:pPr>
         <w:pStyle w:val="Heading1"/>
       </w:pPr>
       <w:r>
-        <w:t xml:space="preserve">2. Methods</w:t>
+        <w:t xml:space="preserve">4. Methods</w:t>
       </w:r>
     </w:p>
     <w:p>
@@ -302,13 +581,13 @@
         <w:t xml:space="preserve">Describe your methods. That should describe the data, the cleaning processes, and the analysis approaches. You might want to provide a shorter description here and all the details in the supplement.</w:t>
       </w:r>
     </w:p>
-    <w:bookmarkStart w:id="31" w:name="schematic-of-workflow"/>
+    <w:bookmarkStart w:id="34" w:name="schematic-of-workflow"/>
     <w:p>
       <w:pPr>
         <w:pStyle w:val="Heading2"/>
       </w:pPr>
       <w:r>
-        <w:t xml:space="preserve">2.1 Schematic of workflow</w:t>
+        <w:t xml:space="preserve">4.1 Schematic of workflow</w:t>
       </w:r>
     </w:p>
     <w:p>
@@ -364,7 +643,7 @@
       <w:tr>
         <w:tc>
           <w:tcPr/>
-          <w:bookmarkStart w:id="30" w:name="fig-schematic"/>
+          <w:bookmarkStart w:id="33" w:name="fig-schematic"/>
           <w:p>
             <w:pPr>
               <w:jc w:val="center"/>
@@ -374,18 +653,18 @@
                 <wp:inline>
                   <wp:extent cx="5334000" cy="4978399"/>
                   <wp:effectExtent b="0" l="0" r="0" t="0"/>
-                  <wp:docPr descr="" title="" id="28" name="Picture"/>
+                  <wp:docPr descr="" title="" id="31" name="Picture"/>
                   <a:graphic>
                     <a:graphicData uri="http://schemas.openxmlformats.org/drawingml/2006/picture">
                       <pic:pic>
                         <pic:nvPicPr>
-                          <pic:cNvPr descr="../../assets/antigen-recognition.png" id="29" name="Picture"/>
+                          <pic:cNvPr descr="../../assets/antigen-recognition.png" id="32" name="Picture"/>
                           <pic:cNvPicPr>
                             <a:picLocks noChangeArrowheads="1" noChangeAspect="1"/>
                           </pic:cNvPicPr>
                         </pic:nvPicPr>
                         <pic:blipFill>
-                          <a:blip r:embed="rId27"/>
+                          <a:blip r:embed="rId30"/>
                           <a:stretch>
                             <a:fillRect/>
                           </a:stretch>
@@ -425,18 +704,18 @@
               <w:t xml:space="preserve">Figure 1: A figure that is manually generated and shows some overview/schematic. This has nothing to do with the data, it’s just a random one from one of our projects I found and placed here.</w:t>
             </w:r>
           </w:p>
-          <w:bookmarkEnd w:id="30"/>
+          <w:bookmarkEnd w:id="33"/>
         </w:tc>
       </w:tr>
     </w:tbl>
-    <w:bookmarkEnd w:id="31"/>
-    <w:bookmarkStart w:id="32" w:name="data-aquisition"/>
+    <w:bookmarkEnd w:id="34"/>
+    <w:bookmarkStart w:id="35" w:name="data-aquisition"/>
     <w:p>
       <w:pPr>
         <w:pStyle w:val="Heading2"/>
       </w:pPr>
       <w:r>
-        <w:t xml:space="preserve">2.2 Data aquisition</w:t>
+        <w:t xml:space="preserve">4.2 Data aquisition</w:t>
       </w:r>
     </w:p>
     <w:p>
@@ -451,14 +730,14 @@
         <w:t xml:space="preserve">As applicable, explain where and how you got the data. If you directly import the data from an online source, you can combine this section with the next.</w:t>
       </w:r>
     </w:p>
-    <w:bookmarkEnd w:id="32"/>
-    <w:bookmarkStart w:id="33" w:name="data-import-and-cleaning"/>
+    <w:bookmarkEnd w:id="35"/>
+    <w:bookmarkStart w:id="36" w:name="data-import-and-cleaning"/>
     <w:p>
       <w:pPr>
         <w:pStyle w:val="Heading2"/>
       </w:pPr>
       <w:r>
-        <w:t xml:space="preserve">2.3 Data import and cleaning</w:t>
+        <w:t xml:space="preserve">4.3 Data import and cleaning</w:t>
       </w:r>
     </w:p>
     <w:p>
@@ -473,14 +752,14 @@
         <w:t xml:space="preserve">Write code that reads in the file and cleans it so it’s ready for analysis. Since this will be fairly long code for most datasets, it might be a good idea to have it in one or several R scripts. If that is the case, explain here briefly what kind of cleaning/processing you do, and provide more details and well documented code somewhere (e.g. as supplement in a paper). All materials, including files that contain code, should be commented well so everyone can follow along.</w:t>
       </w:r>
     </w:p>
-    <w:bookmarkEnd w:id="33"/>
-    <w:bookmarkStart w:id="34" w:name="statistical-analysis"/>
+    <w:bookmarkEnd w:id="36"/>
+    <w:bookmarkStart w:id="37" w:name="statistical-analysis"/>
     <w:p>
       <w:pPr>
         <w:pStyle w:val="Heading2"/>
       </w:pPr>
       <w:r>
-        <w:t xml:space="preserve">2.4 Statistical analysis</w:t>
+        <w:t xml:space="preserve">4.4 Statistical analysis</w:t>
       </w:r>
     </w:p>
     <w:p>
@@ -500,24 +779,24 @@
         <w:br w:type="page"/>
       </w:r>
     </w:p>
-    <w:bookmarkEnd w:id="34"/>
-    <w:bookmarkEnd w:id="35"/>
-    <w:bookmarkStart w:id="45" w:name="results"/>
+    <w:bookmarkEnd w:id="37"/>
+    <w:bookmarkEnd w:id="38"/>
+    <w:bookmarkStart w:id="53" w:name="results"/>
     <w:p>
       <w:pPr>
         <w:pStyle w:val="Heading1"/>
       </w:pPr>
       <w:r>
-        <w:t xml:space="preserve">3. Results</w:t>
-      </w:r>
-    </w:p>
-    <w:bookmarkStart w:id="37" w:name="exploratorydescriptive-analysis"/>
+        <w:t xml:space="preserve">5. Results</w:t>
+      </w:r>
+    </w:p>
+    <w:bookmarkStart w:id="40" w:name="exploratorydescriptive-analysis"/>
     <w:p>
       <w:pPr>
         <w:pStyle w:val="Heading2"/>
       </w:pPr>
       <w:r>
-        <w:t xml:space="preserve">3.1 Exploratory/Descriptive analysis</w:t>
+        <w:t xml:space="preserve">5.1 Exploratory/Descriptive analysis</w:t>
       </w:r>
     </w:p>
     <w:p>
@@ -651,7 +930,7 @@
         <w:t xml:space="preserve">package.</w:t>
       </w:r>
     </w:p>
-    <w:bookmarkStart w:id="36" w:name="tbl-summarytable"/>
+    <w:bookmarkStart w:id="39" w:name="tbl-summarytable"/>
     <w:p>
       <w:pPr>
         <w:pStyle w:val="TableCaption"/>
@@ -1417,15 +1696,15 @@
         </w:tc>
       </w:tr>
     </w:tbl>
-    <w:bookmarkEnd w:id="36"/>
-    <w:bookmarkEnd w:id="37"/>
-    <w:bookmarkStart w:id="42" w:name="basic-statistical-analysis"/>
+    <w:bookmarkEnd w:id="39"/>
+    <w:bookmarkEnd w:id="40"/>
+    <w:bookmarkStart w:id="45" w:name="basic-statistical-analysis"/>
     <w:p>
       <w:pPr>
         <w:pStyle w:val="Heading2"/>
       </w:pPr>
       <w:r>
-        <w:t xml:space="preserve">3.2 Basic statistical analysis</w:t>
+        <w:t xml:space="preserve">5.2 Basic statistical analysis</w:t>
       </w:r>
     </w:p>
     <w:p>
@@ -1514,7 +1793,7 @@
       <w:tr>
         <w:tc>
           <w:tcPr/>
-          <w:bookmarkStart w:id="41" w:name="fig-result"/>
+          <w:bookmarkStart w:id="44" w:name="fig-result"/>
           <w:p>
             <w:pPr>
               <w:jc w:val="center"/>
@@ -1524,18 +1803,18 @@
                 <wp:inline>
                   <wp:extent cx="5334000" cy="2701322"/>
                   <wp:effectExtent b="0" l="0" r="0" t="0"/>
-                  <wp:docPr descr="" title="" id="39" name="Picture"/>
+                  <wp:docPr descr="" title="" id="42" name="Picture"/>
                   <a:graphic>
                     <a:graphicData uri="http://schemas.openxmlformats.org/drawingml/2006/picture">
                       <pic:pic>
                         <pic:nvPicPr>
-                          <pic:cNvPr descr="../../results/figures/height-weight-stratified.png" id="40" name="Picture"/>
+                          <pic:cNvPr descr="../../results/figures/height-weight-stratified.png" id="43" name="Picture"/>
                           <pic:cNvPicPr>
                             <a:picLocks noChangeArrowheads="1" noChangeAspect="1"/>
                           </pic:cNvPicPr>
                         </pic:nvPicPr>
                         <pic:blipFill>
-                          <a:blip r:embed="rId38"/>
+                          <a:blip r:embed="rId41"/>
                           <a:stretch>
                             <a:fillRect/>
                           </a:stretch>
@@ -1575,18 +1854,18 @@
               <w:t xml:space="preserve">Figure 2: Height and weight stratified by gender.</w:t>
             </w:r>
           </w:p>
-          <w:bookmarkEnd w:id="41"/>
+          <w:bookmarkEnd w:id="44"/>
         </w:tc>
       </w:tr>
     </w:tbl>
-    <w:bookmarkEnd w:id="42"/>
-    <w:bookmarkStart w:id="44" w:name="full-analysis"/>
+    <w:bookmarkEnd w:id="45"/>
+    <w:bookmarkStart w:id="52" w:name="full-analysis"/>
     <w:p>
       <w:pPr>
         <w:pStyle w:val="Heading2"/>
       </w:pPr>
       <w:r>
-        <w:t xml:space="preserve">3.3 Full analysis</w:t>
+        <w:t xml:space="preserve">5.3 Full analysis</w:t>
       </w:r>
     </w:p>
     <w:p>
@@ -1626,7 +1905,7 @@
         <w:t xml:space="preserve">shows a summary of a linear model fit.</w:t>
       </w:r>
     </w:p>
-    <w:bookmarkStart w:id="43" w:name="tbl-resulttable2"/>
+    <w:bookmarkStart w:id="46" w:name="tbl-resulttable2"/>
     <w:p>
       <w:pPr>
         <w:pStyle w:val="TableCaption"/>
@@ -1964,312 +2243,87 @@
         </w:tc>
       </w:tr>
     </w:tbl>
-    <w:bookmarkEnd w:id="43"/>
+    <w:bookmarkEnd w:id="46"/>
     <w:p>
       <w:r>
         <w:br w:type="page"/>
       </w:r>
     </w:p>
-    <w:bookmarkEnd w:id="44"/>
-    <w:bookmarkEnd w:id="45"/>
-    <w:bookmarkStart w:id="50" w:name="discussion"/>
-    <w:p>
-      <w:pPr>
-        <w:pStyle w:val="Heading1"/>
-      </w:pPr>
-      <w:r>
-        <w:t xml:space="preserve">4. Discussion</w:t>
-      </w:r>
-    </w:p>
-    <w:bookmarkStart w:id="46" w:name="summary-and-interpretation"/>
-    <w:p>
-      <w:pPr>
-        <w:pStyle w:val="Heading2"/>
-      </w:pPr>
-      <w:r>
-        <w:t xml:space="preserve">4.1 Summary and Interpretation</w:t>
-      </w:r>
-    </w:p>
-    <w:p>
-      <w:pPr>
-        <w:pStyle w:val="FirstParagraph"/>
-      </w:pPr>
+    <w:bookmarkStart w:id="51" w:name="refs"/>
+    <w:bookmarkStart w:id="48" w:name="ref-mckay2020"/>
+    <w:p>
+      <w:pPr>
+        <w:pStyle w:val="Bibliography"/>
+      </w:pPr>
+      <w:r>
+        <w:t xml:space="preserve">McKay, B., Ebell, M., Billings, W. Z., Dale, A. P., Shen, Y., &amp; Handel, A. (2020). Associations</w:t>
+      </w:r>
+      <w:r>
+        <w:t xml:space="preserve"> </w:t>
+      </w:r>
+      <w:r>
+        <w:t xml:space="preserve">Between Relative Viral Load</w:t>
+      </w:r>
+      <w:r>
+        <w:t xml:space="preserve"> </w:t>
+      </w:r>
+      <w:r>
+        <w:t xml:space="preserve">at</w:t>
+      </w:r>
+      <w:r>
+        <w:t xml:space="preserve"> </w:t>
+      </w:r>
+      <w:r>
+        <w:t xml:space="preserve">Diagnosis</w:t>
+      </w:r>
+      <w:r>
+        <w:t xml:space="preserve"> </w:t>
+      </w:r>
+      <w:r>
+        <w:t xml:space="preserve">and</w:t>
+      </w:r>
+      <w:r>
+        <w:t xml:space="preserve"> </w:t>
+      </w:r>
+      <w:r>
+        <w:t xml:space="preserve">Influenza A Symptoms</w:t>
+      </w:r>
+      <w:r>
+        <w:t xml:space="preserve"> </w:t>
+      </w:r>
+      <w:r>
+        <w:t xml:space="preserve">and</w:t>
+      </w:r>
+      <w:r>
+        <w:t xml:space="preserve"> </w:t>
+      </w:r>
+      <w:r>
+        <w:t xml:space="preserve">Recovery</w:t>
+      </w:r>
+      <w:r>
+        <w:t xml:space="preserve">.</w:t>
+      </w:r>
+      <w:r>
+        <w:t xml:space="preserve"> </w:t>
+      </w:r>
       <w:r>
         <w:rPr>
           <w:iCs/>
           <w:i/>
         </w:rPr>
-        <w:t xml:space="preserve">Summarize what you did, what you found and what it means.</w:t>
-      </w:r>
-    </w:p>
-    <w:bookmarkEnd w:id="46"/>
-    <w:bookmarkStart w:id="47" w:name="strengths-and-limitations"/>
-    <w:p>
-      <w:pPr>
-        <w:pStyle w:val="Heading2"/>
-      </w:pPr>
-      <w:r>
-        <w:t xml:space="preserve">4.2 Strengths and Limitations</w:t>
-      </w:r>
-    </w:p>
-    <w:p>
-      <w:pPr>
-        <w:pStyle w:val="FirstParagraph"/>
-      </w:pPr>
+        <w:t xml:space="preserve">Open Forum Infectious Diseases</w:t>
+      </w:r>
+      <w:r>
+        <w:t xml:space="preserve">,</w:t>
+      </w:r>
+      <w:r>
+        <w:t xml:space="preserve"> </w:t>
+      </w:r>
       <w:r>
         <w:rPr>
           <w:iCs/>
           <w:i/>
         </w:rPr>
-        <w:t xml:space="preserve">Discuss what you perceive as strengths and limitations of your analysis.</w:t>
-      </w:r>
-    </w:p>
-    <w:bookmarkEnd w:id="47"/>
-    <w:bookmarkStart w:id="49" w:name="conclusions"/>
-    <w:p>
-      <w:pPr>
-        <w:pStyle w:val="Heading2"/>
-      </w:pPr>
-      <w:r>
-        <w:t xml:space="preserve">4.3 Conclusions</w:t>
-      </w:r>
-    </w:p>
-    <w:p>
-      <w:pPr>
-        <w:pStyle w:val="FirstParagraph"/>
-      </w:pPr>
-      <w:r>
-        <w:rPr>
-          <w:iCs/>
-          <w:i/>
-        </w:rPr>
-        <w:t xml:space="preserve">What are the main take-home messages?</w:t>
-      </w:r>
-    </w:p>
-    <w:p>
-      <w:pPr>
-        <w:pStyle w:val="BodyText"/>
-      </w:pPr>
-      <w:r>
-        <w:rPr>
-          <w:iCs/>
-          <w:i/>
-        </w:rPr>
-        <w:t xml:space="preserve">Include citations in your Rmd file using bibtex, the list of references will automatically be placed at the end</w:t>
-      </w:r>
-    </w:p>
-    <w:p>
-      <w:pPr>
-        <w:pStyle w:val="BodyText"/>
-      </w:pPr>
-      <w:r>
-        <w:t xml:space="preserve">This paper</w:t>
-      </w:r>
-      <w:r>
-        <w:t xml:space="preserve"> </w:t>
-      </w:r>
-      <w:r>
-        <w:t xml:space="preserve">(Leek &amp; Peng, 2015)</w:t>
-      </w:r>
-      <w:r>
-        <w:t xml:space="preserve"> </w:t>
-      </w:r>
-      <w:r>
-        <w:t xml:space="preserve">discusses types of analyses.</w:t>
-      </w:r>
-    </w:p>
-    <w:p>
-      <w:pPr>
-        <w:pStyle w:val="BodyText"/>
-      </w:pPr>
-      <w:r>
-        <w:t xml:space="preserve">These papers</w:t>
-      </w:r>
-      <w:r>
-        <w:t xml:space="preserve"> </w:t>
-      </w:r>
-      <w:r>
-        <w:t xml:space="preserve">(McKay, Ebell, Billings, et al., 2020; McKay, Ebell, Dale, et al., 2020)</w:t>
-      </w:r>
-      <w:r>
-        <w:t xml:space="preserve"> </w:t>
-      </w:r>
-      <w:r>
-        <w:t xml:space="preserve">are good examples of papers published using a fully reproducible setup similar to the one shown in this template.</w:t>
-      </w:r>
-    </w:p>
-    <w:p>
-      <w:pPr>
-        <w:pStyle w:val="BodyText"/>
-      </w:pPr>
-      <w:r>
-        <w:t xml:space="preserve">Note that this cited reference will show up at the end of the document, the reference formatting is determined by the CSL file specified in the YAML header. Many more style files for almost any journal</w:t>
-      </w:r>
-      <w:r>
-        <w:t xml:space="preserve"> </w:t>
-      </w:r>
-      <w:hyperlink r:id="rId48">
-        <w:r>
-          <w:rPr>
-            <w:rStyle w:val="Hyperlink"/>
-          </w:rPr>
-          <w:t xml:space="preserve">are available</w:t>
-        </w:r>
-      </w:hyperlink>
-      <w:r>
-        <w:t xml:space="preserve">. You also specify the location of your bibtex reference file in the YAML. You can call your reference file anything you like.</w:t>
-      </w:r>
-    </w:p>
-    <w:p>
-      <w:r>
-        <w:br w:type="page"/>
-      </w:r>
-    </w:p>
-    <w:bookmarkEnd w:id="49"/>
-    <w:bookmarkEnd w:id="50"/>
-    <w:bookmarkStart w:id="58" w:name="references"/>
-    <w:p>
-      <w:pPr>
-        <w:pStyle w:val="Heading1"/>
-      </w:pPr>
-      <w:r>
-        <w:t xml:space="preserve">5. References</w:t>
-      </w:r>
-    </w:p>
-    <w:bookmarkStart w:id="57" w:name="refs"/>
-    <w:bookmarkStart w:id="52" w:name="ref-leek2015"/>
-    <w:p>
-      <w:pPr>
-        <w:pStyle w:val="Bibliography"/>
-      </w:pPr>
-      <w:r>
-        <w:t xml:space="preserve">Leek, J. T., &amp; Peng, R. D. (2015). Statistics.</w:t>
-      </w:r>
-      <w:r>
-        <w:t xml:space="preserve"> </w:t>
-      </w:r>
-      <w:r>
-        <w:t xml:space="preserve">What</w:t>
-      </w:r>
-      <w:r>
-        <w:t xml:space="preserve"> </w:t>
-      </w:r>
-      <w:r>
-        <w:t xml:space="preserve">is the question?</w:t>
-      </w:r>
-      <w:r>
-        <w:t xml:space="preserve"> </w:t>
-      </w:r>
-      <w:r>
-        <w:rPr>
-          <w:iCs/>
-          <w:i/>
-        </w:rPr>
-        <w:t xml:space="preserve">Science (New York, N.Y.)</w:t>
-      </w:r>
-      <w:r>
-        <w:t xml:space="preserve">,</w:t>
-      </w:r>
-      <w:r>
-        <w:t xml:space="preserve"> </w:t>
-      </w:r>
-      <w:r>
-        <w:rPr>
-          <w:iCs/>
-          <w:i/>
-        </w:rPr>
-        <w:t xml:space="preserve">347</w:t>
-      </w:r>
-      <w:r>
-        <w:t xml:space="preserve">(6228), 1314–1315.</w:t>
-      </w:r>
-      <w:r>
-        <w:t xml:space="preserve"> </w:t>
-      </w:r>
-      <w:hyperlink r:id="rId51">
-        <w:r>
-          <w:rPr>
-            <w:rStyle w:val="Hyperlink"/>
-          </w:rPr>
-          <w:t xml:space="preserve">https://doi.org/10.1126/science.aaa6146</w:t>
-        </w:r>
-      </w:hyperlink>
-    </w:p>
-    <w:bookmarkEnd w:id="52"/>
-    <w:bookmarkStart w:id="54" w:name="ref-mckay2020"/>
-    <w:p>
-      <w:pPr>
-        <w:pStyle w:val="Bibliography"/>
-      </w:pPr>
-      <w:r>
-        <w:t xml:space="preserve">McKay, B., Ebell, M., Billings, W. Z., Dale, A. P., Shen, Y., &amp; Handel, A. (2020). Associations</w:t>
-      </w:r>
-      <w:r>
-        <w:t xml:space="preserve"> </w:t>
-      </w:r>
-      <w:r>
-        <w:t xml:space="preserve">Between Relative Viral Load</w:t>
-      </w:r>
-      <w:r>
-        <w:t xml:space="preserve"> </w:t>
-      </w:r>
-      <w:r>
-        <w:t xml:space="preserve">at</w:t>
-      </w:r>
-      <w:r>
-        <w:t xml:space="preserve"> </w:t>
-      </w:r>
-      <w:r>
-        <w:t xml:space="preserve">Diagnosis</w:t>
-      </w:r>
-      <w:r>
-        <w:t xml:space="preserve"> </w:t>
-      </w:r>
-      <w:r>
-        <w:t xml:space="preserve">and</w:t>
-      </w:r>
-      <w:r>
-        <w:t xml:space="preserve"> </w:t>
-      </w:r>
-      <w:r>
-        <w:t xml:space="preserve">Influenza A Symptoms</w:t>
-      </w:r>
-      <w:r>
-        <w:t xml:space="preserve"> </w:t>
-      </w:r>
-      <w:r>
-        <w:t xml:space="preserve">and</w:t>
-      </w:r>
-      <w:r>
-        <w:t xml:space="preserve"> </w:t>
-      </w:r>
-      <w:r>
-        <w:t xml:space="preserve">Recovery</w:t>
-      </w:r>
-      <w:r>
-        <w:t xml:space="preserve">.</w:t>
-      </w:r>
-      <w:r>
-        <w:t xml:space="preserve"> </w:t>
-      </w:r>
-      <w:r>
-        <w:rPr>
-          <w:iCs/>
-          <w:i/>
-        </w:rPr>
-        <w:t xml:space="preserve">Open Forum Infectious Diseases</w:t>
-      </w:r>
-      <w:r>
-        <w:t xml:space="preserve">,</w:t>
-      </w:r>
-      <w:r>
-        <w:t xml:space="preserve"> </w:t>
-      </w:r>
-      <w:r>
-        <w:rPr>
-          <w:iCs/>
-          <w:i/>
-        </w:rPr>
         <w:t xml:space="preserve">7</w:t>
       </w:r>
       <w:r>
@@ -2278,7 +2332,7 @@
       <w:r>
         <w:t xml:space="preserve"> </w:t>
       </w:r>
-      <w:hyperlink r:id="rId53">
+      <w:hyperlink r:id="rId47">
         <w:r>
           <w:rPr>
             <w:rStyle w:val="Hyperlink"/>
@@ -2287,8 +2341,8 @@
         </w:r>
       </w:hyperlink>
     </w:p>
-    <w:bookmarkEnd w:id="54"/>
-    <w:bookmarkStart w:id="56" w:name="ref-mckay2020a"/>
+    <w:bookmarkEnd w:id="48"/>
+    <w:bookmarkStart w:id="50" w:name="ref-mckay2020a"/>
     <w:p>
       <w:pPr>
         <w:pStyle w:val="Bibliography"/>
@@ -2325,7 +2379,7 @@
       <w:r>
         <w:t xml:space="preserve"> </w:t>
       </w:r>
-      <w:hyperlink r:id="rId55">
+      <w:hyperlink r:id="rId49">
         <w:r>
           <w:rPr>
             <w:rStyle w:val="Hyperlink"/>
@@ -2334,9 +2388,10 @@
         </w:r>
       </w:hyperlink>
     </w:p>
-    <w:bookmarkEnd w:id="56"/>
-    <w:bookmarkEnd w:id="57"/>
-    <w:bookmarkEnd w:id="58"/>
+    <w:bookmarkEnd w:id="50"/>
+    <w:bookmarkEnd w:id="51"/>
+    <w:bookmarkEnd w:id="52"/>
+    <w:bookmarkEnd w:id="53"/>
     <w:sectPr/>
   </w:body>
 </w:document>

</xml_diff>

<commit_message>
Project part 2 - first update
</commit_message>
<xml_diff>
--- a/products/manuscript/Manuscript.docx
+++ b/products/manuscript/Manuscript.docx
@@ -71,7 +71,7 @@
         <w:pStyle w:val="Date"/>
       </w:pPr>
       <w:r>
-        <w:t xml:space="preserve">2024-06-07</w:t>
+        <w:t xml:space="preserve">2024-06-13</w:t>
       </w:r>
     </w:p>
     <w:bookmarkStart w:id="20" w:name="project-overview"/>
@@ -140,7 +140,7 @@
       </w:r>
     </w:p>
     <w:bookmarkEnd w:id="21"/>
-    <w:bookmarkStart w:id="27" w:name="dataset"/>
+    <w:bookmarkStart w:id="24" w:name="dataset"/>
     <w:p>
       <w:pPr>
         <w:pStyle w:val="Heading1"/>
@@ -202,481 +202,1811 @@
       </w:r>
     </w:p>
     <w:bookmarkEnd w:id="23"/>
-    <w:bookmarkStart w:id="24" w:name="variables"/>
-    <w:p>
-      <w:pPr>
-        <w:pStyle w:val="Heading2"/>
-      </w:pPr>
-      <w:r>
-        <w:t xml:space="preserve">3.2</w:t>
-      </w:r>
-      <w:r>
-        <w:t xml:space="preserve"> </w:t>
-      </w:r>
+    <w:bookmarkEnd w:id="24"/>
+    <w:bookmarkStart w:id="25" w:name="data-cleaning-process"/>
+    <w:p>
+      <w:pPr>
+        <w:pStyle w:val="Heading1"/>
+      </w:pPr>
+      <w:r>
+        <w:t xml:space="preserve">4. Data Cleaning Process</w:t>
+      </w:r>
+    </w:p>
+    <w:p>
+      <w:pPr>
+        <w:pStyle w:val="FirstParagraph"/>
+      </w:pPr>
+      <w:r>
+        <w:t xml:space="preserve">Data cleaning is an important step in data analysis process and focuses on detecting and correcting errors and inconsistencies in the dataset. The goals is to ensure that the data is accurate, complete and reliable. Overall, this dataset didn’t have any anomalies and there were only a couple of steps I took to prepare the data. The steps we took are the following:</w:t>
+      </w:r>
+    </w:p>
+    <w:p>
+      <w:pPr>
+        <w:pStyle w:val="BodyText"/>
+      </w:pPr>
       <w:r>
         <w:rPr>
           <w:bCs/>
           <w:b/>
         </w:rPr>
-        <w:t xml:space="preserve">Variables</w:t>
+        <w:t xml:space="preserve">Loading Data for Cleaning Process</w:t>
+      </w:r>
+    </w:p>
+    <w:p>
+      <w:pPr>
+        <w:pStyle w:val="BodyText"/>
+      </w:pPr>
+      <w:r>
+        <w:t xml:space="preserve">In order to start the cleaning process, we need make to sure we load the data. In the code below, we use the</w:t>
+      </w:r>
+      <w:r>
+        <w:t xml:space="preserve"> </w:t>
+      </w:r>
+      <w:r>
+        <w:rPr>
+          <w:iCs/>
+          <w:i/>
+        </w:rPr>
+        <w:t xml:space="preserve">library(here)</w:t>
+      </w:r>
+      <w:r>
+        <w:t xml:space="preserve"> </w:t>
+      </w:r>
+      <w:r>
+        <w:t xml:space="preserve">function to set the file path dynamically, so our script can find and access the data files regardless of the current working directory.</w:t>
+      </w:r>
+    </w:p>
+    <w:p>
+      <w:pPr>
+        <w:pStyle w:val="SourceCode"/>
+      </w:pPr>
+      <w:r>
+        <w:rPr>
+          <w:rStyle w:val="NormalTok"/>
+        </w:rPr>
+        <w:t xml:space="preserve">hr_data </w:t>
+      </w:r>
+      <w:r>
+        <w:rPr>
+          <w:rStyle w:val="OtherTok"/>
+        </w:rPr>
+        <w:t xml:space="preserve">=</w:t>
+      </w:r>
+      <w:r>
+        <w:rPr>
+          <w:rStyle w:val="NormalTok"/>
+        </w:rPr>
+        <w:t xml:space="preserve"> here</w:t>
+      </w:r>
+      <w:r>
+        <w:rPr>
+          <w:rStyle w:val="SpecialCharTok"/>
+        </w:rPr>
+        <w:t xml:space="preserve">::</w:t>
+      </w:r>
+      <w:r>
+        <w:rPr>
+          <w:rStyle w:val="FunctionTok"/>
+        </w:rPr>
+        <w:t xml:space="preserve">here</w:t>
+      </w:r>
+      <w:r>
+        <w:rPr>
+          <w:rStyle w:val="NormalTok"/>
+        </w:rPr>
+        <w:t xml:space="preserve">(</w:t>
+      </w:r>
+      <w:r>
+        <w:rPr>
+          <w:rStyle w:val="StringTok"/>
+        </w:rPr>
+        <w:t xml:space="preserve">"data"</w:t>
+      </w:r>
+      <w:r>
+        <w:rPr>
+          <w:rStyle w:val="NormalTok"/>
+        </w:rPr>
+        <w:t xml:space="preserve">,</w:t>
+      </w:r>
+      <w:r>
+        <w:rPr>
+          <w:rStyle w:val="StringTok"/>
+        </w:rPr>
+        <w:t xml:space="preserve">"raw-data"</w:t>
+      </w:r>
+      <w:r>
+        <w:rPr>
+          <w:rStyle w:val="NormalTok"/>
+        </w:rPr>
+        <w:t xml:space="preserve">,</w:t>
+      </w:r>
+      <w:r>
+        <w:rPr>
+          <w:rStyle w:val="StringTok"/>
+        </w:rPr>
+        <w:t xml:space="preserve">"IBM HR Analytics Data.xlsx"</w:t>
+      </w:r>
+      <w:r>
+        <w:rPr>
+          <w:rStyle w:val="NormalTok"/>
+        </w:rPr>
+        <w:t xml:space="preserve">)</w:t>
+      </w:r>
+      <w:r>
+        <w:br/>
+      </w:r>
+      <w:r>
+        <w:rPr>
+          <w:rStyle w:val="NormalTok"/>
+        </w:rPr>
+        <w:t xml:space="preserve">rawdata </w:t>
+      </w:r>
+      <w:r>
+        <w:rPr>
+          <w:rStyle w:val="OtherTok"/>
+        </w:rPr>
+        <w:t xml:space="preserve">=</w:t>
+      </w:r>
+      <w:r>
+        <w:rPr>
+          <w:rStyle w:val="NormalTok"/>
+        </w:rPr>
+        <w:t xml:space="preserve"> readxl</w:t>
+      </w:r>
+      <w:r>
+        <w:rPr>
+          <w:rStyle w:val="SpecialCharTok"/>
+        </w:rPr>
+        <w:t xml:space="preserve">::</w:t>
+      </w:r>
+      <w:r>
+        <w:rPr>
+          <w:rStyle w:val="FunctionTok"/>
+        </w:rPr>
+        <w:t xml:space="preserve">read_excel</w:t>
+      </w:r>
+      <w:r>
+        <w:rPr>
+          <w:rStyle w:val="NormalTok"/>
+        </w:rPr>
+        <w:t xml:space="preserve">(hr_data)</w:t>
       </w:r>
     </w:p>
     <w:p>
       <w:pPr>
         <w:pStyle w:val="FirstParagraph"/>
       </w:pPr>
-      <w:r>
-        <w:t xml:space="preserve">This file includes 35 variables, detailed below, which includes a combination of character and integer types, with some of the character variables being categorical.</w:t>
-      </w:r>
-    </w:p>
-    <w:p>
-      <w:pPr>
-        <w:pStyle w:val="SourceCode"/>
-      </w:pPr>
-      <w:r>
-        <w:rPr>
-          <w:rStyle w:val="FunctionTok"/>
-        </w:rPr>
-        <w:t xml:space="preserve">str</w:t>
-      </w:r>
-      <w:r>
-        <w:rPr>
-          <w:rStyle w:val="NormalTok"/>
-        </w:rPr>
-        <w:t xml:space="preserve">(hr_data)</w:t>
-      </w:r>
-    </w:p>
-    <w:p>
-      <w:pPr>
-        <w:pStyle w:val="SourceCode"/>
-      </w:pPr>
-      <w:r>
-        <w:rPr>
-          <w:rStyle w:val="VerbatimChar"/>
-        </w:rPr>
-        <w:t xml:space="preserve">'data.frame':   1470 obs. of  35 variables:</w:t>
-      </w:r>
-      <w:r>
-        <w:br/>
-      </w:r>
-      <w:r>
-        <w:rPr>
-          <w:rStyle w:val="VerbatimChar"/>
-        </w:rPr>
-        <w:t xml:space="preserve"> $ Age                     : int  41 49 37 33 27 32 59 30 38 36 ...</w:t>
-      </w:r>
-      <w:r>
-        <w:br/>
-      </w:r>
-      <w:r>
-        <w:rPr>
-          <w:rStyle w:val="VerbatimChar"/>
-        </w:rPr>
-        <w:t xml:space="preserve"> $ Attrition               : chr  "Yes" "No" "Yes" "No" ...</w:t>
-      </w:r>
-      <w:r>
-        <w:br/>
-      </w:r>
-      <w:r>
-        <w:rPr>
-          <w:rStyle w:val="VerbatimChar"/>
-        </w:rPr>
-        <w:t xml:space="preserve"> $ BusinessTravel          : chr  "Travel_Rarely" "Travel_Frequently" "Travel_Rarely" "Travel_Frequently" ...</w:t>
-      </w:r>
-      <w:r>
-        <w:br/>
-      </w:r>
-      <w:r>
-        <w:rPr>
-          <w:rStyle w:val="VerbatimChar"/>
-        </w:rPr>
-        <w:t xml:space="preserve"> $ DailyRate               : int  1102 279 1373 1392 591 1005 1324 1358 216 1299 ...</w:t>
-      </w:r>
-      <w:r>
-        <w:br/>
-      </w:r>
-      <w:r>
-        <w:rPr>
-          <w:rStyle w:val="VerbatimChar"/>
-        </w:rPr>
-        <w:t xml:space="preserve"> $ Department              : chr  "Sales" "Research &amp; Development" "Research &amp; Development" "Research &amp; Development" ...</w:t>
-      </w:r>
-      <w:r>
-        <w:br/>
-      </w:r>
-      <w:r>
-        <w:rPr>
-          <w:rStyle w:val="VerbatimChar"/>
-        </w:rPr>
-        <w:t xml:space="preserve"> $ DistanceFromHome        : int  1 8 2 3 2 2 3 24 23 27 ...</w:t>
-      </w:r>
-      <w:r>
-        <w:br/>
-      </w:r>
-      <w:r>
-        <w:rPr>
-          <w:rStyle w:val="VerbatimChar"/>
-        </w:rPr>
-        <w:t xml:space="preserve"> $ Education               : int  2 1 2 4 1 2 3 1 3 3 ...</w:t>
-      </w:r>
-      <w:r>
-        <w:br/>
-      </w:r>
-      <w:r>
-        <w:rPr>
-          <w:rStyle w:val="VerbatimChar"/>
-        </w:rPr>
-        <w:t xml:space="preserve"> $ EducationField          : chr  "Life Sciences" "Life Sciences" "Other" "Life Sciences" ...</w:t>
-      </w:r>
-      <w:r>
-        <w:br/>
-      </w:r>
-      <w:r>
-        <w:rPr>
-          <w:rStyle w:val="VerbatimChar"/>
-        </w:rPr>
-        <w:t xml:space="preserve"> $ EmployeeCount           : int  1 1 1 1 1 1 1 1 1 1 ...</w:t>
-      </w:r>
-      <w:r>
-        <w:br/>
-      </w:r>
-      <w:r>
-        <w:rPr>
-          <w:rStyle w:val="VerbatimChar"/>
-        </w:rPr>
-        <w:t xml:space="preserve"> $ EmployeeNumber          : int  1 2 4 5 7 8 10 11 12 13 ...</w:t>
-      </w:r>
-      <w:r>
-        <w:br/>
-      </w:r>
-      <w:r>
-        <w:rPr>
-          <w:rStyle w:val="VerbatimChar"/>
-        </w:rPr>
-        <w:t xml:space="preserve"> $ EnvironmentSatisfaction : int  2 3 4 4 1 4 3 4 4 3 ...</w:t>
-      </w:r>
-      <w:r>
-        <w:br/>
-      </w:r>
-      <w:r>
-        <w:rPr>
-          <w:rStyle w:val="VerbatimChar"/>
-        </w:rPr>
-        <w:t xml:space="preserve"> $ Gender                  : chr  "Female" "Male" "Male" "Female" ...</w:t>
-      </w:r>
-      <w:r>
-        <w:br/>
-      </w:r>
-      <w:r>
-        <w:rPr>
-          <w:rStyle w:val="VerbatimChar"/>
-        </w:rPr>
-        <w:t xml:space="preserve"> $ HourlyRate              : int  94 61 92 56 40 79 81 67 44 94 ...</w:t>
-      </w:r>
-      <w:r>
-        <w:br/>
-      </w:r>
-      <w:r>
-        <w:rPr>
-          <w:rStyle w:val="VerbatimChar"/>
-        </w:rPr>
-        <w:t xml:space="preserve"> $ JobInvolvement          : int  3 2 2 3 3 3 4 3 2 3 ...</w:t>
-      </w:r>
-      <w:r>
-        <w:br/>
-      </w:r>
-      <w:r>
-        <w:rPr>
-          <w:rStyle w:val="VerbatimChar"/>
-        </w:rPr>
-        <w:t xml:space="preserve"> $ JobLevel                : int  2 2 1 1 1 1 1 1 3 2 ...</w:t>
-      </w:r>
-      <w:r>
-        <w:br/>
-      </w:r>
-      <w:r>
-        <w:rPr>
-          <w:rStyle w:val="VerbatimChar"/>
-        </w:rPr>
-        <w:t xml:space="preserve"> $ JobRole                 : chr  "Sales Executive" "Research Scientist" "Laboratory Technician" "Research Scientist" ...</w:t>
-      </w:r>
-      <w:r>
-        <w:br/>
-      </w:r>
-      <w:r>
-        <w:rPr>
-          <w:rStyle w:val="VerbatimChar"/>
-        </w:rPr>
-        <w:t xml:space="preserve"> $ JobSatisfaction         : int  4 2 3 3 2 4 1 3 3 3 ...</w:t>
-      </w:r>
-      <w:r>
-        <w:br/>
-      </w:r>
-      <w:r>
-        <w:rPr>
-          <w:rStyle w:val="VerbatimChar"/>
-        </w:rPr>
-        <w:t xml:space="preserve"> $ MaritalStatus           : chr  "Single" "Married" "Single" "Married" ...</w:t>
-      </w:r>
-      <w:r>
-        <w:br/>
-      </w:r>
-      <w:r>
-        <w:rPr>
-          <w:rStyle w:val="VerbatimChar"/>
-        </w:rPr>
-        <w:t xml:space="preserve"> $ MonthlyIncome           : int  5993 5130 2090 2909 3468 3068 2670 2693 9526 5237 ...</w:t>
-      </w:r>
-      <w:r>
-        <w:br/>
-      </w:r>
-      <w:r>
-        <w:rPr>
-          <w:rStyle w:val="VerbatimChar"/>
-        </w:rPr>
-        <w:t xml:space="preserve"> $ MonthlyRate             : int  19479 24907 2396 23159 16632 11864 9964 13335 8787 16577 ...</w:t>
-      </w:r>
-      <w:r>
-        <w:br/>
-      </w:r>
-      <w:r>
-        <w:rPr>
-          <w:rStyle w:val="VerbatimChar"/>
-        </w:rPr>
-        <w:t xml:space="preserve"> $ NumCompaniesWorked      : int  8 1 6 1 9 0 4 1 0 6 ...</w:t>
-      </w:r>
-      <w:r>
-        <w:br/>
-      </w:r>
-      <w:r>
-        <w:rPr>
-          <w:rStyle w:val="VerbatimChar"/>
-        </w:rPr>
-        <w:t xml:space="preserve"> $ Over18                  : chr  "Y" "Y" "Y" "Y" ...</w:t>
-      </w:r>
-      <w:r>
-        <w:br/>
-      </w:r>
-      <w:r>
-        <w:rPr>
-          <w:rStyle w:val="VerbatimChar"/>
-        </w:rPr>
-        <w:t xml:space="preserve"> $ OverTime                : chr  "Yes" "No" "Yes" "Yes" ...</w:t>
-      </w:r>
-      <w:r>
-        <w:br/>
-      </w:r>
-      <w:r>
-        <w:rPr>
-          <w:rStyle w:val="VerbatimChar"/>
-        </w:rPr>
-        <w:t xml:space="preserve"> $ PercentSalaryHike       : int  11 23 15 11 12 13 20 22 21 13 ...</w:t>
-      </w:r>
-      <w:r>
-        <w:br/>
-      </w:r>
-      <w:r>
-        <w:rPr>
-          <w:rStyle w:val="VerbatimChar"/>
-        </w:rPr>
-        <w:t xml:space="preserve"> $ PerformanceRating       : int  3 4 3 3 3 3 4 4 4 3 ...</w:t>
-      </w:r>
-      <w:r>
-        <w:br/>
-      </w:r>
-      <w:r>
-        <w:rPr>
-          <w:rStyle w:val="VerbatimChar"/>
-        </w:rPr>
-        <w:t xml:space="preserve"> $ RelationshipSatisfaction: int  1 4 2 3 4 3 1 2 2 2 ...</w:t>
-      </w:r>
-      <w:r>
-        <w:br/>
-      </w:r>
-      <w:r>
-        <w:rPr>
-          <w:rStyle w:val="VerbatimChar"/>
-        </w:rPr>
-        <w:t xml:space="preserve"> $ StandardHours           : int  80 80 80 80 80 80 80 80 80 80 ...</w:t>
-      </w:r>
-      <w:r>
-        <w:br/>
-      </w:r>
-      <w:r>
-        <w:rPr>
-          <w:rStyle w:val="VerbatimChar"/>
-        </w:rPr>
-        <w:t xml:space="preserve"> $ StockOptionLevel        : int  0 1 0 0 1 0 3 1 0 2 ...</w:t>
-      </w:r>
-      <w:r>
-        <w:br/>
-      </w:r>
-      <w:r>
-        <w:rPr>
-          <w:rStyle w:val="VerbatimChar"/>
-        </w:rPr>
-        <w:t xml:space="preserve"> $ TotalWorkingYears       : int  8 10 7 8 6 8 12 1 10 17 ...</w:t>
-      </w:r>
-      <w:r>
-        <w:br/>
-      </w:r>
-      <w:r>
-        <w:rPr>
-          <w:rStyle w:val="VerbatimChar"/>
-        </w:rPr>
-        <w:t xml:space="preserve"> $ TrainingTimesLastYear   : int  0 3 3 3 3 2 3 2 2 3 ...</w:t>
-      </w:r>
-      <w:r>
-        <w:br/>
-      </w:r>
-      <w:r>
-        <w:rPr>
-          <w:rStyle w:val="VerbatimChar"/>
-        </w:rPr>
-        <w:t xml:space="preserve"> $ WorkLifeBalance         : int  1 3 3 3 3 2 2 3 3 2 ...</w:t>
-      </w:r>
-      <w:r>
-        <w:br/>
-      </w:r>
-      <w:r>
-        <w:rPr>
-          <w:rStyle w:val="VerbatimChar"/>
-        </w:rPr>
-        <w:t xml:space="preserve"> $ YearsAtCompany          : int  6 10 0 8 2 7 1 1 9 7 ...</w:t>
-      </w:r>
-      <w:r>
-        <w:br/>
-      </w:r>
-      <w:r>
-        <w:rPr>
-          <w:rStyle w:val="VerbatimChar"/>
-        </w:rPr>
-        <w:t xml:space="preserve"> $ YearsInCurrentRole      : int  4 7 0 7 2 7 0 0 7 7 ...</w:t>
-      </w:r>
-      <w:r>
-        <w:br/>
-      </w:r>
-      <w:r>
-        <w:rPr>
-          <w:rStyle w:val="VerbatimChar"/>
-        </w:rPr>
-        <w:t xml:space="preserve"> $ YearsSinceLastPromotion : int  0 1 0 3 2 3 0 0 1 7 ...</w:t>
-      </w:r>
-      <w:r>
-        <w:br/>
-      </w:r>
-      <w:r>
-        <w:rPr>
-          <w:rStyle w:val="VerbatimChar"/>
-        </w:rPr>
-        <w:t xml:space="preserve"> $ YearsWithCurrManager    : int  5 7 0 0 2 6 0 0 8 7 ...</w:t>
-      </w:r>
-    </w:p>
-    <w:bookmarkEnd w:id="24"/>
-    <w:bookmarkStart w:id="25" w:name="gender"/>
-    <w:p>
-      <w:pPr>
-        <w:pStyle w:val="Heading2"/>
-      </w:pPr>
-      <w:r>
-        <w:t xml:space="preserve">3.3</w:t>
-      </w:r>
-      <w:r>
-        <w:t xml:space="preserve"> </w:t>
-      </w:r>
       <w:r>
         <w:rPr>
           <w:bCs/>
           <w:b/>
         </w:rPr>
-        <w:t xml:space="preserve">Gender</w:t>
+        <w:t xml:space="preserve">Removing Column</w:t>
+      </w:r>
+    </w:p>
+    <w:p>
+      <w:pPr>
+        <w:pStyle w:val="BodyText"/>
+      </w:pPr>
+      <w:r>
+        <w:t xml:space="preserve">In the next step of my data cleaning process, I removed three columns from the dataset. The columns we removed are</w:t>
+      </w:r>
+      <w:r>
+        <w:t xml:space="preserve"> </w:t>
+      </w:r>
+      <w:r>
+        <w:rPr>
+          <w:iCs/>
+          <w:i/>
+        </w:rPr>
+        <w:t xml:space="preserve">DailyRate</w:t>
+      </w:r>
+      <w:r>
+        <w:t xml:space="preserve">,</w:t>
+      </w:r>
+      <w:r>
+        <w:t xml:space="preserve"> </w:t>
+      </w:r>
+      <w:r>
+        <w:rPr>
+          <w:iCs/>
+          <w:i/>
+        </w:rPr>
+        <w:t xml:space="preserve">HourlyRate</w:t>
+      </w:r>
+      <w:r>
+        <w:t xml:space="preserve"> </w:t>
+      </w:r>
+      <w:r>
+        <w:t xml:space="preserve">and</w:t>
+      </w:r>
+      <w:r>
+        <w:t xml:space="preserve"> </w:t>
+      </w:r>
+      <w:r>
+        <w:rPr>
+          <w:iCs/>
+          <w:i/>
+        </w:rPr>
+        <w:t xml:space="preserve">MonthlyRate.</w:t>
+      </w:r>
+      <w:r>
+        <w:t xml:space="preserve"> </w:t>
+      </w:r>
+      <w:r>
+        <w:t xml:space="preserve">These columns were removed because the numbers they contained did not align logically or meaningfully. Upon further investigation, it became evident that there was no clear resolution to these discrepancies in Kaggle, and many suggested focusing instead on the Monthly Income field to maintain data consistency and reliability.</w:t>
+      </w:r>
+    </w:p>
+    <w:p>
+      <w:pPr>
+        <w:pStyle w:val="SourceCode"/>
+      </w:pPr>
+      <w:r>
+        <w:rPr>
+          <w:rStyle w:val="NormalTok"/>
+        </w:rPr>
+        <w:t xml:space="preserve">d1 </w:t>
+      </w:r>
+      <w:r>
+        <w:rPr>
+          <w:rStyle w:val="OtherTok"/>
+        </w:rPr>
+        <w:t xml:space="preserve">=</w:t>
+      </w:r>
+      <w:r>
+        <w:rPr>
+          <w:rStyle w:val="NormalTok"/>
+        </w:rPr>
+        <w:t xml:space="preserve"> rawdata </w:t>
+      </w:r>
+      <w:r>
+        <w:rPr>
+          <w:rStyle w:val="SpecialCharTok"/>
+        </w:rPr>
+        <w:t xml:space="preserve">%&gt;%</w:t>
+      </w:r>
+      <w:r>
+        <w:rPr>
+          <w:rStyle w:val="NormalTok"/>
+        </w:rPr>
+        <w:t xml:space="preserve"> </w:t>
+      </w:r>
+      <w:r>
+        <w:br/>
+      </w:r>
+      <w:r>
+        <w:rPr>
+          <w:rStyle w:val="NormalTok"/>
+        </w:rPr>
+        <w:t xml:space="preserve">  </w:t>
+      </w:r>
+      <w:r>
+        <w:rPr>
+          <w:rStyle w:val="FunctionTok"/>
+        </w:rPr>
+        <w:t xml:space="preserve">select</w:t>
+      </w:r>
+      <w:r>
+        <w:rPr>
+          <w:rStyle w:val="NormalTok"/>
+        </w:rPr>
+        <w:t xml:space="preserve">(</w:t>
+      </w:r>
+      <w:r>
+        <w:rPr>
+          <w:rStyle w:val="SpecialCharTok"/>
+        </w:rPr>
+        <w:t xml:space="preserve">-</w:t>
+      </w:r>
+      <w:r>
+        <w:rPr>
+          <w:rStyle w:val="NormalTok"/>
+        </w:rPr>
+        <w:t xml:space="preserve">DailyRate, </w:t>
+      </w:r>
+      <w:r>
+        <w:rPr>
+          <w:rStyle w:val="SpecialCharTok"/>
+        </w:rPr>
+        <w:t xml:space="preserve">-</w:t>
+      </w:r>
+      <w:r>
+        <w:rPr>
+          <w:rStyle w:val="NormalTok"/>
+        </w:rPr>
+        <w:t xml:space="preserve">HourlyRate, </w:t>
+      </w:r>
+      <w:r>
+        <w:rPr>
+          <w:rStyle w:val="SpecialCharTok"/>
+        </w:rPr>
+        <w:t xml:space="preserve">-</w:t>
+      </w:r>
+      <w:r>
+        <w:rPr>
+          <w:rStyle w:val="NormalTok"/>
+        </w:rPr>
+        <w:t xml:space="preserve">MonthlyRate)</w:t>
+      </w:r>
+      <w:r>
+        <w:br/>
+      </w:r>
+      <w:r>
+        <w:br/>
+      </w:r>
+      <w:r>
+        <w:rPr>
+          <w:rStyle w:val="FunctionTok"/>
+        </w:rPr>
+        <w:t xml:space="preserve">head</w:t>
+      </w:r>
+      <w:r>
+        <w:rPr>
+          <w:rStyle w:val="NormalTok"/>
+        </w:rPr>
+        <w:t xml:space="preserve">(d1)</w:t>
       </w:r>
     </w:p>
     <w:p>
       <w:pPr>
         <w:pStyle w:val="FirstParagraph"/>
       </w:pPr>
-      <w:r>
-        <w:t xml:space="preserve">Out of the 1,470 observation in the dataset, 588 are female and 882 are male. This provides a quick snapshot of the gender distribution within the data.</w:t>
-      </w:r>
-    </w:p>
-    <w:p>
-      <w:pPr>
-        <w:pStyle w:val="SourceCode"/>
-      </w:pPr>
-      <w:r>
-        <w:rPr>
-          <w:rStyle w:val="FunctionTok"/>
-        </w:rPr>
-        <w:t xml:space="preserve">table</w:t>
-      </w:r>
-      <w:r>
-        <w:rPr>
-          <w:rStyle w:val="NormalTok"/>
-        </w:rPr>
-        <w:t xml:space="preserve">(hr_data</w:t>
-      </w:r>
-      <w:r>
-        <w:rPr>
-          <w:rStyle w:val="SpecialCharTok"/>
-        </w:rPr>
-        <w:t xml:space="preserve">$</w:t>
-      </w:r>
-      <w:r>
-        <w:rPr>
-          <w:rStyle w:val="NormalTok"/>
-        </w:rPr>
-        <w:t xml:space="preserve">Gender)</w:t>
-      </w:r>
-    </w:p>
-    <w:p>
-      <w:pPr>
-        <w:pStyle w:val="SourceCode"/>
-      </w:pPr>
-      <w:r>
-        <w:br/>
-      </w:r>
-      <w:r>
-        <w:rPr>
-          <w:rStyle w:val="VerbatimChar"/>
-        </w:rPr>
-        <w:t xml:space="preserve">Female   Male </w:t>
-      </w:r>
-      <w:r>
-        <w:br/>
-      </w:r>
-      <w:r>
-        <w:rPr>
-          <w:rStyle w:val="VerbatimChar"/>
-        </w:rPr>
-        <w:t xml:space="preserve">   588    882 </w:t>
-      </w:r>
-    </w:p>
-    <w:bookmarkEnd w:id="25"/>
-    <w:bookmarkStart w:id="26" w:name="education"/>
-    <w:p>
-      <w:pPr>
-        <w:pStyle w:val="Heading2"/>
-      </w:pPr>
-      <w:r>
-        <w:t xml:space="preserve">3.4</w:t>
-      </w:r>
-      <w:r>
-        <w:t xml:space="preserve"> </w:t>
-      </w:r>
       <w:r>
         <w:rPr>
           <w:bCs/>
           <w:b/>
         </w:rPr>
+        <w:t xml:space="preserve">Adding Labels</w:t>
+      </w:r>
+    </w:p>
+    <w:p>
+      <w:pPr>
+        <w:pStyle w:val="BodyText"/>
+      </w:pPr>
+      <w:r>
+        <w:t xml:space="preserve">Next, we addressed the</w:t>
+      </w:r>
+      <w:r>
+        <w:t xml:space="preserve"> </w:t>
+      </w:r>
+      <w:r>
+        <w:rPr>
+          <w:iCs/>
+          <w:i/>
+        </w:rPr>
         <w:t xml:space="preserve">Education</w:t>
       </w:r>
+      <w:r>
+        <w:t xml:space="preserve"> </w:t>
+      </w:r>
+      <w:r>
+        <w:t xml:space="preserve">field as the third step in our process. Initially numeric, it contained values ranging from 1 to 5. Using our data dictionary, we updated these numeric values to their corresponding labels. This adjustment enhances our understanding of employee education levels in the dataset and ensures consistency in the data.</w:t>
+      </w:r>
+    </w:p>
+    <w:p>
+      <w:pPr>
+        <w:pStyle w:val="SourceCode"/>
+      </w:pPr>
+      <w:r>
+        <w:rPr>
+          <w:rStyle w:val="NormalTok"/>
+        </w:rPr>
+        <w:t xml:space="preserve">d2 </w:t>
+      </w:r>
+      <w:r>
+        <w:rPr>
+          <w:rStyle w:val="OtherTok"/>
+        </w:rPr>
+        <w:t xml:space="preserve">=</w:t>
+      </w:r>
+      <w:r>
+        <w:rPr>
+          <w:rStyle w:val="NormalTok"/>
+        </w:rPr>
+        <w:t xml:space="preserve"> d1 </w:t>
+      </w:r>
+      <w:r>
+        <w:rPr>
+          <w:rStyle w:val="SpecialCharTok"/>
+        </w:rPr>
+        <w:t xml:space="preserve">%&gt;%</w:t>
+      </w:r>
+      <w:r>
+        <w:rPr>
+          <w:rStyle w:val="NormalTok"/>
+        </w:rPr>
+        <w:t xml:space="preserve"> </w:t>
+      </w:r>
+      <w:r>
+        <w:br/>
+      </w:r>
+      <w:r>
+        <w:rPr>
+          <w:rStyle w:val="NormalTok"/>
+        </w:rPr>
+        <w:t xml:space="preserve">    </w:t>
+      </w:r>
+      <w:r>
+        <w:rPr>
+          <w:rStyle w:val="FunctionTok"/>
+        </w:rPr>
+        <w:t xml:space="preserve">mutate</w:t>
+      </w:r>
+      <w:r>
+        <w:rPr>
+          <w:rStyle w:val="NormalTok"/>
+        </w:rPr>
+        <w:t xml:space="preserve">(</w:t>
+      </w:r>
+      <w:r>
+        <w:rPr>
+          <w:rStyle w:val="AttributeTok"/>
+        </w:rPr>
+        <w:t xml:space="preserve">Education =</w:t>
+      </w:r>
+      <w:r>
+        <w:rPr>
+          <w:rStyle w:val="NormalTok"/>
+        </w:rPr>
+        <w:t xml:space="preserve"> </w:t>
+      </w:r>
+      <w:r>
+        <w:rPr>
+          <w:rStyle w:val="FunctionTok"/>
+        </w:rPr>
+        <w:t xml:space="preserve">case_when</w:t>
+      </w:r>
+      <w:r>
+        <w:rPr>
+          <w:rStyle w:val="NormalTok"/>
+        </w:rPr>
+        <w:t xml:space="preserve">(</w:t>
+      </w:r>
+      <w:r>
+        <w:br/>
+      </w:r>
+      <w:r>
+        <w:rPr>
+          <w:rStyle w:val="NormalTok"/>
+        </w:rPr>
+        <w:t xml:space="preserve">    Education </w:t>
+      </w:r>
+      <w:r>
+        <w:rPr>
+          <w:rStyle w:val="SpecialCharTok"/>
+        </w:rPr>
+        <w:t xml:space="preserve">==</w:t>
+      </w:r>
+      <w:r>
+        <w:rPr>
+          <w:rStyle w:val="NormalTok"/>
+        </w:rPr>
+        <w:t xml:space="preserve"> </w:t>
+      </w:r>
+      <w:r>
+        <w:rPr>
+          <w:rStyle w:val="DecValTok"/>
+        </w:rPr>
+        <w:t xml:space="preserve">1</w:t>
+      </w:r>
+      <w:r>
+        <w:rPr>
+          <w:rStyle w:val="NormalTok"/>
+        </w:rPr>
+        <w:t xml:space="preserve"> </w:t>
+      </w:r>
+      <w:r>
+        <w:rPr>
+          <w:rStyle w:val="SpecialCharTok"/>
+        </w:rPr>
+        <w:t xml:space="preserve">~</w:t>
+      </w:r>
+      <w:r>
+        <w:rPr>
+          <w:rStyle w:val="NormalTok"/>
+        </w:rPr>
+        <w:t xml:space="preserve"> </w:t>
+      </w:r>
+      <w:r>
+        <w:rPr>
+          <w:rStyle w:val="StringTok"/>
+        </w:rPr>
+        <w:t xml:space="preserve">"Below College"</w:t>
+      </w:r>
+      <w:r>
+        <w:rPr>
+          <w:rStyle w:val="NormalTok"/>
+        </w:rPr>
+        <w:t xml:space="preserve">,</w:t>
+      </w:r>
+      <w:r>
+        <w:br/>
+      </w:r>
+      <w:r>
+        <w:rPr>
+          <w:rStyle w:val="NormalTok"/>
+        </w:rPr>
+        <w:t xml:space="preserve">    Education </w:t>
+      </w:r>
+      <w:r>
+        <w:rPr>
+          <w:rStyle w:val="SpecialCharTok"/>
+        </w:rPr>
+        <w:t xml:space="preserve">==</w:t>
+      </w:r>
+      <w:r>
+        <w:rPr>
+          <w:rStyle w:val="NormalTok"/>
+        </w:rPr>
+        <w:t xml:space="preserve"> </w:t>
+      </w:r>
+      <w:r>
+        <w:rPr>
+          <w:rStyle w:val="DecValTok"/>
+        </w:rPr>
+        <w:t xml:space="preserve">2</w:t>
+      </w:r>
+      <w:r>
+        <w:rPr>
+          <w:rStyle w:val="NormalTok"/>
+        </w:rPr>
+        <w:t xml:space="preserve"> </w:t>
+      </w:r>
+      <w:r>
+        <w:rPr>
+          <w:rStyle w:val="SpecialCharTok"/>
+        </w:rPr>
+        <w:t xml:space="preserve">~</w:t>
+      </w:r>
+      <w:r>
+        <w:rPr>
+          <w:rStyle w:val="NormalTok"/>
+        </w:rPr>
+        <w:t xml:space="preserve"> </w:t>
+      </w:r>
+      <w:r>
+        <w:rPr>
+          <w:rStyle w:val="StringTok"/>
+        </w:rPr>
+        <w:t xml:space="preserve">"College"</w:t>
+      </w:r>
+      <w:r>
+        <w:rPr>
+          <w:rStyle w:val="NormalTok"/>
+        </w:rPr>
+        <w:t xml:space="preserve">,</w:t>
+      </w:r>
+      <w:r>
+        <w:br/>
+      </w:r>
+      <w:r>
+        <w:rPr>
+          <w:rStyle w:val="NormalTok"/>
+        </w:rPr>
+        <w:t xml:space="preserve">    Education </w:t>
+      </w:r>
+      <w:r>
+        <w:rPr>
+          <w:rStyle w:val="SpecialCharTok"/>
+        </w:rPr>
+        <w:t xml:space="preserve">==</w:t>
+      </w:r>
+      <w:r>
+        <w:rPr>
+          <w:rStyle w:val="NormalTok"/>
+        </w:rPr>
+        <w:t xml:space="preserve"> </w:t>
+      </w:r>
+      <w:r>
+        <w:rPr>
+          <w:rStyle w:val="DecValTok"/>
+        </w:rPr>
+        <w:t xml:space="preserve">3</w:t>
+      </w:r>
+      <w:r>
+        <w:rPr>
+          <w:rStyle w:val="NormalTok"/>
+        </w:rPr>
+        <w:t xml:space="preserve"> </w:t>
+      </w:r>
+      <w:r>
+        <w:rPr>
+          <w:rStyle w:val="SpecialCharTok"/>
+        </w:rPr>
+        <w:t xml:space="preserve">~</w:t>
+      </w:r>
+      <w:r>
+        <w:rPr>
+          <w:rStyle w:val="NormalTok"/>
+        </w:rPr>
+        <w:t xml:space="preserve"> </w:t>
+      </w:r>
+      <w:r>
+        <w:rPr>
+          <w:rStyle w:val="StringTok"/>
+        </w:rPr>
+        <w:t xml:space="preserve">"Bachelor's"</w:t>
+      </w:r>
+      <w:r>
+        <w:rPr>
+          <w:rStyle w:val="NormalTok"/>
+        </w:rPr>
+        <w:t xml:space="preserve">,</w:t>
+      </w:r>
+      <w:r>
+        <w:br/>
+      </w:r>
+      <w:r>
+        <w:rPr>
+          <w:rStyle w:val="NormalTok"/>
+        </w:rPr>
+        <w:t xml:space="preserve">    Education </w:t>
+      </w:r>
+      <w:r>
+        <w:rPr>
+          <w:rStyle w:val="SpecialCharTok"/>
+        </w:rPr>
+        <w:t xml:space="preserve">==</w:t>
+      </w:r>
+      <w:r>
+        <w:rPr>
+          <w:rStyle w:val="NormalTok"/>
+        </w:rPr>
+        <w:t xml:space="preserve"> </w:t>
+      </w:r>
+      <w:r>
+        <w:rPr>
+          <w:rStyle w:val="DecValTok"/>
+        </w:rPr>
+        <w:t xml:space="preserve">4</w:t>
+      </w:r>
+      <w:r>
+        <w:rPr>
+          <w:rStyle w:val="NormalTok"/>
+        </w:rPr>
+        <w:t xml:space="preserve"> </w:t>
+      </w:r>
+      <w:r>
+        <w:rPr>
+          <w:rStyle w:val="SpecialCharTok"/>
+        </w:rPr>
+        <w:t xml:space="preserve">~</w:t>
+      </w:r>
+      <w:r>
+        <w:rPr>
+          <w:rStyle w:val="NormalTok"/>
+        </w:rPr>
+        <w:t xml:space="preserve"> </w:t>
+      </w:r>
+      <w:r>
+        <w:rPr>
+          <w:rStyle w:val="StringTok"/>
+        </w:rPr>
+        <w:t xml:space="preserve">"Master's"</w:t>
+      </w:r>
+      <w:r>
+        <w:rPr>
+          <w:rStyle w:val="NormalTok"/>
+        </w:rPr>
+        <w:t xml:space="preserve">,</w:t>
+      </w:r>
+      <w:r>
+        <w:br/>
+      </w:r>
+      <w:r>
+        <w:rPr>
+          <w:rStyle w:val="NormalTok"/>
+        </w:rPr>
+        <w:t xml:space="preserve">    Education </w:t>
+      </w:r>
+      <w:r>
+        <w:rPr>
+          <w:rStyle w:val="SpecialCharTok"/>
+        </w:rPr>
+        <w:t xml:space="preserve">==</w:t>
+      </w:r>
+      <w:r>
+        <w:rPr>
+          <w:rStyle w:val="NormalTok"/>
+        </w:rPr>
+        <w:t xml:space="preserve"> </w:t>
+      </w:r>
+      <w:r>
+        <w:rPr>
+          <w:rStyle w:val="DecValTok"/>
+        </w:rPr>
+        <w:t xml:space="preserve">5</w:t>
+      </w:r>
+      <w:r>
+        <w:rPr>
+          <w:rStyle w:val="NormalTok"/>
+        </w:rPr>
+        <w:t xml:space="preserve"> </w:t>
+      </w:r>
+      <w:r>
+        <w:rPr>
+          <w:rStyle w:val="SpecialCharTok"/>
+        </w:rPr>
+        <w:t xml:space="preserve">~</w:t>
+      </w:r>
+      <w:r>
+        <w:rPr>
+          <w:rStyle w:val="NormalTok"/>
+        </w:rPr>
+        <w:t xml:space="preserve"> </w:t>
+      </w:r>
+      <w:r>
+        <w:rPr>
+          <w:rStyle w:val="StringTok"/>
+        </w:rPr>
+        <w:t xml:space="preserve">"Doctorate"</w:t>
+      </w:r>
+      <w:r>
+        <w:rPr>
+          <w:rStyle w:val="NormalTok"/>
+        </w:rPr>
+        <w:t xml:space="preserve">,</w:t>
+      </w:r>
+      <w:r>
+        <w:br/>
+      </w:r>
+      <w:r>
+        <w:rPr>
+          <w:rStyle w:val="NormalTok"/>
+        </w:rPr>
+        <w:t xml:space="preserve">    </w:t>
+      </w:r>
+      <w:r>
+        <w:rPr>
+          <w:rStyle w:val="ConstantTok"/>
+        </w:rPr>
+        <w:t xml:space="preserve">TRUE</w:t>
+      </w:r>
+      <w:r>
+        <w:rPr>
+          <w:rStyle w:val="NormalTok"/>
+        </w:rPr>
+        <w:t xml:space="preserve"> </w:t>
+      </w:r>
+      <w:r>
+        <w:rPr>
+          <w:rStyle w:val="SpecialCharTok"/>
+        </w:rPr>
+        <w:t xml:space="preserve">~</w:t>
+      </w:r>
+      <w:r>
+        <w:rPr>
+          <w:rStyle w:val="NormalTok"/>
+        </w:rPr>
+        <w:t xml:space="preserve"> </w:t>
+      </w:r>
+      <w:r>
+        <w:rPr>
+          <w:rStyle w:val="FunctionTok"/>
+        </w:rPr>
+        <w:t xml:space="preserve">as.character</w:t>
+      </w:r>
+      <w:r>
+        <w:rPr>
+          <w:rStyle w:val="NormalTok"/>
+        </w:rPr>
+        <w:t xml:space="preserve">(Education)</w:t>
+      </w:r>
+      <w:r>
+        <w:br/>
+      </w:r>
+      <w:r>
+        <w:rPr>
+          <w:rStyle w:val="NormalTok"/>
+        </w:rPr>
+        <w:t xml:space="preserve">  ))</w:t>
+      </w:r>
+      <w:r>
+        <w:br/>
+      </w:r>
+      <w:r>
+        <w:br/>
+      </w:r>
+      <w:r>
+        <w:rPr>
+          <w:rStyle w:val="FunctionTok"/>
+        </w:rPr>
+        <w:t xml:space="preserve">head</w:t>
+      </w:r>
+      <w:r>
+        <w:rPr>
+          <w:rStyle w:val="NormalTok"/>
+        </w:rPr>
+        <w:t xml:space="preserve">(d2)</w:t>
+      </w:r>
     </w:p>
     <w:p>
       <w:pPr>
         <w:pStyle w:val="FirstParagraph"/>
       </w:pPr>
       <w:r>
+        <w:rPr>
+          <w:bCs/>
+          <w:b/>
+        </w:rPr>
+        <w:t xml:space="preserve">Saving File</w:t>
+      </w:r>
+    </w:p>
+    <w:p>
+      <w:pPr>
+        <w:pStyle w:val="BodyText"/>
+      </w:pPr>
+      <w:r>
+        <w:t xml:space="preserve">The final step in this process involved saving the file as an RDS file. This ensures that we can use it for our exploratory data analysis and maintain an organized project that is reproducible.</w:t>
+      </w:r>
+    </w:p>
+    <w:p>
+      <w:pPr>
+        <w:pStyle w:val="SourceCode"/>
+      </w:pPr>
+      <w:r>
+        <w:rPr>
+          <w:rStyle w:val="NormalTok"/>
+        </w:rPr>
+        <w:t xml:space="preserve">HRprocesseddata </w:t>
+      </w:r>
+      <w:r>
+        <w:rPr>
+          <w:rStyle w:val="OtherTok"/>
+        </w:rPr>
+        <w:t xml:space="preserve">=</w:t>
+      </w:r>
+      <w:r>
+        <w:rPr>
+          <w:rStyle w:val="NormalTok"/>
+        </w:rPr>
+        <w:t xml:space="preserve"> d2</w:t>
+      </w:r>
+      <w:r>
+        <w:br/>
+      </w:r>
+      <w:r>
+        <w:br/>
+      </w:r>
+      <w:r>
+        <w:rPr>
+          <w:rStyle w:val="NormalTok"/>
+        </w:rPr>
+        <w:t xml:space="preserve">save_data_location </w:t>
+      </w:r>
+      <w:r>
+        <w:rPr>
+          <w:rStyle w:val="OtherTok"/>
+        </w:rPr>
+        <w:t xml:space="preserve">=</w:t>
+      </w:r>
+      <w:r>
+        <w:rPr>
+          <w:rStyle w:val="NormalTok"/>
+        </w:rPr>
+        <w:t xml:space="preserve"> here</w:t>
+      </w:r>
+      <w:r>
+        <w:rPr>
+          <w:rStyle w:val="SpecialCharTok"/>
+        </w:rPr>
+        <w:t xml:space="preserve">::</w:t>
+      </w:r>
+      <w:r>
+        <w:rPr>
+          <w:rStyle w:val="FunctionTok"/>
+        </w:rPr>
+        <w:t xml:space="preserve">here</w:t>
+      </w:r>
+      <w:r>
+        <w:rPr>
+          <w:rStyle w:val="NormalTok"/>
+        </w:rPr>
+        <w:t xml:space="preserve">(</w:t>
+      </w:r>
+      <w:r>
+        <w:rPr>
+          <w:rStyle w:val="StringTok"/>
+        </w:rPr>
+        <w:t xml:space="preserve">"data"</w:t>
+      </w:r>
+      <w:r>
+        <w:rPr>
+          <w:rStyle w:val="NormalTok"/>
+        </w:rPr>
+        <w:t xml:space="preserve">,</w:t>
+      </w:r>
+      <w:r>
+        <w:rPr>
+          <w:rStyle w:val="StringTok"/>
+        </w:rPr>
+        <w:t xml:space="preserve">"processed-data"</w:t>
+      </w:r>
+      <w:r>
+        <w:rPr>
+          <w:rStyle w:val="NormalTok"/>
+        </w:rPr>
+        <w:t xml:space="preserve">,</w:t>
+      </w:r>
+      <w:r>
+        <w:rPr>
+          <w:rStyle w:val="StringTok"/>
+        </w:rPr>
+        <w:t xml:space="preserve">"HRprocesseddata.rds"</w:t>
+      </w:r>
+      <w:r>
+        <w:rPr>
+          <w:rStyle w:val="NormalTok"/>
+        </w:rPr>
+        <w:t xml:space="preserve">)</w:t>
+      </w:r>
+      <w:r>
+        <w:br/>
+      </w:r>
+      <w:r>
+        <w:rPr>
+          <w:rStyle w:val="FunctionTok"/>
+        </w:rPr>
+        <w:t xml:space="preserve">saveRDS</w:t>
+      </w:r>
+      <w:r>
+        <w:rPr>
+          <w:rStyle w:val="NormalTok"/>
+        </w:rPr>
+        <w:t xml:space="preserve">(HRprocesseddata, </w:t>
+      </w:r>
+      <w:r>
+        <w:rPr>
+          <w:rStyle w:val="AttributeTok"/>
+        </w:rPr>
+        <w:t xml:space="preserve">file =</w:t>
+      </w:r>
+      <w:r>
+        <w:rPr>
+          <w:rStyle w:val="NormalTok"/>
+        </w:rPr>
+        <w:t xml:space="preserve"> save_data_location)</w:t>
+      </w:r>
+    </w:p>
+    <w:bookmarkEnd w:id="25"/>
+    <w:bookmarkStart w:id="37" w:name="analysis-methods"/>
+    <w:p>
+      <w:pPr>
+        <w:pStyle w:val="Heading1"/>
+      </w:pPr>
+      <w:r>
+        <w:t xml:space="preserve">5. Analysis Methods</w:t>
+      </w:r>
+    </w:p>
+    <w:bookmarkStart w:id="34" w:name="exploratory-data-analysis"/>
+    <w:p>
+      <w:pPr>
+        <w:pStyle w:val="Heading2"/>
+      </w:pPr>
+      <w:r>
+        <w:t xml:space="preserve">5.1 Exploratory Data Analysis</w:t>
+      </w:r>
+    </w:p>
+    <w:p>
+      <w:pPr>
+        <w:pStyle w:val="FirstParagraph"/>
+      </w:pPr>
+      <w:r>
+        <w:t xml:space="preserve">I am starting my exploratory data analysis project with the objective of summarizing the dataset. I will begin by providing a concise overview of the variables included. Additionally, I will generate plots and tables to identify any outliers or patterns within the dataset. This analysis will help us understand the data available to us and guide our strategy to predict employee attrition within the organization.</w:t>
+      </w:r>
+    </w:p>
+    <w:bookmarkStart w:id="26" w:name="data-variables"/>
+    <w:p>
+      <w:pPr>
+        <w:pStyle w:val="Heading3"/>
+      </w:pPr>
+      <w:r>
+        <w:t xml:space="preserve">5.1.1 Data Variables</w:t>
+      </w:r>
+    </w:p>
+    <w:p>
+      <w:pPr>
+        <w:pStyle w:val="FirstParagraph"/>
+      </w:pPr>
+      <w:r>
+        <w:t xml:space="preserve">This dataset contains 35 variables, consisting of both character and integer types, with several character variables categorized as categorical. It provides valuable insights into employees, including demographic information such as age, gender, and marital status. Additionally, it offers details about their employment, including monthly income, department, and tenure, which are crucial for understanding their professional profiles and organizational dynamics.</w:t>
+      </w:r>
+    </w:p>
+    <w:p>
+      <w:pPr>
+        <w:pStyle w:val="TableCaption"/>
+      </w:pPr>
+      <w:r>
+        <w:t xml:space="preserve">HR Data Variables</w:t>
+      </w:r>
+      <w:r>
+        <w:t xml:space="preserve"> </w:t>
+      </w:r>
+    </w:p>
+    <w:tbl>
+      <w:tblPr>
+        <w:tblStyle w:val="Table"/>
+        <w:tblW w:type="pct" w:w="5000"/>
+        <w:tblLook w:firstRow="1" w:lastRow="0" w:firstColumn="0" w:lastColumn="0" w:noHBand="0" w:noVBand="0" w:val="0020"/>
+        <w:jc w:val="start"/>
+        <w:tblCaption w:val="HR Data Variables "/>
+      </w:tblPr>
+      <w:tblGrid>
+        <w:gridCol w:w="2677"/>
+        <w:gridCol w:w="2788"/>
+        <w:gridCol w:w="2454"/>
+      </w:tblGrid>
+      <w:tr>
+        <w:trPr>
+          <w:tblHeader w:val="true"/>
+        </w:trPr>
+        <w:tc>
+          <w:tcPr/>
+          <w:p>
+            <w:pPr>
+              <w:pStyle w:val="Compact"/>
+              <w:jc w:val="left"/>
+            </w:pPr>
+            <w:r>
+              <w:t xml:space="preserve">V1</w:t>
+            </w:r>
+          </w:p>
+        </w:tc>
+        <w:tc>
+          <w:tcPr/>
+          <w:p>
+            <w:pPr>
+              <w:pStyle w:val="Compact"/>
+              <w:jc w:val="left"/>
+            </w:pPr>
+            <w:r>
+              <w:t xml:space="preserve">V2</w:t>
+            </w:r>
+          </w:p>
+        </w:tc>
+        <w:tc>
+          <w:tcPr/>
+          <w:p>
+            <w:pPr>
+              <w:pStyle w:val="Compact"/>
+              <w:jc w:val="left"/>
+            </w:pPr>
+            <w:r>
+              <w:t xml:space="preserve">V3</w:t>
+            </w:r>
+          </w:p>
+        </w:tc>
+      </w:tr>
+      <w:tr>
+        <w:tc>
+          <w:tcPr/>
+          <w:p>
+            <w:pPr>
+              <w:pStyle w:val="Compact"/>
+              <w:jc w:val="left"/>
+            </w:pPr>
+            <w:r>
+              <w:t xml:space="preserve">Age</w:t>
+            </w:r>
+          </w:p>
+        </w:tc>
+        <w:tc>
+          <w:tcPr/>
+          <w:p>
+            <w:pPr>
+              <w:pStyle w:val="Compact"/>
+              <w:jc w:val="left"/>
+            </w:pPr>
+            <w:r>
+              <w:t xml:space="preserve">Attrition</w:t>
+            </w:r>
+          </w:p>
+        </w:tc>
+        <w:tc>
+          <w:tcPr/>
+          <w:p>
+            <w:pPr>
+              <w:pStyle w:val="Compact"/>
+              <w:jc w:val="left"/>
+            </w:pPr>
+            <w:r>
+              <w:t xml:space="preserve">BusinessTravel</w:t>
+            </w:r>
+          </w:p>
+        </w:tc>
+      </w:tr>
+      <w:tr>
+        <w:tc>
+          <w:tcPr/>
+          <w:p>
+            <w:pPr>
+              <w:pStyle w:val="Compact"/>
+              <w:jc w:val="left"/>
+            </w:pPr>
+            <w:r>
+              <w:t xml:space="preserve">Department</w:t>
+            </w:r>
+          </w:p>
+        </w:tc>
+        <w:tc>
+          <w:tcPr/>
+          <w:p>
+            <w:pPr>
+              <w:pStyle w:val="Compact"/>
+              <w:jc w:val="left"/>
+            </w:pPr>
+            <w:r>
+              <w:t xml:space="preserve">DistanceFromHome</w:t>
+            </w:r>
+          </w:p>
+        </w:tc>
+        <w:tc>
+          <w:tcPr/>
+          <w:p>
+            <w:pPr>
+              <w:pStyle w:val="Compact"/>
+              <w:jc w:val="left"/>
+            </w:pPr>
+            <w:r>
+              <w:t xml:space="preserve">Education</w:t>
+            </w:r>
+          </w:p>
+        </w:tc>
+      </w:tr>
+      <w:tr>
+        <w:tc>
+          <w:tcPr/>
+          <w:p>
+            <w:pPr>
+              <w:pStyle w:val="Compact"/>
+              <w:jc w:val="left"/>
+            </w:pPr>
+            <w:r>
+              <w:t xml:space="preserve">EducationField</w:t>
+            </w:r>
+          </w:p>
+        </w:tc>
+        <w:tc>
+          <w:tcPr/>
+          <w:p>
+            <w:pPr>
+              <w:pStyle w:val="Compact"/>
+              <w:jc w:val="left"/>
+            </w:pPr>
+            <w:r>
+              <w:t xml:space="preserve">EmployeeCount</w:t>
+            </w:r>
+          </w:p>
+        </w:tc>
+        <w:tc>
+          <w:tcPr/>
+          <w:p>
+            <w:pPr>
+              <w:pStyle w:val="Compact"/>
+              <w:jc w:val="left"/>
+            </w:pPr>
+            <w:r>
+              <w:t xml:space="preserve">EmployeeNumber</w:t>
+            </w:r>
+          </w:p>
+        </w:tc>
+      </w:tr>
+      <w:tr>
+        <w:tc>
+          <w:tcPr/>
+          <w:p>
+            <w:pPr>
+              <w:pStyle w:val="Compact"/>
+              <w:jc w:val="left"/>
+            </w:pPr>
+            <w:r>
+              <w:t xml:space="preserve">EnvironmentSatisfaction</w:t>
+            </w:r>
+          </w:p>
+        </w:tc>
+        <w:tc>
+          <w:tcPr/>
+          <w:p>
+            <w:pPr>
+              <w:pStyle w:val="Compact"/>
+              <w:jc w:val="left"/>
+            </w:pPr>
+            <w:r>
+              <w:t xml:space="preserve">Gender</w:t>
+            </w:r>
+          </w:p>
+        </w:tc>
+        <w:tc>
+          <w:tcPr/>
+          <w:p>
+            <w:pPr>
+              <w:pStyle w:val="Compact"/>
+              <w:jc w:val="left"/>
+            </w:pPr>
+            <w:r>
+              <w:t xml:space="preserve">JobInvolvement</w:t>
+            </w:r>
+          </w:p>
+        </w:tc>
+      </w:tr>
+      <w:tr>
+        <w:tc>
+          <w:tcPr/>
+          <w:p>
+            <w:pPr>
+              <w:pStyle w:val="Compact"/>
+              <w:jc w:val="left"/>
+            </w:pPr>
+            <w:r>
+              <w:t xml:space="preserve">JobLevel</w:t>
+            </w:r>
+          </w:p>
+        </w:tc>
+        <w:tc>
+          <w:tcPr/>
+          <w:p>
+            <w:pPr>
+              <w:pStyle w:val="Compact"/>
+              <w:jc w:val="left"/>
+            </w:pPr>
+            <w:r>
+              <w:t xml:space="preserve">JobRole</w:t>
+            </w:r>
+          </w:p>
+        </w:tc>
+        <w:tc>
+          <w:tcPr/>
+          <w:p>
+            <w:pPr>
+              <w:pStyle w:val="Compact"/>
+              <w:jc w:val="left"/>
+            </w:pPr>
+            <w:r>
+              <w:t xml:space="preserve">JobSatisfaction</w:t>
+            </w:r>
+          </w:p>
+        </w:tc>
+      </w:tr>
+      <w:tr>
+        <w:tc>
+          <w:tcPr/>
+          <w:p>
+            <w:pPr>
+              <w:pStyle w:val="Compact"/>
+              <w:jc w:val="left"/>
+            </w:pPr>
+            <w:r>
+              <w:t xml:space="preserve">MaritalStatus</w:t>
+            </w:r>
+          </w:p>
+        </w:tc>
+        <w:tc>
+          <w:tcPr/>
+          <w:p>
+            <w:pPr>
+              <w:pStyle w:val="Compact"/>
+              <w:jc w:val="left"/>
+            </w:pPr>
+            <w:r>
+              <w:t xml:space="preserve">MonthlyIncome</w:t>
+            </w:r>
+          </w:p>
+        </w:tc>
+        <w:tc>
+          <w:tcPr/>
+          <w:p>
+            <w:pPr>
+              <w:pStyle w:val="Compact"/>
+              <w:jc w:val="left"/>
+            </w:pPr>
+            <w:r>
+              <w:t xml:space="preserve">NumCompaniesWorked</w:t>
+            </w:r>
+          </w:p>
+        </w:tc>
+      </w:tr>
+      <w:tr>
+        <w:tc>
+          <w:tcPr/>
+          <w:p>
+            <w:pPr>
+              <w:pStyle w:val="Compact"/>
+              <w:jc w:val="left"/>
+            </w:pPr>
+            <w:r>
+              <w:t xml:space="preserve">Over18</w:t>
+            </w:r>
+          </w:p>
+        </w:tc>
+        <w:tc>
+          <w:tcPr/>
+          <w:p>
+            <w:pPr>
+              <w:pStyle w:val="Compact"/>
+              <w:jc w:val="left"/>
+            </w:pPr>
+            <w:r>
+              <w:t xml:space="preserve">OverTime</w:t>
+            </w:r>
+          </w:p>
+        </w:tc>
+        <w:tc>
+          <w:tcPr/>
+          <w:p>
+            <w:pPr>
+              <w:pStyle w:val="Compact"/>
+              <w:jc w:val="left"/>
+            </w:pPr>
+            <w:r>
+              <w:t xml:space="preserve">PercentSalaryHike</w:t>
+            </w:r>
+          </w:p>
+        </w:tc>
+      </w:tr>
+      <w:tr>
+        <w:tc>
+          <w:tcPr/>
+          <w:p>
+            <w:pPr>
+              <w:pStyle w:val="Compact"/>
+              <w:jc w:val="left"/>
+            </w:pPr>
+            <w:r>
+              <w:t xml:space="preserve">PerformanceRating</w:t>
+            </w:r>
+          </w:p>
+        </w:tc>
+        <w:tc>
+          <w:tcPr/>
+          <w:p>
+            <w:pPr>
+              <w:pStyle w:val="Compact"/>
+              <w:jc w:val="left"/>
+            </w:pPr>
+            <w:r>
+              <w:t xml:space="preserve">RelationshipSatisfaction</w:t>
+            </w:r>
+          </w:p>
+        </w:tc>
+        <w:tc>
+          <w:tcPr/>
+          <w:p>
+            <w:pPr>
+              <w:pStyle w:val="Compact"/>
+              <w:jc w:val="left"/>
+            </w:pPr>
+            <w:r>
+              <w:t xml:space="preserve">StandardHours</w:t>
+            </w:r>
+          </w:p>
+        </w:tc>
+      </w:tr>
+      <w:tr>
+        <w:tc>
+          <w:tcPr/>
+          <w:p>
+            <w:pPr>
+              <w:pStyle w:val="Compact"/>
+              <w:jc w:val="left"/>
+            </w:pPr>
+            <w:r>
+              <w:t xml:space="preserve">StockOptionLevel</w:t>
+            </w:r>
+          </w:p>
+        </w:tc>
+        <w:tc>
+          <w:tcPr/>
+          <w:p>
+            <w:pPr>
+              <w:pStyle w:val="Compact"/>
+              <w:jc w:val="left"/>
+            </w:pPr>
+            <w:r>
+              <w:t xml:space="preserve">TotalWorkingYears</w:t>
+            </w:r>
+          </w:p>
+        </w:tc>
+        <w:tc>
+          <w:tcPr/>
+          <w:p>
+            <w:pPr>
+              <w:pStyle w:val="Compact"/>
+              <w:jc w:val="left"/>
+            </w:pPr>
+            <w:r>
+              <w:t xml:space="preserve">TrainingTimesLastYear</w:t>
+            </w:r>
+          </w:p>
+        </w:tc>
+      </w:tr>
+      <w:tr>
+        <w:tc>
+          <w:tcPr/>
+          <w:p>
+            <w:pPr>
+              <w:pStyle w:val="Compact"/>
+              <w:jc w:val="left"/>
+            </w:pPr>
+            <w:r>
+              <w:t xml:space="preserve">WorkLifeBalance</w:t>
+            </w:r>
+          </w:p>
+        </w:tc>
+        <w:tc>
+          <w:tcPr/>
+          <w:p>
+            <w:pPr>
+              <w:pStyle w:val="Compact"/>
+              <w:jc w:val="left"/>
+            </w:pPr>
+            <w:r>
+              <w:t xml:space="preserve">YearsAtCompany</w:t>
+            </w:r>
+          </w:p>
+        </w:tc>
+        <w:tc>
+          <w:tcPr/>
+          <w:p>
+            <w:pPr>
+              <w:pStyle w:val="Compact"/>
+              <w:jc w:val="left"/>
+            </w:pPr>
+            <w:r>
+              <w:t xml:space="preserve">YearsInCurrentRole</w:t>
+            </w:r>
+          </w:p>
+        </w:tc>
+      </w:tr>
+      <w:tr>
+        <w:tc>
+          <w:tcPr/>
+          <w:p>
+            <w:pPr>
+              <w:pStyle w:val="Compact"/>
+              <w:jc w:val="left"/>
+            </w:pPr>
+            <w:r>
+              <w:t xml:space="preserve">YearsSinceLastPromotion</w:t>
+            </w:r>
+          </w:p>
+        </w:tc>
+        <w:tc>
+          <w:tcPr/>
+          <w:p>
+            <w:pPr>
+              <w:pStyle w:val="Compact"/>
+              <w:jc w:val="left"/>
+            </w:pPr>
+            <w:r>
+              <w:t xml:space="preserve">YearsWithCurrManager</w:t>
+            </w:r>
+          </w:p>
+        </w:tc>
+        <w:tc>
+          <w:tcPr/>
+          <w:p>
+            <w:pPr>
+              <w:pStyle w:val="Compact"/>
+              <w:jc w:val="left"/>
+            </w:pPr>
+            <w:r>
+              <w:t xml:space="preserve">Age</w:t>
+            </w:r>
+          </w:p>
+        </w:tc>
+      </w:tr>
+    </w:tbl>
+    <w:bookmarkEnd w:id="26"/>
+    <w:bookmarkStart w:id="27" w:name="gender"/>
+    <w:p>
+      <w:pPr>
+        <w:pStyle w:val="Heading3"/>
+      </w:pPr>
+      <w:r>
+        <w:t xml:space="preserve">5.1.2</w:t>
+      </w:r>
+      <w:r>
+        <w:t xml:space="preserve"> </w:t>
+      </w:r>
+      <w:r>
+        <w:rPr>
+          <w:bCs/>
+          <w:b/>
+        </w:rPr>
+        <w:t xml:space="preserve">Gender</w:t>
+      </w:r>
+    </w:p>
+    <w:p>
+      <w:pPr>
+        <w:pStyle w:val="FirstParagraph"/>
+      </w:pPr>
+      <w:r>
+        <w:t xml:space="preserve">The dataset consists of 1470 employees, with a gender distribution showing that males constitute the majority at 60%, while females make up 40%.</w:t>
+      </w:r>
+    </w:p>
+    <w:p>
+      <w:pPr>
+        <w:pStyle w:val="BodyText"/>
+      </w:pPr>
+      <w:r>
+        <w:rPr>
+          <w:bCs/>
+          <w:b/>
+        </w:rPr>
+        <w:t xml:space="preserve">Distribution</w:t>
+      </w:r>
+    </w:p>
+    <w:p>
+      <w:pPr>
+        <w:pStyle w:val="TableCaption"/>
+      </w:pPr>
+      <w:r>
+        <w:t xml:space="preserve">Employee Gender</w:t>
+      </w:r>
+      <w:r>
+        <w:t xml:space="preserve"> </w:t>
+      </w:r>
+    </w:p>
+    <w:tbl>
+      <w:tblPr>
+        <w:tblStyle w:val="Table"/>
+        <w:tblW w:type="auto" w:w="0"/>
+        <w:tblLook w:firstRow="1" w:lastRow="0" w:firstColumn="0" w:lastColumn="0" w:noHBand="0" w:noVBand="0" w:val="0020"/>
+        <w:jc w:val="start"/>
+        <w:tblCaption w:val="Employee Gender "/>
+      </w:tblPr>
+      <w:tblGrid>
+        <w:gridCol w:w="2640"/>
+        <w:gridCol w:w="2640"/>
+        <w:gridCol w:w="2640"/>
+      </w:tblGrid>
+      <w:tr>
+        <w:trPr>
+          <w:tblHeader w:val="true"/>
+        </w:trPr>
+        <w:tc>
+          <w:tcPr/>
+          <w:p>
+            <w:pPr>
+              <w:pStyle w:val="Compact"/>
+              <w:jc w:val="left"/>
+            </w:pPr>
+            <w:r>
+              <w:t xml:space="preserve">Gender</w:t>
+            </w:r>
+          </w:p>
+        </w:tc>
+        <w:tc>
+          <w:tcPr/>
+          <w:p>
+            <w:pPr>
+              <w:pStyle w:val="Compact"/>
+              <w:jc w:val="right"/>
+            </w:pPr>
+            <w:r>
+              <w:t xml:space="preserve">Total Count</w:t>
+            </w:r>
+          </w:p>
+        </w:tc>
+        <w:tc>
+          <w:tcPr/>
+          <w:p>
+            <w:pPr>
+              <w:pStyle w:val="Compact"/>
+              <w:jc w:val="right"/>
+            </w:pPr>
+            <w:r>
+              <w:t xml:space="preserve">% of Total</w:t>
+            </w:r>
+          </w:p>
+        </w:tc>
+      </w:tr>
+      <w:tr>
+        <w:tc>
+          <w:tcPr/>
+          <w:p>
+            <w:pPr>
+              <w:pStyle w:val="Compact"/>
+              <w:jc w:val="left"/>
+            </w:pPr>
+            <w:r>
+              <w:t xml:space="preserve">Female</w:t>
+            </w:r>
+          </w:p>
+        </w:tc>
+        <w:tc>
+          <w:tcPr/>
+          <w:p>
+            <w:pPr>
+              <w:pStyle w:val="Compact"/>
+              <w:jc w:val="right"/>
+            </w:pPr>
+            <w:r>
+              <w:t xml:space="preserve">588</w:t>
+            </w:r>
+          </w:p>
+        </w:tc>
+        <w:tc>
+          <w:tcPr/>
+          <w:p>
+            <w:pPr>
+              <w:pStyle w:val="Compact"/>
+              <w:jc w:val="right"/>
+            </w:pPr>
+            <w:r>
+              <w:t xml:space="preserve">40</w:t>
+            </w:r>
+          </w:p>
+        </w:tc>
+      </w:tr>
+      <w:tr>
+        <w:tc>
+          <w:tcPr/>
+          <w:p>
+            <w:pPr>
+              <w:pStyle w:val="Compact"/>
+              <w:jc w:val="left"/>
+            </w:pPr>
+            <w:r>
+              <w:t xml:space="preserve">Male</w:t>
+            </w:r>
+          </w:p>
+        </w:tc>
+        <w:tc>
+          <w:tcPr/>
+          <w:p>
+            <w:pPr>
+              <w:pStyle w:val="Compact"/>
+              <w:jc w:val="right"/>
+            </w:pPr>
+            <w:r>
+              <w:t xml:space="preserve">882</w:t>
+            </w:r>
+          </w:p>
+        </w:tc>
+        <w:tc>
+          <w:tcPr/>
+          <w:p>
+            <w:pPr>
+              <w:pStyle w:val="Compact"/>
+              <w:jc w:val="right"/>
+            </w:pPr>
+            <w:r>
+              <w:t xml:space="preserve">60</w:t>
+            </w:r>
+          </w:p>
+        </w:tc>
+      </w:tr>
+    </w:tbl>
+    <w:bookmarkEnd w:id="27"/>
+    <w:bookmarkStart w:id="32" w:name="tenure"/>
+    <w:p>
+      <w:pPr>
+        <w:pStyle w:val="Heading3"/>
+      </w:pPr>
+      <w:r>
+        <w:t xml:space="preserve">5.1.3</w:t>
+      </w:r>
+      <w:r>
+        <w:t xml:space="preserve"> </w:t>
+      </w:r>
+      <w:r>
+        <w:rPr>
+          <w:bCs/>
+          <w:b/>
+        </w:rPr>
+        <w:t xml:space="preserve">Tenure</w:t>
+      </w:r>
+    </w:p>
+    <w:tbl>
+      <w:tblPr>
+        <w:tblStyle w:val="Table"/>
+        <w:tblW w:type="pct" w:w="5000"/>
+        <w:tblLook w:firstRow="0" w:lastRow="0" w:firstColumn="0" w:lastColumn="0" w:noHBand="0" w:noVBand="0" w:val="0000"/>
+        <w:jc w:val="start"/>
+      </w:tblPr>
+      <w:tblGrid>
+        <w:gridCol w:w="7920"/>
+      </w:tblGrid>
+      <w:tr>
+        <w:tc>
+          <w:tcPr/>
+          <w:bookmarkStart w:id="31" w:name="fig-tenure"/>
+          <w:p>
+            <w:pPr>
+              <w:jc w:val="center"/>
+            </w:pPr>
+            <w:r>
+              <w:drawing>
+                <wp:inline>
+                  <wp:extent cx="5334000" cy="3292592"/>
+                  <wp:effectExtent b="0" l="0" r="0" t="0"/>
+                  <wp:docPr descr="" title="" id="29" name="Picture"/>
+                  <a:graphic>
+                    <a:graphicData uri="http://schemas.openxmlformats.org/drawingml/2006/picture">
+                      <pic:pic>
+                        <pic:nvPicPr>
+                          <pic:cNvPr descr="../../results/figures/tenure-distribution.png" id="30" name="Picture"/>
+                          <pic:cNvPicPr>
+                            <a:picLocks noChangeArrowheads="1" noChangeAspect="1"/>
+                          </pic:cNvPicPr>
+                        </pic:nvPicPr>
+                        <pic:blipFill>
+                          <a:blip r:embed="rId28"/>
+                          <a:stretch>
+                            <a:fillRect/>
+                          </a:stretch>
+                        </pic:blipFill>
+                        <pic:spPr bwMode="auto">
+                          <a:xfrm>
+                            <a:off x="0" y="0"/>
+                            <a:ext cx="5334000" cy="3292592"/>
+                          </a:xfrm>
+                          <a:prstGeom prst="rect">
+                            <a:avLst/>
+                          </a:prstGeom>
+                          <a:noFill/>
+                          <a:ln w="9525">
+                            <a:noFill/>
+                            <a:headEnd/>
+                            <a:tailEnd/>
+                          </a:ln>
+                        </pic:spPr>
+                      </pic:pic>
+                    </a:graphicData>
+                  </a:graphic>
+                </wp:inline>
+              </w:drawing>
+            </w:r>
+          </w:p>
+          <w:p>
+            <w:pPr>
+              <w:jc w:val="center"/>
+            </w:pPr>
+            <w:pPr>
+              <w:jc w:val="start"/>
+              <w:spacing w:before="200"/>
+              <w:pStyle w:val="ImageCaption"/>
+            </w:pPr>
+            <w:r>
+              <w:t xml:space="preserve">Figure 1: Employee Tenure</w:t>
+            </w:r>
+          </w:p>
+          <w:bookmarkEnd w:id="31"/>
+        </w:tc>
+      </w:tr>
+    </w:tbl>
+    <w:bookmarkEnd w:id="32"/>
+    <w:bookmarkStart w:id="33" w:name="education-move-to-eda"/>
+    <w:p>
+      <w:pPr>
+        <w:pStyle w:val="Heading3"/>
+      </w:pPr>
+      <w:r>
+        <w:t xml:space="preserve">5.1.4</w:t>
+      </w:r>
+      <w:r>
+        <w:t xml:space="preserve"> </w:t>
+      </w:r>
+      <w:r>
+        <w:rPr>
+          <w:bCs/>
+          <w:b/>
+        </w:rPr>
+        <w:t xml:space="preserve">Education</w:t>
+      </w:r>
+      <w:r>
+        <w:t xml:space="preserve"> </w:t>
+      </w:r>
+      <w:r>
+        <w:t xml:space="preserve">MOVE TO EDA</w:t>
+      </w:r>
+    </w:p>
+    <w:p>
+      <w:pPr>
+        <w:pStyle w:val="FirstParagraph"/>
+      </w:pPr>
+      <w:r>
         <w:t xml:space="preserve">During data cleaning, we’ll use the data dictionary to decode each field. For instance, the education field is labeled from 1 to 5, representing different educational levels: 1 =</w:t>
       </w:r>
       <w:r>
@@ -770,76 +2100,15 @@
         <w:t xml:space="preserve">Notably, about 40% of the dataset holds a Bachelor’s degree.</w:t>
       </w:r>
     </w:p>
-    <w:p>
-      <w:pPr>
-        <w:pStyle w:val="SourceCode"/>
-      </w:pPr>
-      <w:r>
-        <w:rPr>
-          <w:rStyle w:val="FunctionTok"/>
-        </w:rPr>
-        <w:t xml:space="preserve">table</w:t>
-      </w:r>
-      <w:r>
-        <w:rPr>
-          <w:rStyle w:val="NormalTok"/>
-        </w:rPr>
-        <w:t xml:space="preserve">(hr_data</w:t>
-      </w:r>
-      <w:r>
-        <w:rPr>
-          <w:rStyle w:val="SpecialCharTok"/>
-        </w:rPr>
-        <w:t xml:space="preserve">$</w:t>
-      </w:r>
-      <w:r>
-        <w:rPr>
-          <w:rStyle w:val="NormalTok"/>
-        </w:rPr>
-        <w:t xml:space="preserve">Education)</w:t>
-      </w:r>
-    </w:p>
-    <w:p>
-      <w:pPr>
-        <w:pStyle w:val="SourceCode"/>
-      </w:pPr>
-      <w:r>
-        <w:br/>
-      </w:r>
-      <w:r>
-        <w:rPr>
-          <w:rStyle w:val="VerbatimChar"/>
-        </w:rPr>
-        <w:t xml:space="preserve">  1   2   3   4   5 </w:t>
-      </w:r>
-      <w:r>
-        <w:br/>
-      </w:r>
-      <w:r>
-        <w:rPr>
-          <w:rStyle w:val="VerbatimChar"/>
-        </w:rPr>
-        <w:t xml:space="preserve">170 282 572 398  48 </w:t>
-      </w:r>
-    </w:p>
-    <w:bookmarkEnd w:id="26"/>
-    <w:bookmarkEnd w:id="27"/>
-    <w:bookmarkStart w:id="32" w:name="analysis-methods"/>
-    <w:p>
-      <w:pPr>
-        <w:pStyle w:val="Heading1"/>
-      </w:pPr>
-      <w:r>
-        <w:t xml:space="preserve">4. Analysis Methods</w:t>
-      </w:r>
-    </w:p>
-    <w:bookmarkStart w:id="28" w:name="data-cleaning-process"/>
+    <w:bookmarkEnd w:id="33"/>
+    <w:bookmarkEnd w:id="34"/>
+    <w:bookmarkStart w:id="35" w:name="correlation-analysis"/>
     <w:p>
       <w:pPr>
         <w:pStyle w:val="Heading2"/>
       </w:pPr>
       <w:r>
-        <w:t xml:space="preserve">4.1 Data Cleaning Process</w:t>
+        <w:t xml:space="preserve">5.2 Correlation Analysis</w:t>
       </w:r>
     </w:p>
     <w:p>
@@ -847,17 +2116,17 @@
         <w:pStyle w:val="FirstParagraph"/>
       </w:pPr>
       <w:r>
-        <w:t xml:space="preserve">In the data cleaning process, I will use the data dictionary to enhance data interpretation. For example, I will address issues like the Education field being labeled from 1 to 5 instead of using descriptive education level labels. I will also examine variables to detect any inaccuracies. An example of that could be to exclude the compensation fields (hourly, daily, and monthly rates) and use the Monthly Income field to ensure consistency and clarity.</w:t>
-      </w:r>
-    </w:p>
-    <w:bookmarkEnd w:id="28"/>
-    <w:bookmarkStart w:id="29" w:name="descriptive-analysis"/>
+        <w:t xml:space="preserve">As we explore various analysis methods in our class, my focus is on finding potential correlation between variables and employee attrition. I am interested in using the demographic details, job attributes and survey data to uncover pattern (if any) that highlight this issue .</w:t>
+      </w:r>
+    </w:p>
+    <w:bookmarkEnd w:id="35"/>
+    <w:bookmarkStart w:id="36" w:name="predictive-modeling"/>
     <w:p>
       <w:pPr>
         <w:pStyle w:val="Heading2"/>
       </w:pPr>
       <w:r>
-        <w:t xml:space="preserve">4.2 Descriptive Analysis</w:t>
+        <w:t xml:space="preserve">5.3 Predictive Modeling</w:t>
       </w:r>
     </w:p>
     <w:p>
@@ -865,47 +2134,11 @@
         <w:pStyle w:val="FirstParagraph"/>
       </w:pPr>
       <w:r>
-        <w:t xml:space="preserve">I will begin my project descriptive analysis, with the goal of summarizing the data. This first step will provide insights into any outliers or patterns within the dataset. This information will also help us with creating visualization that will highlight the patterns in the data so we can focus on specific areas.</w:t>
-      </w:r>
-    </w:p>
-    <w:bookmarkEnd w:id="29"/>
-    <w:bookmarkStart w:id="30" w:name="correlation-analysis"/>
-    <w:p>
-      <w:pPr>
-        <w:pStyle w:val="Heading2"/>
-      </w:pPr>
-      <w:r>
-        <w:t xml:space="preserve">4.3 Correlation Analysis</w:t>
-      </w:r>
-    </w:p>
-    <w:p>
-      <w:pPr>
-        <w:pStyle w:val="FirstParagraph"/>
-      </w:pPr>
-      <w:r>
-        <w:t xml:space="preserve">As we explore various analysis methods in our class, my focus is on finding potential correlation between variables and employee attrition. I am interested in using the demographic details, job attributes and survey data to uncover pattern (if any) that highlight this issue .</w:t>
-      </w:r>
-    </w:p>
-    <w:bookmarkEnd w:id="30"/>
-    <w:bookmarkStart w:id="31" w:name="predictive-modeling"/>
-    <w:p>
-      <w:pPr>
-        <w:pStyle w:val="Heading2"/>
-      </w:pPr>
-      <w:r>
-        <w:t xml:space="preserve">4.4 Predictive Modeling</w:t>
-      </w:r>
-    </w:p>
-    <w:p>
-      <w:pPr>
-        <w:pStyle w:val="FirstParagraph"/>
-      </w:pPr>
-      <w:r>
         <w:t xml:space="preserve">My main goal is to predict when an employee might leave the company. I am interested in using predictive modeling techniques (also part of my other summer class) to see if we can predict attrition. Once I’ve identified potential departures, we can use this findings to create strategies to prevent or reduce attrition.</w:t>
       </w:r>
     </w:p>
-    <w:bookmarkEnd w:id="31"/>
-    <w:bookmarkEnd w:id="32"/>
+    <w:bookmarkEnd w:id="36"/>
+    <w:bookmarkEnd w:id="37"/>
     <w:sectPr/>
   </w:body>
 </w:document>

</xml_diff>

<commit_message>
Project part 2 - second update
</commit_message>
<xml_diff>
--- a/products/manuscript/Manuscript.docx
+++ b/products/manuscript/Manuscript.docx
@@ -71,7 +71,7 @@
         <w:pStyle w:val="Date"/>
       </w:pPr>
       <w:r>
-        <w:t xml:space="preserve">2024-06-13</w:t>
+        <w:t xml:space="preserve">2024-06-14</w:t>
       </w:r>
     </w:p>
     <w:bookmarkStart w:id="20" w:name="project-overview"/>
@@ -381,7 +381,7 @@
           <w:bCs/>
           <w:b/>
         </w:rPr>
-        <w:t xml:space="preserve">Removing Column</w:t>
+        <w:t xml:space="preserve">Removing Columns</w:t>
       </w:r>
     </w:p>
     <w:p>
@@ -556,7 +556,7 @@
           <w:bCs/>
           <w:b/>
         </w:rPr>
-        <w:t xml:space="preserve">Adding Labels</w:t>
+        <w:t xml:space="preserve">Adding Descriptive Labels</w:t>
       </w:r>
     </w:p>
     <w:p>
@@ -1029,6 +1029,325 @@
           <w:bCs/>
           <w:b/>
         </w:rPr>
+        <w:t xml:space="preserve">Tenure Categorization</w:t>
+      </w:r>
+    </w:p>
+    <w:p>
+      <w:pPr>
+        <w:pStyle w:val="BodyText"/>
+      </w:pPr>
+      <w:r>
+        <w:t xml:space="preserve">To enhance the visualization of tenure distribution, I opted to introduce a new variable categorizing employee tenure. This approach allows us to identify the predominant tenure group, offering insights into potential turnover risks.</w:t>
+      </w:r>
+    </w:p>
+    <w:p>
+      <w:pPr>
+        <w:pStyle w:val="SourceCode"/>
+      </w:pPr>
+      <w:r>
+        <w:rPr>
+          <w:rStyle w:val="NormalTok"/>
+        </w:rPr>
+        <w:t xml:space="preserve">tenure_breaks </w:t>
+      </w:r>
+      <w:r>
+        <w:rPr>
+          <w:rStyle w:val="OtherTok"/>
+        </w:rPr>
+        <w:t xml:space="preserve">&lt;-</w:t>
+      </w:r>
+      <w:r>
+        <w:rPr>
+          <w:rStyle w:val="NormalTok"/>
+        </w:rPr>
+        <w:t xml:space="preserve"> </w:t>
+      </w:r>
+      <w:r>
+        <w:rPr>
+          <w:rStyle w:val="FunctionTok"/>
+        </w:rPr>
+        <w:t xml:space="preserve">seq</w:t>
+      </w:r>
+      <w:r>
+        <w:rPr>
+          <w:rStyle w:val="NormalTok"/>
+        </w:rPr>
+        <w:t xml:space="preserve">(</w:t>
+      </w:r>
+      <w:r>
+        <w:rPr>
+          <w:rStyle w:val="DecValTok"/>
+        </w:rPr>
+        <w:t xml:space="preserve">0</w:t>
+      </w:r>
+      <w:r>
+        <w:rPr>
+          <w:rStyle w:val="NormalTok"/>
+        </w:rPr>
+        <w:t xml:space="preserve">, </w:t>
+      </w:r>
+      <w:r>
+        <w:rPr>
+          <w:rStyle w:val="DecValTok"/>
+        </w:rPr>
+        <w:t xml:space="preserve">40</w:t>
+      </w:r>
+      <w:r>
+        <w:rPr>
+          <w:rStyle w:val="NormalTok"/>
+        </w:rPr>
+        <w:t xml:space="preserve">, </w:t>
+      </w:r>
+      <w:r>
+        <w:rPr>
+          <w:rStyle w:val="AttributeTok"/>
+        </w:rPr>
+        <w:t xml:space="preserve">by =</w:t>
+      </w:r>
+      <w:r>
+        <w:rPr>
+          <w:rStyle w:val="NormalTok"/>
+        </w:rPr>
+        <w:t xml:space="preserve"> </w:t>
+      </w:r>
+      <w:r>
+        <w:rPr>
+          <w:rStyle w:val="DecValTok"/>
+        </w:rPr>
+        <w:t xml:space="preserve">5</w:t>
+      </w:r>
+      <w:r>
+        <w:rPr>
+          <w:rStyle w:val="NormalTok"/>
+        </w:rPr>
+        <w:t xml:space="preserve">)</w:t>
+      </w:r>
+      <w:r>
+        <w:br/>
+      </w:r>
+      <w:r>
+        <w:rPr>
+          <w:rStyle w:val="NormalTok"/>
+        </w:rPr>
+        <w:t xml:space="preserve">tenure_labels </w:t>
+      </w:r>
+      <w:r>
+        <w:rPr>
+          <w:rStyle w:val="OtherTok"/>
+        </w:rPr>
+        <w:t xml:space="preserve">&lt;-</w:t>
+      </w:r>
+      <w:r>
+        <w:rPr>
+          <w:rStyle w:val="NormalTok"/>
+        </w:rPr>
+        <w:t xml:space="preserve"> </w:t>
+      </w:r>
+      <w:r>
+        <w:rPr>
+          <w:rStyle w:val="FunctionTok"/>
+        </w:rPr>
+        <w:t xml:space="preserve">paste0</w:t>
+      </w:r>
+      <w:r>
+        <w:rPr>
+          <w:rStyle w:val="NormalTok"/>
+        </w:rPr>
+        <w:t xml:space="preserve">(tenure_breaks[</w:t>
+      </w:r>
+      <w:r>
+        <w:rPr>
+          <w:rStyle w:val="SpecialCharTok"/>
+        </w:rPr>
+        <w:t xml:space="preserve">-</w:t>
+      </w:r>
+      <w:r>
+        <w:rPr>
+          <w:rStyle w:val="FunctionTok"/>
+        </w:rPr>
+        <w:t xml:space="preserve">length</w:t>
+      </w:r>
+      <w:r>
+        <w:rPr>
+          <w:rStyle w:val="NormalTok"/>
+        </w:rPr>
+        <w:t xml:space="preserve">(tenure_breaks)], </w:t>
+      </w:r>
+      <w:r>
+        <w:rPr>
+          <w:rStyle w:val="StringTok"/>
+        </w:rPr>
+        <w:t xml:space="preserve">"-"</w:t>
+      </w:r>
+      <w:r>
+        <w:rPr>
+          <w:rStyle w:val="NormalTok"/>
+        </w:rPr>
+        <w:t xml:space="preserve">, tenure_breaks[</w:t>
+      </w:r>
+      <w:r>
+        <w:rPr>
+          <w:rStyle w:val="SpecialCharTok"/>
+        </w:rPr>
+        <w:t xml:space="preserve">-</w:t>
+      </w:r>
+      <w:r>
+        <w:rPr>
+          <w:rStyle w:val="DecValTok"/>
+        </w:rPr>
+        <w:t xml:space="preserve">1</w:t>
+      </w:r>
+      <w:r>
+        <w:rPr>
+          <w:rStyle w:val="NormalTok"/>
+        </w:rPr>
+        <w:t xml:space="preserve">], </w:t>
+      </w:r>
+      <w:r>
+        <w:rPr>
+          <w:rStyle w:val="StringTok"/>
+        </w:rPr>
+        <w:t xml:space="preserve">" years"</w:t>
+      </w:r>
+      <w:r>
+        <w:rPr>
+          <w:rStyle w:val="NormalTok"/>
+        </w:rPr>
+        <w:t xml:space="preserve">)</w:t>
+      </w:r>
+      <w:r>
+        <w:br/>
+      </w:r>
+      <w:r>
+        <w:br/>
+      </w:r>
+      <w:r>
+        <w:rPr>
+          <w:rStyle w:val="NormalTok"/>
+        </w:rPr>
+        <w:t xml:space="preserve">d3 </w:t>
+      </w:r>
+      <w:r>
+        <w:rPr>
+          <w:rStyle w:val="OtherTok"/>
+        </w:rPr>
+        <w:t xml:space="preserve">=</w:t>
+      </w:r>
+      <w:r>
+        <w:rPr>
+          <w:rStyle w:val="NormalTok"/>
+        </w:rPr>
+        <w:t xml:space="preserve"> d2 </w:t>
+      </w:r>
+      <w:r>
+        <w:rPr>
+          <w:rStyle w:val="SpecialCharTok"/>
+        </w:rPr>
+        <w:t xml:space="preserve">%&gt;%</w:t>
+      </w:r>
+      <w:r>
+        <w:br/>
+      </w:r>
+      <w:r>
+        <w:rPr>
+          <w:rStyle w:val="NormalTok"/>
+        </w:rPr>
+        <w:t xml:space="preserve">  </w:t>
+      </w:r>
+      <w:r>
+        <w:rPr>
+          <w:rStyle w:val="FunctionTok"/>
+        </w:rPr>
+        <w:t xml:space="preserve">mutate</w:t>
+      </w:r>
+      <w:r>
+        <w:rPr>
+          <w:rStyle w:val="NormalTok"/>
+        </w:rPr>
+        <w:t xml:space="preserve">(</w:t>
+      </w:r>
+      <w:r>
+        <w:rPr>
+          <w:rStyle w:val="AttributeTok"/>
+        </w:rPr>
+        <w:t xml:space="preserve">TenureCategory =</w:t>
+      </w:r>
+      <w:r>
+        <w:rPr>
+          <w:rStyle w:val="NormalTok"/>
+        </w:rPr>
+        <w:t xml:space="preserve"> </w:t>
+      </w:r>
+      <w:r>
+        <w:rPr>
+          <w:rStyle w:val="FunctionTok"/>
+        </w:rPr>
+        <w:t xml:space="preserve">cut</w:t>
+      </w:r>
+      <w:r>
+        <w:rPr>
+          <w:rStyle w:val="NormalTok"/>
+        </w:rPr>
+        <w:t xml:space="preserve">(YearsAtCompany, </w:t>
+      </w:r>
+      <w:r>
+        <w:rPr>
+          <w:rStyle w:val="AttributeTok"/>
+        </w:rPr>
+        <w:t xml:space="preserve">breaks =</w:t>
+      </w:r>
+      <w:r>
+        <w:rPr>
+          <w:rStyle w:val="NormalTok"/>
+        </w:rPr>
+        <w:t xml:space="preserve"> tenure_breaks, </w:t>
+      </w:r>
+      <w:r>
+        <w:rPr>
+          <w:rStyle w:val="AttributeTok"/>
+        </w:rPr>
+        <w:t xml:space="preserve">labels =</w:t>
+      </w:r>
+      <w:r>
+        <w:rPr>
+          <w:rStyle w:val="NormalTok"/>
+        </w:rPr>
+        <w:t xml:space="preserve"> tenure_labels, </w:t>
+      </w:r>
+      <w:r>
+        <w:rPr>
+          <w:rStyle w:val="AttributeTok"/>
+        </w:rPr>
+        <w:t xml:space="preserve">include.lowest =</w:t>
+      </w:r>
+      <w:r>
+        <w:rPr>
+          <w:rStyle w:val="NormalTok"/>
+        </w:rPr>
+        <w:t xml:space="preserve"> </w:t>
+      </w:r>
+      <w:r>
+        <w:rPr>
+          <w:rStyle w:val="ConstantTok"/>
+        </w:rPr>
+        <w:t xml:space="preserve">TRUE</w:t>
+      </w:r>
+      <w:r>
+        <w:rPr>
+          <w:rStyle w:val="NormalTok"/>
+        </w:rPr>
+        <w:t xml:space="preserve">))</w:t>
+      </w:r>
+    </w:p>
+    <w:p>
+      <w:pPr>
+        <w:pStyle w:val="FirstParagraph"/>
+      </w:pPr>
+      <w:r>
+        <w:rPr>
+          <w:bCs/>
+          <w:b/>
+        </w:rPr>
         <w:t xml:space="preserve">Saving File</w:t>
       </w:r>
     </w:p>
@@ -1169,7 +1488,7 @@
       </w:r>
     </w:p>
     <w:bookmarkEnd w:id="25"/>
-    <w:bookmarkStart w:id="37" w:name="analysis-methods"/>
+    <w:bookmarkStart w:id="46" w:name="analysis-methods"/>
     <w:p>
       <w:pPr>
         <w:pStyle w:val="Heading1"/>
@@ -1178,7 +1497,7 @@
         <w:t xml:space="preserve">5. Analysis Methods</w:t>
       </w:r>
     </w:p>
-    <w:bookmarkStart w:id="34" w:name="exploratory-data-analysis"/>
+    <w:bookmarkStart w:id="43" w:name="exploratory-data-analysis"/>
     <w:p>
       <w:pPr>
         <w:pStyle w:val="Heading2"/>
@@ -1690,14 +2009,14 @@
               <w:jc w:val="left"/>
             </w:pPr>
             <w:r>
-              <w:t xml:space="preserve">Age</w:t>
+              <w:t xml:space="preserve">TenureCategory</w:t>
             </w:r>
           </w:p>
         </w:tc>
       </w:tr>
     </w:tbl>
     <w:bookmarkEnd w:id="26"/>
-    <w:bookmarkStart w:id="27" w:name="gender"/>
+    <w:bookmarkStart w:id="35" w:name="employee-tenure-in-years"/>
     <w:p>
       <w:pPr>
         <w:pStyle w:val="Heading3"/>
@@ -1713,7 +2032,7 @@
           <w:bCs/>
           <w:b/>
         </w:rPr>
-        <w:t xml:space="preserve">Gender</w:t>
+        <w:t xml:space="preserve">Employee Tenure (in years)</w:t>
       </w:r>
     </w:p>
     <w:p>
@@ -1721,181 +2040,7 @@
         <w:pStyle w:val="FirstParagraph"/>
       </w:pPr>
       <w:r>
-        <w:t xml:space="preserve">The dataset consists of 1470 employees, with a gender distribution showing that males constitute the majority at 60%, while females make up 40%.</w:t>
-      </w:r>
-    </w:p>
-    <w:p>
-      <w:pPr>
-        <w:pStyle w:val="BodyText"/>
-      </w:pPr>
-      <w:r>
-        <w:rPr>
-          <w:bCs/>
-          <w:b/>
-        </w:rPr>
-        <w:t xml:space="preserve">Distribution</w:t>
-      </w:r>
-    </w:p>
-    <w:p>
-      <w:pPr>
-        <w:pStyle w:val="TableCaption"/>
-      </w:pPr>
-      <w:r>
-        <w:t xml:space="preserve">Employee Gender</w:t>
-      </w:r>
-      <w:r>
-        <w:t xml:space="preserve"> </w:t>
-      </w:r>
-    </w:p>
-    <w:tbl>
-      <w:tblPr>
-        <w:tblStyle w:val="Table"/>
-        <w:tblW w:type="auto" w:w="0"/>
-        <w:tblLook w:firstRow="1" w:lastRow="0" w:firstColumn="0" w:lastColumn="0" w:noHBand="0" w:noVBand="0" w:val="0020"/>
-        <w:jc w:val="start"/>
-        <w:tblCaption w:val="Employee Gender "/>
-      </w:tblPr>
-      <w:tblGrid>
-        <w:gridCol w:w="2640"/>
-        <w:gridCol w:w="2640"/>
-        <w:gridCol w:w="2640"/>
-      </w:tblGrid>
-      <w:tr>
-        <w:trPr>
-          <w:tblHeader w:val="true"/>
-        </w:trPr>
-        <w:tc>
-          <w:tcPr/>
-          <w:p>
-            <w:pPr>
-              <w:pStyle w:val="Compact"/>
-              <w:jc w:val="left"/>
-            </w:pPr>
-            <w:r>
-              <w:t xml:space="preserve">Gender</w:t>
-            </w:r>
-          </w:p>
-        </w:tc>
-        <w:tc>
-          <w:tcPr/>
-          <w:p>
-            <w:pPr>
-              <w:pStyle w:val="Compact"/>
-              <w:jc w:val="right"/>
-            </w:pPr>
-            <w:r>
-              <w:t xml:space="preserve">Total Count</w:t>
-            </w:r>
-          </w:p>
-        </w:tc>
-        <w:tc>
-          <w:tcPr/>
-          <w:p>
-            <w:pPr>
-              <w:pStyle w:val="Compact"/>
-              <w:jc w:val="right"/>
-            </w:pPr>
-            <w:r>
-              <w:t xml:space="preserve">% of Total</w:t>
-            </w:r>
-          </w:p>
-        </w:tc>
-      </w:tr>
-      <w:tr>
-        <w:tc>
-          <w:tcPr/>
-          <w:p>
-            <w:pPr>
-              <w:pStyle w:val="Compact"/>
-              <w:jc w:val="left"/>
-            </w:pPr>
-            <w:r>
-              <w:t xml:space="preserve">Female</w:t>
-            </w:r>
-          </w:p>
-        </w:tc>
-        <w:tc>
-          <w:tcPr/>
-          <w:p>
-            <w:pPr>
-              <w:pStyle w:val="Compact"/>
-              <w:jc w:val="right"/>
-            </w:pPr>
-            <w:r>
-              <w:t xml:space="preserve">588</w:t>
-            </w:r>
-          </w:p>
-        </w:tc>
-        <w:tc>
-          <w:tcPr/>
-          <w:p>
-            <w:pPr>
-              <w:pStyle w:val="Compact"/>
-              <w:jc w:val="right"/>
-            </w:pPr>
-            <w:r>
-              <w:t xml:space="preserve">40</w:t>
-            </w:r>
-          </w:p>
-        </w:tc>
-      </w:tr>
-      <w:tr>
-        <w:tc>
-          <w:tcPr/>
-          <w:p>
-            <w:pPr>
-              <w:pStyle w:val="Compact"/>
-              <w:jc w:val="left"/>
-            </w:pPr>
-            <w:r>
-              <w:t xml:space="preserve">Male</w:t>
-            </w:r>
-          </w:p>
-        </w:tc>
-        <w:tc>
-          <w:tcPr/>
-          <w:p>
-            <w:pPr>
-              <w:pStyle w:val="Compact"/>
-              <w:jc w:val="right"/>
-            </w:pPr>
-            <w:r>
-              <w:t xml:space="preserve">882</w:t>
-            </w:r>
-          </w:p>
-        </w:tc>
-        <w:tc>
-          <w:tcPr/>
-          <w:p>
-            <w:pPr>
-              <w:pStyle w:val="Compact"/>
-              <w:jc w:val="right"/>
-            </w:pPr>
-            <w:r>
-              <w:t xml:space="preserve">60</w:t>
-            </w:r>
-          </w:p>
-        </w:tc>
-      </w:tr>
-    </w:tbl>
-    <w:bookmarkEnd w:id="27"/>
-    <w:bookmarkStart w:id="32" w:name="tenure"/>
-    <w:p>
-      <w:pPr>
-        <w:pStyle w:val="Heading3"/>
-      </w:pPr>
-      <w:r>
-        <w:t xml:space="preserve">5.1.3</w:t>
-      </w:r>
-      <w:r>
-        <w:t xml:space="preserve"> </w:t>
-      </w:r>
-      <w:r>
-        <w:rPr>
-          <w:bCs/>
-          <w:b/>
-        </w:rPr>
-        <w:t xml:space="preserve">Tenure</w:t>
+        <w:t xml:space="preserve">I examined the distribution of employee tenure and identified two distinct peaks: one at 5 years and another at 1 year. This provide quick insights into the typical duration of employees within the organization, and help us identify patterns that may influence employees to resign.</w:t>
       </w:r>
     </w:p>
     <w:tbl>
@@ -1911,7 +2056,7 @@
       <w:tr>
         <w:tc>
           <w:tcPr/>
-          <w:bookmarkStart w:id="31" w:name="fig-tenure"/>
+          <w:bookmarkStart w:id="30" w:name="fig-tenure"/>
           <w:p>
             <w:pPr>
               <w:jc w:val="center"/>
@@ -1921,18 +2066,18 @@
                 <wp:inline>
                   <wp:extent cx="5334000" cy="3292592"/>
                   <wp:effectExtent b="0" l="0" r="0" t="0"/>
-                  <wp:docPr descr="" title="" id="29" name="Picture"/>
+                  <wp:docPr descr="" title="" id="28" name="Picture"/>
                   <a:graphic>
                     <a:graphicData uri="http://schemas.openxmlformats.org/drawingml/2006/picture">
                       <pic:pic>
                         <pic:nvPicPr>
-                          <pic:cNvPr descr="../../results/figures/tenure-distribution.png" id="30" name="Picture"/>
+                          <pic:cNvPr descr="../../results/figures/tenure-distribution.png" id="29" name="Picture"/>
                           <pic:cNvPicPr>
                             <a:picLocks noChangeArrowheads="1" noChangeAspect="1"/>
                           </pic:cNvPicPr>
                         </pic:nvPicPr>
                         <pic:blipFill>
-                          <a:blip r:embed="rId28"/>
+                          <a:blip r:embed="rId27"/>
                           <a:stretch>
                             <a:fillRect/>
                           </a:stretch>
@@ -1972,34 +2117,126 @@
               <w:t xml:space="preserve">Figure 1: Employee Tenure</w:t>
             </w:r>
           </w:p>
-          <w:bookmarkEnd w:id="31"/>
+          <w:bookmarkEnd w:id="30"/>
         </w:tc>
       </w:tr>
     </w:tbl>
-    <w:bookmarkEnd w:id="32"/>
-    <w:bookmarkStart w:id="33" w:name="education-move-to-eda"/>
-    <w:p>
-      <w:pPr>
-        <w:pStyle w:val="Heading3"/>
-      </w:pPr>
-      <w:r>
-        <w:t xml:space="preserve">5.1.4</w:t>
-      </w:r>
-      <w:r>
-        <w:t xml:space="preserve"> </w:t>
-      </w:r>
+    <w:p>
+      <w:pPr>
+        <w:pStyle w:val="BodyText"/>
+      </w:pPr>
       <w:r>
         <w:rPr>
           <w:bCs/>
           <w:b/>
         </w:rPr>
-        <w:t xml:space="preserve">Education</w:t>
-      </w:r>
-      <w:r>
-        <w:t xml:space="preserve"> </w:t>
-      </w:r>
-      <w:r>
-        <w:t xml:space="preserve">MOVE TO EDA</w:t>
+        <w:t xml:space="preserve">Tenure category</w:t>
+      </w:r>
+    </w:p>
+    <w:p>
+      <w:pPr>
+        <w:pStyle w:val="BodyText"/>
+      </w:pPr>
+      <w:r>
+        <w:t xml:space="preserve">More than half of the employees have tenure of less than 5 years, suggesting a relatively young workforce. Shorter tenure could potentially indicate a higher turnover risk, although a comprehensive analysis incorporating other variables is necessary to fully understand the situation.</w:t>
+      </w:r>
+    </w:p>
+    <w:tbl>
+      <w:tblPr>
+        <w:tblStyle w:val="Table"/>
+        <w:tblW w:type="pct" w:w="5000"/>
+        <w:tblLook w:firstRow="0" w:lastRow="0" w:firstColumn="0" w:lastColumn="0" w:noHBand="0" w:noVBand="0" w:val="0000"/>
+        <w:jc w:val="start"/>
+      </w:tblPr>
+      <w:tblGrid>
+        <w:gridCol w:w="7920"/>
+      </w:tblGrid>
+      <w:tr>
+        <w:tc>
+          <w:tcPr/>
+          <w:bookmarkStart w:id="34" w:name="fig-tenureCategory"/>
+          <w:p>
+            <w:pPr>
+              <w:jc w:val="center"/>
+            </w:pPr>
+            <w:r>
+              <w:drawing>
+                <wp:inline>
+                  <wp:extent cx="5334000" cy="3292592"/>
+                  <wp:effectExtent b="0" l="0" r="0" t="0"/>
+                  <wp:docPr descr="" title="" id="32" name="Picture"/>
+                  <a:graphic>
+                    <a:graphicData uri="http://schemas.openxmlformats.org/drawingml/2006/picture">
+                      <pic:pic>
+                        <pic:nvPicPr>
+                          <pic:cNvPr descr="../../results/figures/tenure-category.png" id="33" name="Picture"/>
+                          <pic:cNvPicPr>
+                            <a:picLocks noChangeArrowheads="1" noChangeAspect="1"/>
+                          </pic:cNvPicPr>
+                        </pic:nvPicPr>
+                        <pic:blipFill>
+                          <a:blip r:embed="rId31"/>
+                          <a:stretch>
+                            <a:fillRect/>
+                          </a:stretch>
+                        </pic:blipFill>
+                        <pic:spPr bwMode="auto">
+                          <a:xfrm>
+                            <a:off x="0" y="0"/>
+                            <a:ext cx="5334000" cy="3292592"/>
+                          </a:xfrm>
+                          <a:prstGeom prst="rect">
+                            <a:avLst/>
+                          </a:prstGeom>
+                          <a:noFill/>
+                          <a:ln w="9525">
+                            <a:noFill/>
+                            <a:headEnd/>
+                            <a:tailEnd/>
+                          </a:ln>
+                        </pic:spPr>
+                      </pic:pic>
+                    </a:graphicData>
+                  </a:graphic>
+                </wp:inline>
+              </w:drawing>
+            </w:r>
+          </w:p>
+          <w:p>
+            <w:pPr>
+              <w:jc w:val="center"/>
+            </w:pPr>
+            <w:pPr>
+              <w:jc w:val="start"/>
+              <w:spacing w:before="200"/>
+              <w:pStyle w:val="ImageCaption"/>
+            </w:pPr>
+            <w:r>
+              <w:t xml:space="preserve">Figure 2: Tenure Category</w:t>
+            </w:r>
+          </w:p>
+          <w:bookmarkEnd w:id="34"/>
+        </w:tc>
+      </w:tr>
+    </w:tbl>
+    <w:bookmarkEnd w:id="35"/>
+    <w:bookmarkStart w:id="37" w:name="gender"/>
+    <w:p>
+      <w:pPr>
+        <w:pStyle w:val="Heading3"/>
+      </w:pPr>
+      <w:r>
+        <w:t xml:space="preserve">5.1.3</w:t>
+      </w:r>
+      <w:r>
+        <w:t xml:space="preserve"> </w:t>
+      </w:r>
+      <w:r>
+        <w:rPr>
+          <w:bCs/>
+          <w:b/>
+        </w:rPr>
+        <w:t xml:space="preserve">Gender</w:t>
       </w:r>
     </w:p>
     <w:p>
@@ -2007,138 +2244,307 @@
         <w:pStyle w:val="FirstParagraph"/>
       </w:pPr>
       <w:r>
-        <w:t xml:space="preserve">During data cleaning, we’ll use the data dictionary to decode each field. For instance, the education field is labeled from 1 to 5, representing different educational levels: 1 =</w:t>
-      </w:r>
-      <w:r>
-        <w:t xml:space="preserve"> </w:t>
-      </w:r>
-      <w:r>
-        <w:t xml:space="preserve">“</w:t>
-      </w:r>
-      <w:r>
-        <w:t xml:space="preserve">Below College,</w:t>
-      </w:r>
-      <w:r>
-        <w:t xml:space="preserve">”</w:t>
-      </w:r>
-      <w:r>
-        <w:t xml:space="preserve"> </w:t>
-      </w:r>
-      <w:r>
-        <w:t xml:space="preserve">2 =</w:t>
-      </w:r>
-      <w:r>
-        <w:t xml:space="preserve"> </w:t>
-      </w:r>
-      <w:r>
-        <w:t xml:space="preserve">“</w:t>
-      </w:r>
-      <w:r>
-        <w:t xml:space="preserve">College,</w:t>
-      </w:r>
-      <w:r>
-        <w:t xml:space="preserve">”</w:t>
-      </w:r>
-      <w:r>
-        <w:t xml:space="preserve"> </w:t>
-      </w:r>
-      <w:r>
-        <w:t xml:space="preserve">3 =</w:t>
-      </w:r>
-      <w:r>
-        <w:t xml:space="preserve"> </w:t>
-      </w:r>
-      <w:r>
-        <w:t xml:space="preserve">“</w:t>
-      </w:r>
-      <w:r>
-        <w:t xml:space="preserve">Bachelor’s,</w:t>
-      </w:r>
-      <w:r>
-        <w:t xml:space="preserve">”</w:t>
-      </w:r>
-      <w:r>
-        <w:t xml:space="preserve"> </w:t>
-      </w:r>
-      <w:r>
-        <w:t xml:space="preserve">4 =</w:t>
-      </w:r>
-      <w:r>
-        <w:t xml:space="preserve"> </w:t>
-      </w:r>
-      <w:r>
-        <w:t xml:space="preserve">“</w:t>
-      </w:r>
-      <w:r>
-        <w:t xml:space="preserve">Master’s,</w:t>
-      </w:r>
-      <w:r>
-        <w:t xml:space="preserve">”</w:t>
-      </w:r>
-      <w:r>
-        <w:t xml:space="preserve"> </w:t>
-      </w:r>
-      <w:r>
-        <w:t xml:space="preserve">and 5 =</w:t>
-      </w:r>
-      <w:r>
-        <w:t xml:space="preserve"> </w:t>
-      </w:r>
-      <w:r>
-        <w:t xml:space="preserve">“</w:t>
-      </w:r>
-      <w:r>
-        <w:t xml:space="preserve">Doctorate.</w:t>
-      </w:r>
-      <w:r>
-        <w:t xml:space="preserve">”</w:t>
-      </w:r>
-      <w:r>
-        <w:t xml:space="preserve"> </w:t>
-      </w:r>
-      <w:r>
-        <w:t xml:space="preserve">Notably, about 40% of the dataset holds a Bachelor’s degree.</w:t>
-      </w:r>
-    </w:p>
-    <w:bookmarkEnd w:id="33"/>
-    <w:bookmarkEnd w:id="34"/>
-    <w:bookmarkStart w:id="35" w:name="correlation-analysis"/>
-    <w:p>
-      <w:pPr>
-        <w:pStyle w:val="Heading2"/>
-      </w:pPr>
-      <w:r>
-        <w:t xml:space="preserve">5.2 Correlation Analysis</w:t>
-      </w:r>
-    </w:p>
-    <w:p>
-      <w:pPr>
-        <w:pStyle w:val="FirstParagraph"/>
-      </w:pPr>
-      <w:r>
-        <w:t xml:space="preserve">As we explore various analysis methods in our class, my focus is on finding potential correlation between variables and employee attrition. I am interested in using the demographic details, job attributes and survey data to uncover pattern (if any) that highlight this issue .</w:t>
-      </w:r>
-    </w:p>
-    <w:bookmarkEnd w:id="35"/>
-    <w:bookmarkStart w:id="36" w:name="predictive-modeling"/>
-    <w:p>
-      <w:pPr>
-        <w:pStyle w:val="Heading2"/>
-      </w:pPr>
-      <w:r>
-        <w:t xml:space="preserve">5.3 Predictive Modeling</w:t>
-      </w:r>
-    </w:p>
-    <w:p>
-      <w:pPr>
-        <w:pStyle w:val="FirstParagraph"/>
-      </w:pPr>
-      <w:r>
-        <w:t xml:space="preserve">My main goal is to predict when an employee might leave the company. I am interested in using predictive modeling techniques (also part of my other summer class) to see if we can predict attrition. Once I’ve identified potential departures, we can use this findings to create strategies to prevent or reduce attrition.</w:t>
-      </w:r>
-    </w:p>
+        <w:t xml:space="preserve">The dataset consists of 1470 employees, with a gender distribution showing that males constitute the majority at 60%, while females make up 40%.</w:t>
+      </w:r>
+    </w:p>
+    <w:p>
+      <w:pPr>
+        <w:pStyle w:val="BodyText"/>
+      </w:pPr>
+      <w:r>
+        <w:rPr>
+          <w:bCs/>
+          <w:b/>
+        </w:rPr>
+        <w:t xml:space="preserve">Distribution</w:t>
+      </w:r>
+    </w:p>
+    <w:bookmarkStart w:id="36" w:name="tbl-hrgender"/>
+    <w:p>
+      <w:pPr>
+        <w:pStyle w:val="TableCaption"/>
+      </w:pPr>
+      <w:r>
+        <w:t xml:space="preserve">Table 1: Employee Gender</w:t>
+      </w:r>
+    </w:p>
+    <w:tbl>
+      <w:tblPr>
+        <w:tblStyle w:val="Table"/>
+        <w:tblW w:type="auto" w:w="0"/>
+        <w:tblLook w:firstRow="1" w:lastRow="0" w:firstColumn="0" w:lastColumn="0" w:noHBand="0" w:noVBand="0" w:val="0020"/>
+        <w:jc w:val="start"/>
+        <w:tblCaption w:val="Table 1: Employee Gender"/>
+      </w:tblPr>
+      <w:tblGrid>
+        <w:gridCol w:w="2640"/>
+        <w:gridCol w:w="2640"/>
+        <w:gridCol w:w="2640"/>
+      </w:tblGrid>
+      <w:tr>
+        <w:trPr>
+          <w:tblHeader w:val="true"/>
+        </w:trPr>
+        <w:tc>
+          <w:tcPr/>
+          <w:p>
+            <w:pPr>
+              <w:pStyle w:val="Compact"/>
+              <w:jc w:val="left"/>
+            </w:pPr>
+            <w:r>
+              <w:t xml:space="preserve">Gender</w:t>
+            </w:r>
+          </w:p>
+        </w:tc>
+        <w:tc>
+          <w:tcPr/>
+          <w:p>
+            <w:pPr>
+              <w:pStyle w:val="Compact"/>
+              <w:jc w:val="right"/>
+            </w:pPr>
+            <w:r>
+              <w:t xml:space="preserve">Total Count</w:t>
+            </w:r>
+          </w:p>
+        </w:tc>
+        <w:tc>
+          <w:tcPr/>
+          <w:p>
+            <w:pPr>
+              <w:pStyle w:val="Compact"/>
+              <w:jc w:val="right"/>
+            </w:pPr>
+            <w:r>
+              <w:t xml:space="preserve">% of Total</w:t>
+            </w:r>
+          </w:p>
+        </w:tc>
+      </w:tr>
+      <w:tr>
+        <w:tc>
+          <w:tcPr/>
+          <w:p>
+            <w:pPr>
+              <w:pStyle w:val="Compact"/>
+              <w:jc w:val="left"/>
+            </w:pPr>
+            <w:r>
+              <w:t xml:space="preserve">Female</w:t>
+            </w:r>
+          </w:p>
+        </w:tc>
+        <w:tc>
+          <w:tcPr/>
+          <w:p>
+            <w:pPr>
+              <w:pStyle w:val="Compact"/>
+              <w:jc w:val="right"/>
+            </w:pPr>
+            <w:r>
+              <w:t xml:space="preserve">588</w:t>
+            </w:r>
+          </w:p>
+        </w:tc>
+        <w:tc>
+          <w:tcPr/>
+          <w:p>
+            <w:pPr>
+              <w:pStyle w:val="Compact"/>
+              <w:jc w:val="right"/>
+            </w:pPr>
+            <w:r>
+              <w:t xml:space="preserve">40</w:t>
+            </w:r>
+          </w:p>
+        </w:tc>
+      </w:tr>
+      <w:tr>
+        <w:tc>
+          <w:tcPr/>
+          <w:p>
+            <w:pPr>
+              <w:pStyle w:val="Compact"/>
+              <w:jc w:val="left"/>
+            </w:pPr>
+            <w:r>
+              <w:t xml:space="preserve">Male</w:t>
+            </w:r>
+          </w:p>
+        </w:tc>
+        <w:tc>
+          <w:tcPr/>
+          <w:p>
+            <w:pPr>
+              <w:pStyle w:val="Compact"/>
+              <w:jc w:val="right"/>
+            </w:pPr>
+            <w:r>
+              <w:t xml:space="preserve">882</w:t>
+            </w:r>
+          </w:p>
+        </w:tc>
+        <w:tc>
+          <w:tcPr/>
+          <w:p>
+            <w:pPr>
+              <w:pStyle w:val="Compact"/>
+              <w:jc w:val="right"/>
+            </w:pPr>
+            <w:r>
+              <w:t xml:space="preserve">60</w:t>
+            </w:r>
+          </w:p>
+        </w:tc>
+      </w:tr>
+    </w:tbl>
     <w:bookmarkEnd w:id="36"/>
     <w:bookmarkEnd w:id="37"/>
+    <w:bookmarkStart w:id="42" w:name="monthly-income-and-education"/>
+    <w:p>
+      <w:pPr>
+        <w:pStyle w:val="Heading3"/>
+      </w:pPr>
+      <w:r>
+        <w:t xml:space="preserve">5.1.4</w:t>
+      </w:r>
+      <w:r>
+        <w:t xml:space="preserve"> </w:t>
+      </w:r>
+      <w:r>
+        <w:rPr>
+          <w:bCs/>
+          <w:b/>
+        </w:rPr>
+        <w:t xml:space="preserve">Monthly Income and Education</w:t>
+      </w:r>
+    </w:p>
+    <w:p>
+      <w:pPr>
+        <w:pStyle w:val="FirstParagraph"/>
+      </w:pPr>
+      <w:r>
+        <w:t xml:space="preserve">I’m interested in examining which educational group experiences higher attrition rates. It’s evident from the data that median salaries increase with higher levels of education, but there are also numerous outliers present. This visualization serves to highlight the relationship between monthly income and educational background, which could provide insights into how these factors influence employee turnover.</w:t>
+      </w:r>
+    </w:p>
+    <w:tbl>
+      <w:tblPr>
+        <w:tblStyle w:val="Table"/>
+        <w:tblW w:type="pct" w:w="5000"/>
+        <w:tblLook w:firstRow="0" w:lastRow="0" w:firstColumn="0" w:lastColumn="0" w:noHBand="0" w:noVBand="0" w:val="0000"/>
+        <w:jc w:val="start"/>
+      </w:tblPr>
+      <w:tblGrid>
+        <w:gridCol w:w="7920"/>
+      </w:tblGrid>
+      <w:tr>
+        <w:tc>
+          <w:tcPr/>
+          <w:bookmarkStart w:id="41" w:name="fig-Income-Education"/>
+          <w:p>
+            <w:pPr>
+              <w:jc w:val="center"/>
+            </w:pPr>
+            <w:r>
+              <w:drawing>
+                <wp:inline>
+                  <wp:extent cx="5334000" cy="3292592"/>
+                  <wp:effectExtent b="0" l="0" r="0" t="0"/>
+                  <wp:docPr descr="" title="" id="39" name="Picture"/>
+                  <a:graphic>
+                    <a:graphicData uri="http://schemas.openxmlformats.org/drawingml/2006/picture">
+                      <pic:pic>
+                        <pic:nvPicPr>
+                          <pic:cNvPr descr="../../results/figures/income-education.png" id="40" name="Picture"/>
+                          <pic:cNvPicPr>
+                            <a:picLocks noChangeArrowheads="1" noChangeAspect="1"/>
+                          </pic:cNvPicPr>
+                        </pic:nvPicPr>
+                        <pic:blipFill>
+                          <a:blip r:embed="rId38"/>
+                          <a:stretch>
+                            <a:fillRect/>
+                          </a:stretch>
+                        </pic:blipFill>
+                        <pic:spPr bwMode="auto">
+                          <a:xfrm>
+                            <a:off x="0" y="0"/>
+                            <a:ext cx="5334000" cy="3292592"/>
+                          </a:xfrm>
+                          <a:prstGeom prst="rect">
+                            <a:avLst/>
+                          </a:prstGeom>
+                          <a:noFill/>
+                          <a:ln w="9525">
+                            <a:noFill/>
+                            <a:headEnd/>
+                            <a:tailEnd/>
+                          </a:ln>
+                        </pic:spPr>
+                      </pic:pic>
+                    </a:graphicData>
+                  </a:graphic>
+                </wp:inline>
+              </w:drawing>
+            </w:r>
+          </w:p>
+          <w:p>
+            <w:pPr>
+              <w:jc w:val="center"/>
+            </w:pPr>
+            <w:pPr>
+              <w:jc w:val="start"/>
+              <w:spacing w:before="200"/>
+              <w:pStyle w:val="ImageCaption"/>
+            </w:pPr>
+            <w:r>
+              <w:t xml:space="preserve">Figure 3: Monthly Income by Education Level</w:t>
+            </w:r>
+          </w:p>
+          <w:bookmarkEnd w:id="41"/>
+        </w:tc>
+      </w:tr>
+    </w:tbl>
+    <w:bookmarkEnd w:id="42"/>
+    <w:bookmarkEnd w:id="43"/>
+    <w:bookmarkStart w:id="44" w:name="correlation-analysis"/>
+    <w:p>
+      <w:pPr>
+        <w:pStyle w:val="Heading2"/>
+      </w:pPr>
+      <w:r>
+        <w:t xml:space="preserve">5.2 Correlation Analysis</w:t>
+      </w:r>
+    </w:p>
+    <w:p>
+      <w:pPr>
+        <w:pStyle w:val="FirstParagraph"/>
+      </w:pPr>
+      <w:r>
+        <w:t xml:space="preserve">As we explore various analysis methods in our class, my focus is on finding potential correlation between variables and employee attrition. I am interested in using the demographic details, job attributes and survey data to uncover pattern (if any) that highlight this issue .</w:t>
+      </w:r>
+    </w:p>
+    <w:bookmarkEnd w:id="44"/>
+    <w:bookmarkStart w:id="45" w:name="predictive-modeling"/>
+    <w:p>
+      <w:pPr>
+        <w:pStyle w:val="Heading2"/>
+      </w:pPr>
+      <w:r>
+        <w:t xml:space="preserve">5.3 Predictive Modeling</w:t>
+      </w:r>
+    </w:p>
+    <w:p>
+      <w:pPr>
+        <w:pStyle w:val="FirstParagraph"/>
+      </w:pPr>
+      <w:r>
+        <w:t xml:space="preserve">My main goal is to predict when an employee might leave the company. I am interested in using predictive modeling techniques (also part of my other summer class) to see if we can predict attrition. Once I’ve identified potential departures, we can use this findings to create strategies to prevent or reduce attrition.</w:t>
+      </w:r>
+    </w:p>
+    <w:bookmarkEnd w:id="45"/>
+    <w:bookmarkEnd w:id="46"/>
     <w:sectPr/>
   </w:body>
 </w:document>

</xml_diff>

<commit_message>
Project part 3 - First Update
</commit_message>
<xml_diff>
--- a/products/manuscript/Manuscript.docx
+++ b/products/manuscript/Manuscript.docx
@@ -71,7 +71,7 @@
         <w:pStyle w:val="Date"/>
       </w:pPr>
       <w:r>
-        <w:t xml:space="preserve">2024-06-14</w:t>
+        <w:t xml:space="preserve">2024-06-18</w:t>
       </w:r>
     </w:p>
     <w:bookmarkStart w:id="20" w:name="project-overview"/>
@@ -1488,7 +1488,7 @@
       </w:r>
     </w:p>
     <w:bookmarkEnd w:id="25"/>
-    <w:bookmarkStart w:id="46" w:name="analysis-methods"/>
+    <w:bookmarkStart w:id="51" w:name="analysis-methods"/>
     <w:p>
       <w:pPr>
         <w:pStyle w:val="Heading1"/>
@@ -1497,7 +1497,7 @@
         <w:t xml:space="preserve">5. Analysis Methods</w:t>
       </w:r>
     </w:p>
-    <w:bookmarkStart w:id="43" w:name="exploratory-data-analysis"/>
+    <w:bookmarkStart w:id="48" w:name="exploratory-data-analysis"/>
     <w:p>
       <w:pPr>
         <w:pStyle w:val="Heading2"/>
@@ -2507,8 +2507,114 @@
       </w:tr>
     </w:tbl>
     <w:bookmarkEnd w:id="42"/>
-    <w:bookmarkEnd w:id="43"/>
-    <w:bookmarkStart w:id="44" w:name="correlation-analysis"/>
+    <w:bookmarkStart w:id="47" w:name="age-vs-attrition"/>
+    <w:p>
+      <w:pPr>
+        <w:pStyle w:val="Heading3"/>
+      </w:pPr>
+      <w:r>
+        <w:t xml:space="preserve">5.1.5</w:t>
+      </w:r>
+      <w:r>
+        <w:t xml:space="preserve"> </w:t>
+      </w:r>
+      <w:r>
+        <w:rPr>
+          <w:bCs/>
+          <w:b/>
+        </w:rPr>
+        <w:t xml:space="preserve">Age vs Attrition</w:t>
+      </w:r>
+    </w:p>
+    <w:p>
+      <w:pPr>
+        <w:pStyle w:val="FirstParagraph"/>
+      </w:pPr>
+      <w:r>
+        <w:t xml:space="preserve">ADD STUFF</w:t>
+      </w:r>
+    </w:p>
+    <w:tbl>
+      <w:tblPr>
+        <w:tblStyle w:val="Table"/>
+        <w:tblW w:type="pct" w:w="5000"/>
+        <w:tblLook w:firstRow="0" w:lastRow="0" w:firstColumn="0" w:lastColumn="0" w:noHBand="0" w:noVBand="0" w:val="0000"/>
+        <w:jc w:val="start"/>
+      </w:tblPr>
+      <w:tblGrid>
+        <w:gridCol w:w="7920"/>
+      </w:tblGrid>
+      <w:tr>
+        <w:tc>
+          <w:tcPr/>
+          <w:bookmarkStart w:id="46" w:name="fig-Age-Attrition"/>
+          <w:p>
+            <w:pPr>
+              <w:jc w:val="center"/>
+            </w:pPr>
+            <w:r>
+              <w:drawing>
+                <wp:inline>
+                  <wp:extent cx="5334000" cy="3292592"/>
+                  <wp:effectExtent b="0" l="0" r="0" t="0"/>
+                  <wp:docPr descr="" title="" id="44" name="Picture"/>
+                  <a:graphic>
+                    <a:graphicData uri="http://schemas.openxmlformats.org/drawingml/2006/picture">
+                      <pic:pic>
+                        <pic:nvPicPr>
+                          <pic:cNvPr descr="../../results/figures/age-attrition.png" id="45" name="Picture"/>
+                          <pic:cNvPicPr>
+                            <a:picLocks noChangeArrowheads="1" noChangeAspect="1"/>
+                          </pic:cNvPicPr>
+                        </pic:nvPicPr>
+                        <pic:blipFill>
+                          <a:blip r:embed="rId43"/>
+                          <a:stretch>
+                            <a:fillRect/>
+                          </a:stretch>
+                        </pic:blipFill>
+                        <pic:spPr bwMode="auto">
+                          <a:xfrm>
+                            <a:off x="0" y="0"/>
+                            <a:ext cx="5334000" cy="3292592"/>
+                          </a:xfrm>
+                          <a:prstGeom prst="rect">
+                            <a:avLst/>
+                          </a:prstGeom>
+                          <a:noFill/>
+                          <a:ln w="9525">
+                            <a:noFill/>
+                            <a:headEnd/>
+                            <a:tailEnd/>
+                          </a:ln>
+                        </pic:spPr>
+                      </pic:pic>
+                    </a:graphicData>
+                  </a:graphic>
+                </wp:inline>
+              </w:drawing>
+            </w:r>
+          </w:p>
+          <w:p>
+            <w:pPr>
+              <w:jc w:val="center"/>
+            </w:pPr>
+            <w:pPr>
+              <w:jc w:val="start"/>
+              <w:spacing w:before="200"/>
+              <w:pStyle w:val="ImageCaption"/>
+            </w:pPr>
+            <w:r>
+              <w:t xml:space="preserve">Figure 4: Attrition by Employee Age</w:t>
+            </w:r>
+          </w:p>
+          <w:bookmarkEnd w:id="46"/>
+        </w:tc>
+      </w:tr>
+    </w:tbl>
+    <w:bookmarkEnd w:id="47"/>
+    <w:bookmarkEnd w:id="48"/>
+    <w:bookmarkStart w:id="49" w:name="correlation-analysis"/>
     <w:p>
       <w:pPr>
         <w:pStyle w:val="Heading2"/>
@@ -2525,8 +2631,8 @@
         <w:t xml:space="preserve">As we explore various analysis methods in our class, my focus is on finding potential correlation between variables and employee attrition. I am interested in using the demographic details, job attributes and survey data to uncover pattern (if any) that highlight this issue .</w:t>
       </w:r>
     </w:p>
-    <w:bookmarkEnd w:id="44"/>
-    <w:bookmarkStart w:id="45" w:name="predictive-modeling"/>
+    <w:bookmarkEnd w:id="49"/>
+    <w:bookmarkStart w:id="50" w:name="predictive-modeling"/>
     <w:p>
       <w:pPr>
         <w:pStyle w:val="Heading2"/>
@@ -2543,8 +2649,8 @@
         <w:t xml:space="preserve">My main goal is to predict when an employee might leave the company. I am interested in using predictive modeling techniques (also part of my other summer class) to see if we can predict attrition. Once I’ve identified potential departures, we can use this findings to create strategies to prevent or reduce attrition.</w:t>
       </w:r>
     </w:p>
-    <w:bookmarkEnd w:id="45"/>
-    <w:bookmarkEnd w:id="46"/>
+    <w:bookmarkEnd w:id="50"/>
+    <w:bookmarkEnd w:id="51"/>
     <w:sectPr/>
   </w:body>
 </w:document>

</xml_diff>

<commit_message>
Project part 3 - second update
</commit_message>
<xml_diff>
--- a/products/manuscript/Manuscript.docx
+++ b/products/manuscript/Manuscript.docx
@@ -71,7 +71,7 @@
         <w:pStyle w:val="Date"/>
       </w:pPr>
       <w:r>
-        <w:t xml:space="preserve">2024-06-18</w:t>
+        <w:t xml:space="preserve">2024-06-21</w:t>
       </w:r>
     </w:p>
     <w:bookmarkStart w:id="20" w:name="project-overview"/>
@@ -136,7 +136,7 @@
         </w:numPr>
       </w:pPr>
       <w:r>
-        <w:t xml:space="preserve">What strategies can be implement to enhance employee retention and improve the overall employee experience?</w:t>
+        <w:t xml:space="preserve">What strategies can we implement to enhance employee retention and improve the overall employee experience?</w:t>
       </w:r>
     </w:p>
     <w:bookmarkEnd w:id="21"/>
@@ -198,7 +198,7 @@
         <w:t xml:space="preserve"> </w:t>
       </w:r>
       <w:r>
-        <w:t xml:space="preserve">and was created by IBM Data Scientists as a fictional representation of HR data. It consists of 1,470 rows and 35 variables that cover demographic details, job characteristics, compensation, performance metrics, and employee satisfaction data. This data serves as the foundation for analyzing factors contributing to employee turnover and developing a predictive model.</w:t>
+        <w:t xml:space="preserve">and was created by IBM Data Scientists as a fictional representation of HR data. It consists of 1,470 observations and 35 variables that cover demographic details, job characteristics, compensation, performance metrics, and employee satisfaction data. This data serves as the foundation for analyzing factors contributing to employee turnover and developing a predictive model.</w:t>
       </w:r>
     </w:p>
     <w:bookmarkEnd w:id="23"/>
@@ -253,7 +253,7 @@
         <w:t xml:space="preserve"> </w:t>
       </w:r>
       <w:r>
-        <w:t xml:space="preserve">function to set the file path dynamically, so our script can find and access the data files regardless of the current working directory.</w:t>
+        <w:t xml:space="preserve">function to set the file path dynamically, so our script can find and access the data files regardless of the current working directory. You can update this code to point to a specific folder path if needed but this library will make it easier to reproduce the file with the existing folders.</w:t>
       </w:r>
     </w:p>
     <w:p>
@@ -330,7 +330,13 @@
         <w:rPr>
           <w:rStyle w:val="NormalTok"/>
         </w:rPr>
-        <w:t xml:space="preserve">)</w:t>
+        <w:t xml:space="preserve">) </w:t>
+      </w:r>
+      <w:r>
+        <w:rPr>
+          <w:rStyle w:val="CommentTok"/>
+        </w:rPr>
+        <w:t xml:space="preserve">#file location</w:t>
       </w:r>
       <w:r>
         <w:br/>
@@ -369,7 +375,13 @@
         <w:rPr>
           <w:rStyle w:val="NormalTok"/>
         </w:rPr>
-        <w:t xml:space="preserve">(hr_data)</w:t>
+        <w:t xml:space="preserve">(hr_data) </w:t>
+      </w:r>
+      <w:r>
+        <w:rPr>
+          <w:rStyle w:val="CommentTok"/>
+        </w:rPr>
+        <w:t xml:space="preserve">#reading the file</w:t>
       </w:r>
     </w:p>
     <w:p>
@@ -526,7 +538,13 @@
         <w:rPr>
           <w:rStyle w:val="NormalTok"/>
         </w:rPr>
-        <w:t xml:space="preserve">MonthlyRate)</w:t>
+        <w:t xml:space="preserve">MonthlyRate) </w:t>
+      </w:r>
+      <w:r>
+        <w:rPr>
+          <w:rStyle w:val="CommentTok"/>
+        </w:rPr>
+        <w:t xml:space="preserve"># the (-) will remove these variables from the dataset</w:t>
       </w:r>
       <w:r>
         <w:br/>
@@ -544,7 +562,13 @@
         <w:rPr>
           <w:rStyle w:val="NormalTok"/>
         </w:rPr>
-        <w:t xml:space="preserve">(d1)</w:t>
+        <w:t xml:space="preserve">(d1) </w:t>
+      </w:r>
+      <w:r>
+        <w:rPr>
+          <w:rStyle w:val="CommentTok"/>
+        </w:rPr>
+        <w:t xml:space="preserve">#priting the first 6 observations</w:t>
       </w:r>
     </w:p>
     <w:p>
@@ -660,7 +684,7 @@
         <w:rPr>
           <w:rStyle w:val="NormalTok"/>
         </w:rPr>
-        <w:t xml:space="preserve">(</w:t>
+        <w:t xml:space="preserve">( </w:t>
       </w:r>
       <w:r>
         <w:br/>
@@ -1120,204 +1144,210 @@
         <w:rPr>
           <w:rStyle w:val="NormalTok"/>
         </w:rPr>
+        <w:t xml:space="preserve">) </w:t>
+      </w:r>
+      <w:r>
+        <w:rPr>
+          <w:rStyle w:val="CommentTok"/>
+        </w:rPr>
+        <w:t xml:space="preserve">#defining breaks for categories</w:t>
+      </w:r>
+      <w:r>
+        <w:br/>
+      </w:r>
+      <w:r>
+        <w:rPr>
+          <w:rStyle w:val="NormalTok"/>
+        </w:rPr>
+        <w:t xml:space="preserve">tenure_labels </w:t>
+      </w:r>
+      <w:r>
+        <w:rPr>
+          <w:rStyle w:val="OtherTok"/>
+        </w:rPr>
+        <w:t xml:space="preserve">&lt;-</w:t>
+      </w:r>
+      <w:r>
+        <w:rPr>
+          <w:rStyle w:val="NormalTok"/>
+        </w:rPr>
+        <w:t xml:space="preserve"> </w:t>
+      </w:r>
+      <w:r>
+        <w:rPr>
+          <w:rStyle w:val="FunctionTok"/>
+        </w:rPr>
+        <w:t xml:space="preserve">paste0</w:t>
+      </w:r>
+      <w:r>
+        <w:rPr>
+          <w:rStyle w:val="NormalTok"/>
+        </w:rPr>
+        <w:t xml:space="preserve">(tenure_breaks[</w:t>
+      </w:r>
+      <w:r>
+        <w:rPr>
+          <w:rStyle w:val="SpecialCharTok"/>
+        </w:rPr>
+        <w:t xml:space="preserve">-</w:t>
+      </w:r>
+      <w:r>
+        <w:rPr>
+          <w:rStyle w:val="FunctionTok"/>
+        </w:rPr>
+        <w:t xml:space="preserve">length</w:t>
+      </w:r>
+      <w:r>
+        <w:rPr>
+          <w:rStyle w:val="NormalTok"/>
+        </w:rPr>
+        <w:t xml:space="preserve">(tenure_breaks)], </w:t>
+      </w:r>
+      <w:r>
+        <w:rPr>
+          <w:rStyle w:val="StringTok"/>
+        </w:rPr>
+        <w:t xml:space="preserve">"-"</w:t>
+      </w:r>
+      <w:r>
+        <w:rPr>
+          <w:rStyle w:val="NormalTok"/>
+        </w:rPr>
+        <w:t xml:space="preserve">, tenure_breaks[</w:t>
+      </w:r>
+      <w:r>
+        <w:rPr>
+          <w:rStyle w:val="SpecialCharTok"/>
+        </w:rPr>
+        <w:t xml:space="preserve">-</w:t>
+      </w:r>
+      <w:r>
+        <w:rPr>
+          <w:rStyle w:val="DecValTok"/>
+        </w:rPr>
+        <w:t xml:space="preserve">1</w:t>
+      </w:r>
+      <w:r>
+        <w:rPr>
+          <w:rStyle w:val="NormalTok"/>
+        </w:rPr>
+        <w:t xml:space="preserve">], </w:t>
+      </w:r>
+      <w:r>
+        <w:rPr>
+          <w:rStyle w:val="StringTok"/>
+        </w:rPr>
+        <w:t xml:space="preserve">" years"</w:t>
+      </w:r>
+      <w:r>
+        <w:rPr>
+          <w:rStyle w:val="NormalTok"/>
+        </w:rPr>
         <w:t xml:space="preserve">)</w:t>
       </w:r>
       <w:r>
         <w:br/>
       </w:r>
       <w:r>
-        <w:rPr>
-          <w:rStyle w:val="NormalTok"/>
-        </w:rPr>
-        <w:t xml:space="preserve">tenure_labels </w:t>
+        <w:br/>
+      </w:r>
+      <w:r>
+        <w:rPr>
+          <w:rStyle w:val="NormalTok"/>
+        </w:rPr>
+        <w:t xml:space="preserve">d3 </w:t>
       </w:r>
       <w:r>
         <w:rPr>
           <w:rStyle w:val="OtherTok"/>
         </w:rPr>
-        <w:t xml:space="preserve">&lt;-</w:t>
-      </w:r>
-      <w:r>
-        <w:rPr>
-          <w:rStyle w:val="NormalTok"/>
-        </w:rPr>
-        <w:t xml:space="preserve"> </w:t>
+        <w:t xml:space="preserve">=</w:t>
+      </w:r>
+      <w:r>
+        <w:rPr>
+          <w:rStyle w:val="NormalTok"/>
+        </w:rPr>
+        <w:t xml:space="preserve"> d2 </w:t>
+      </w:r>
+      <w:r>
+        <w:rPr>
+          <w:rStyle w:val="SpecialCharTok"/>
+        </w:rPr>
+        <w:t xml:space="preserve">%&gt;%</w:t>
+      </w:r>
+      <w:r>
+        <w:br/>
+      </w:r>
+      <w:r>
+        <w:rPr>
+          <w:rStyle w:val="NormalTok"/>
+        </w:rPr>
+        <w:t xml:space="preserve">  </w:t>
       </w:r>
       <w:r>
         <w:rPr>
           <w:rStyle w:val="FunctionTok"/>
         </w:rPr>
-        <w:t xml:space="preserve">paste0</w:t>
-      </w:r>
-      <w:r>
-        <w:rPr>
-          <w:rStyle w:val="NormalTok"/>
-        </w:rPr>
-        <w:t xml:space="preserve">(tenure_breaks[</w:t>
-      </w:r>
-      <w:r>
-        <w:rPr>
-          <w:rStyle w:val="SpecialCharTok"/>
-        </w:rPr>
-        <w:t xml:space="preserve">-</w:t>
+        <w:t xml:space="preserve">mutate</w:t>
+      </w:r>
+      <w:r>
+        <w:rPr>
+          <w:rStyle w:val="NormalTok"/>
+        </w:rPr>
+        <w:t xml:space="preserve">(</w:t>
+      </w:r>
+      <w:r>
+        <w:rPr>
+          <w:rStyle w:val="AttributeTok"/>
+        </w:rPr>
+        <w:t xml:space="preserve">TenureCategory =</w:t>
+      </w:r>
+      <w:r>
+        <w:rPr>
+          <w:rStyle w:val="NormalTok"/>
+        </w:rPr>
+        <w:t xml:space="preserve"> </w:t>
       </w:r>
       <w:r>
         <w:rPr>
           <w:rStyle w:val="FunctionTok"/>
         </w:rPr>
-        <w:t xml:space="preserve">length</w:t>
-      </w:r>
-      <w:r>
-        <w:rPr>
-          <w:rStyle w:val="NormalTok"/>
-        </w:rPr>
-        <w:t xml:space="preserve">(tenure_breaks)], </w:t>
-      </w:r>
-      <w:r>
-        <w:rPr>
-          <w:rStyle w:val="StringTok"/>
-        </w:rPr>
-        <w:t xml:space="preserve">"-"</w:t>
-      </w:r>
-      <w:r>
-        <w:rPr>
-          <w:rStyle w:val="NormalTok"/>
-        </w:rPr>
-        <w:t xml:space="preserve">, tenure_breaks[</w:t>
-      </w:r>
-      <w:r>
-        <w:rPr>
-          <w:rStyle w:val="SpecialCharTok"/>
-        </w:rPr>
-        <w:t xml:space="preserve">-</w:t>
-      </w:r>
-      <w:r>
-        <w:rPr>
-          <w:rStyle w:val="DecValTok"/>
-        </w:rPr>
-        <w:t xml:space="preserve">1</w:t>
-      </w:r>
-      <w:r>
-        <w:rPr>
-          <w:rStyle w:val="NormalTok"/>
-        </w:rPr>
-        <w:t xml:space="preserve">], </w:t>
-      </w:r>
-      <w:r>
-        <w:rPr>
-          <w:rStyle w:val="StringTok"/>
-        </w:rPr>
-        <w:t xml:space="preserve">" years"</w:t>
-      </w:r>
-      <w:r>
-        <w:rPr>
-          <w:rStyle w:val="NormalTok"/>
-        </w:rPr>
-        <w:t xml:space="preserve">)</w:t>
-      </w:r>
-      <w:r>
-        <w:br/>
-      </w:r>
-      <w:r>
-        <w:br/>
-      </w:r>
-      <w:r>
-        <w:rPr>
-          <w:rStyle w:val="NormalTok"/>
-        </w:rPr>
-        <w:t xml:space="preserve">d3 </w:t>
-      </w:r>
-      <w:r>
-        <w:rPr>
-          <w:rStyle w:val="OtherTok"/>
-        </w:rPr>
-        <w:t xml:space="preserve">=</w:t>
-      </w:r>
-      <w:r>
-        <w:rPr>
-          <w:rStyle w:val="NormalTok"/>
-        </w:rPr>
-        <w:t xml:space="preserve"> d2 </w:t>
-      </w:r>
-      <w:r>
-        <w:rPr>
-          <w:rStyle w:val="SpecialCharTok"/>
-        </w:rPr>
-        <w:t xml:space="preserve">%&gt;%</w:t>
-      </w:r>
-      <w:r>
-        <w:br/>
-      </w:r>
-      <w:r>
-        <w:rPr>
-          <w:rStyle w:val="NormalTok"/>
-        </w:rPr>
-        <w:t xml:space="preserve">  </w:t>
-      </w:r>
-      <w:r>
-        <w:rPr>
-          <w:rStyle w:val="FunctionTok"/>
-        </w:rPr>
-        <w:t xml:space="preserve">mutate</w:t>
-      </w:r>
-      <w:r>
-        <w:rPr>
-          <w:rStyle w:val="NormalTok"/>
-        </w:rPr>
-        <w:t xml:space="preserve">(</w:t>
+        <w:t xml:space="preserve">cut</w:t>
+      </w:r>
+      <w:r>
+        <w:rPr>
+          <w:rStyle w:val="NormalTok"/>
+        </w:rPr>
+        <w:t xml:space="preserve">(YearsAtCompany, </w:t>
       </w:r>
       <w:r>
         <w:rPr>
           <w:rStyle w:val="AttributeTok"/>
         </w:rPr>
-        <w:t xml:space="preserve">TenureCategory =</w:t>
-      </w:r>
-      <w:r>
-        <w:rPr>
-          <w:rStyle w:val="NormalTok"/>
-        </w:rPr>
-        <w:t xml:space="preserve"> </w:t>
-      </w:r>
-      <w:r>
-        <w:rPr>
-          <w:rStyle w:val="FunctionTok"/>
-        </w:rPr>
-        <w:t xml:space="preserve">cut</w:t>
-      </w:r>
-      <w:r>
-        <w:rPr>
-          <w:rStyle w:val="NormalTok"/>
-        </w:rPr>
-        <w:t xml:space="preserve">(YearsAtCompany, </w:t>
+        <w:t xml:space="preserve">breaks =</w:t>
+      </w:r>
+      <w:r>
+        <w:rPr>
+          <w:rStyle w:val="NormalTok"/>
+        </w:rPr>
+        <w:t xml:space="preserve"> tenure_breaks, </w:t>
       </w:r>
       <w:r>
         <w:rPr>
           <w:rStyle w:val="AttributeTok"/>
         </w:rPr>
-        <w:t xml:space="preserve">breaks =</w:t>
-      </w:r>
-      <w:r>
-        <w:rPr>
-          <w:rStyle w:val="NormalTok"/>
-        </w:rPr>
-        <w:t xml:space="preserve"> tenure_breaks, </w:t>
+        <w:t xml:space="preserve">labels =</w:t>
+      </w:r>
+      <w:r>
+        <w:rPr>
+          <w:rStyle w:val="NormalTok"/>
+        </w:rPr>
+        <w:t xml:space="preserve"> tenure_labels, </w:t>
       </w:r>
       <w:r>
         <w:rPr>
           <w:rStyle w:val="AttributeTok"/>
         </w:rPr>
-        <w:t xml:space="preserve">labels =</w:t>
-      </w:r>
-      <w:r>
-        <w:rPr>
-          <w:rStyle w:val="NormalTok"/>
-        </w:rPr>
-        <w:t xml:space="preserve"> tenure_labels, </w:t>
-      </w:r>
-      <w:r>
-        <w:rPr>
-          <w:rStyle w:val="AttributeTok"/>
-        </w:rPr>
         <w:t xml:space="preserve">include.lowest =</w:t>
       </w:r>
       <w:r>
@@ -1336,7 +1366,13 @@
         <w:rPr>
           <w:rStyle w:val="NormalTok"/>
         </w:rPr>
-        <w:t xml:space="preserve">))</w:t>
+        <w:t xml:space="preserve">)) </w:t>
+      </w:r>
+      <w:r>
+        <w:rPr>
+          <w:rStyle w:val="CommentTok"/>
+        </w:rPr>
+        <w:t xml:space="preserve">#creating a new column</w:t>
       </w:r>
     </w:p>
     <w:p>
@@ -1379,7 +1415,13 @@
         <w:rPr>
           <w:rStyle w:val="NormalTok"/>
         </w:rPr>
-        <w:t xml:space="preserve"> d2</w:t>
+        <w:t xml:space="preserve"> d2 </w:t>
+      </w:r>
+      <w:r>
+        <w:rPr>
+          <w:rStyle w:val="CommentTok"/>
+        </w:rPr>
+        <w:t xml:space="preserve">#creating final object</w:t>
       </w:r>
       <w:r>
         <w:br/>
@@ -1457,7 +1499,13 @@
         <w:rPr>
           <w:rStyle w:val="NormalTok"/>
         </w:rPr>
-        <w:t xml:space="preserve">)</w:t>
+        <w:t xml:space="preserve">) </w:t>
+      </w:r>
+      <w:r>
+        <w:rPr>
+          <w:rStyle w:val="CommentTok"/>
+        </w:rPr>
+        <w:t xml:space="preserve">#using the here library for the location of new file</w:t>
       </w:r>
       <w:r>
         <w:br/>
@@ -1488,7 +1536,7 @@
       </w:r>
     </w:p>
     <w:bookmarkEnd w:id="25"/>
-    <w:bookmarkStart w:id="51" w:name="analysis-methods"/>
+    <w:bookmarkStart w:id="50" w:name="analysis-methods"/>
     <w:p>
       <w:pPr>
         <w:pStyle w:val="Heading1"/>
@@ -1511,7 +1559,7 @@
         <w:pStyle w:val="FirstParagraph"/>
       </w:pPr>
       <w:r>
-        <w:t xml:space="preserve">I am starting my exploratory data analysis project with the objective of summarizing the dataset. I will begin by providing a concise overview of the variables included. Additionally, I will generate plots and tables to identify any outliers or patterns within the dataset. This analysis will help us understand the data available to us and guide our strategy to predict employee attrition within the organization.</w:t>
+        <w:t xml:space="preserve">I am starting my exploratory data analysis project with the objective of summarizing the dataset. I will begin by providing a concise overview of the variables included. Additionally, I will generate plots and tables to identify any outliers or patterns within the dataset. This analysis will help us understand the data available to us and guide our strategy to predict employee attrition within the organization. The variables shown are derived from the dataset that we cleaned in the previous step. This includes new columns, updated values, and excludes columns that we removed.</w:t>
       </w:r>
     </w:p>
     <w:bookmarkStart w:id="26" w:name="data-variables"/>
@@ -1528,7 +1576,7 @@
         <w:pStyle w:val="FirstParagraph"/>
       </w:pPr>
       <w:r>
-        <w:t xml:space="preserve">This dataset contains 35 variables, consisting of both character and integer types, with several character variables categorized as categorical. It provides valuable insights into employees, including demographic information such as age, gender, and marital status. Additionally, it offers details about their employment, including monthly income, department, and tenure, which are crucial for understanding their professional profiles and organizational dynamics.</w:t>
+        <w:t xml:space="preserve">This dataset contains 33 variables, consisting of both character and integer types, with several character variables categorized as categorical. It provides valuable insights into employees, including demographic information such as age, gender, and marital status. Additionally, it offers details about their employment, including monthly income, department, and tenure, which are crucial for understanding their professional profiles and organizational dynamics.</w:t>
       </w:r>
     </w:p>
     <w:p>
@@ -2040,7 +2088,7 @@
         <w:pStyle w:val="FirstParagraph"/>
       </w:pPr>
       <w:r>
-        <w:t xml:space="preserve">I examined the distribution of employee tenure and identified two distinct peaks: one at 5 years and another at 1 year. This provide quick insights into the typical duration of employees within the organization, and help us identify patterns that may influence employees to resign.</w:t>
+        <w:t xml:space="preserve">I examined the distribution of employee tenure and identified two distinct peaks: one at 5 years and another at 1 year. This provide quick insights into the typical duration of employees within the organization, and help us identify patterns that may influence employees to resign. We could concentrate on these groups to identify commonalities and understand the reasons behind their departure from the organization.</w:t>
       </w:r>
     </w:p>
     <w:tbl>
@@ -2244,7 +2292,7 @@
         <w:pStyle w:val="FirstParagraph"/>
       </w:pPr>
       <w:r>
-        <w:t xml:space="preserve">The dataset consists of 1470 employees, with a gender distribution showing that males constitute the majority at 60%, while females make up 40%.</w:t>
+        <w:t xml:space="preserve">The dataset consists of 1470 employees, with a gender distribution showing that males constitute the majority at 60%, while females make up 40%. This also highlights the gender disparity, and it would be interesting to explore this gap by department and examine attrition rates between the two groups.</w:t>
       </w:r>
     </w:p>
     <w:p>
@@ -2531,7 +2579,7 @@
         <w:pStyle w:val="FirstParagraph"/>
       </w:pPr>
       <w:r>
-        <w:t xml:space="preserve">ADD STUFF</w:t>
+        <w:t xml:space="preserve">In the bar chart, it is evident that attrition peaks among employees aged between 28 and 32. This trend suggests that individuals in this age group may be more likely to leave the company. Possible reasons for increased turnover in this demographic could include career advancement opportunities elsewhere, desire for higher compensation, or life changes such as starting a family.</w:t>
       </w:r>
     </w:p>
     <w:tbl>
@@ -2612,45 +2660,27 @@
         </w:tc>
       </w:tr>
     </w:tbl>
+    <w:p>
+      <w:pPr>
+        <w:pStyle w:val="BodyText"/>
+      </w:pPr>
+      <w:r>
+        <w:t xml:space="preserve">Some of these variables may explain why employees are leaving. Understanding the employee profile by examining age, gender, department, and job satisfaction can reveal the reasons behind their departure. By creating profiles based on these insights, we can develop targeted retention strategies to address the specific needs and concerns of these employees.</w:t>
+      </w:r>
+    </w:p>
     <w:bookmarkEnd w:id="47"/>
     <w:bookmarkEnd w:id="48"/>
-    <w:bookmarkStart w:id="49" w:name="correlation-analysis"/>
+    <w:bookmarkStart w:id="49" w:name="additional-analysis"/>
     <w:p>
       <w:pPr>
         <w:pStyle w:val="Heading2"/>
       </w:pPr>
       <w:r>
-        <w:t xml:space="preserve">5.2 Correlation Analysis</w:t>
-      </w:r>
-    </w:p>
-    <w:p>
-      <w:pPr>
-        <w:pStyle w:val="FirstParagraph"/>
-      </w:pPr>
-      <w:r>
-        <w:t xml:space="preserve">As we explore various analysis methods in our class, my focus is on finding potential correlation between variables and employee attrition. I am interested in using the demographic details, job attributes and survey data to uncover pattern (if any) that highlight this issue .</w:t>
+        <w:t xml:space="preserve">5.2 Additional Analysis</w:t>
       </w:r>
     </w:p>
     <w:bookmarkEnd w:id="49"/>
-    <w:bookmarkStart w:id="50" w:name="predictive-modeling"/>
-    <w:p>
-      <w:pPr>
-        <w:pStyle w:val="Heading2"/>
-      </w:pPr>
-      <w:r>
-        <w:t xml:space="preserve">5.3 Predictive Modeling</w:t>
-      </w:r>
-    </w:p>
-    <w:p>
-      <w:pPr>
-        <w:pStyle w:val="FirstParagraph"/>
-      </w:pPr>
-      <w:r>
-        <w:t xml:space="preserve">My main goal is to predict when an employee might leave the company. I am interested in using predictive modeling techniques (also part of my other summer class) to see if we can predict attrition. Once I’ve identified potential departures, we can use this findings to create strategies to prevent or reduce attrition.</w:t>
-      </w:r>
-    </w:p>
     <w:bookmarkEnd w:id="50"/>
-    <w:bookmarkEnd w:id="51"/>
     <w:sectPr/>
   </w:body>
 </w:document>

</xml_diff>

<commit_message>
Project part 3 - statistical analysis
</commit_message>
<xml_diff>
--- a/products/manuscript/Manuscript.docx
+++ b/products/manuscript/Manuscript.docx
@@ -71,7 +71,7 @@
         <w:pStyle w:val="Date"/>
       </w:pPr>
       <w:r>
-        <w:t xml:space="preserve">2024-06-21</w:t>
+        <w:t xml:space="preserve">2024-07-10</w:t>
       </w:r>
     </w:p>
     <w:bookmarkStart w:id="20" w:name="project-overview"/>
@@ -1536,7 +1536,7 @@
       </w:r>
     </w:p>
     <w:bookmarkEnd w:id="25"/>
-    <w:bookmarkStart w:id="50" w:name="analysis-methods"/>
+    <w:bookmarkStart w:id="58" w:name="analysis-methods"/>
     <w:p>
       <w:pPr>
         <w:pStyle w:val="Heading1"/>
@@ -1545,7 +1545,7 @@
         <w:t xml:space="preserve">5. Analysis Methods</w:t>
       </w:r>
     </w:p>
-    <w:bookmarkStart w:id="48" w:name="exploratory-data-analysis"/>
+    <w:bookmarkStart w:id="49" w:name="exploratory-data-analysis"/>
     <w:p>
       <w:pPr>
         <w:pStyle w:val="Heading2"/>
@@ -2064,23 +2064,13 @@
       </w:tr>
     </w:tbl>
     <w:bookmarkEnd w:id="26"/>
-    <w:bookmarkStart w:id="35" w:name="employee-tenure-in-years"/>
+    <w:bookmarkStart w:id="31" w:name="employee-tenure-in-years"/>
     <w:p>
       <w:pPr>
         <w:pStyle w:val="Heading3"/>
       </w:pPr>
       <w:r>
-        <w:t xml:space="preserve">5.1.2</w:t>
-      </w:r>
-      <w:r>
-        <w:t xml:space="preserve"> </w:t>
-      </w:r>
-      <w:r>
-        <w:rPr>
-          <w:bCs/>
-          <w:b/>
-        </w:rPr>
-        <w:t xml:space="preserve">Employee Tenure (in years)</w:t>
+        <w:t xml:space="preserve">5.1.2 Employee Tenure (in years)</w:t>
       </w:r>
     </w:p>
     <w:p>
@@ -2169,21 +2159,19 @@
         </w:tc>
       </w:tr>
     </w:tbl>
-    <w:p>
-      <w:pPr>
-        <w:pStyle w:val="BodyText"/>
-      </w:pPr>
-      <w:r>
-        <w:rPr>
-          <w:bCs/>
-          <w:b/>
-        </w:rPr>
-        <w:t xml:space="preserve">Tenure category</w:t>
-      </w:r>
-    </w:p>
-    <w:p>
-      <w:pPr>
-        <w:pStyle w:val="BodyText"/>
+    <w:bookmarkEnd w:id="31"/>
+    <w:bookmarkStart w:id="36" w:name="tenure-category"/>
+    <w:p>
+      <w:pPr>
+        <w:pStyle w:val="Heading3"/>
+      </w:pPr>
+      <w:r>
+        <w:t xml:space="preserve">5.1.3 Tenure category</w:t>
+      </w:r>
+    </w:p>
+    <w:p>
+      <w:pPr>
+        <w:pStyle w:val="FirstParagraph"/>
       </w:pPr>
       <w:r>
         <w:t xml:space="preserve">More than half of the employees have tenure of less than 5 years, suggesting a relatively young workforce. Shorter tenure could potentially indicate a higher turnover risk, although a comprehensive analysis incorporating other variables is necessary to fully understand the situation.</w:t>
@@ -2202,7 +2190,7 @@
       <w:tr>
         <w:tc>
           <w:tcPr/>
-          <w:bookmarkStart w:id="34" w:name="fig-tenureCategory"/>
+          <w:bookmarkStart w:id="35" w:name="fig-tenureCategory"/>
           <w:p>
             <w:pPr>
               <w:jc w:val="center"/>
@@ -2212,18 +2200,18 @@
                 <wp:inline>
                   <wp:extent cx="5334000" cy="3292592"/>
                   <wp:effectExtent b="0" l="0" r="0" t="0"/>
-                  <wp:docPr descr="" title="" id="32" name="Picture"/>
+                  <wp:docPr descr="" title="" id="33" name="Picture"/>
                   <a:graphic>
                     <a:graphicData uri="http://schemas.openxmlformats.org/drawingml/2006/picture">
                       <pic:pic>
                         <pic:nvPicPr>
-                          <pic:cNvPr descr="../../results/figures/tenure-category.png" id="33" name="Picture"/>
+                          <pic:cNvPr descr="../../results/figures/tenure-category.png" id="34" name="Picture"/>
                           <pic:cNvPicPr>
                             <a:picLocks noChangeArrowheads="1" noChangeAspect="1"/>
                           </pic:cNvPicPr>
                         </pic:nvPicPr>
                         <pic:blipFill>
-                          <a:blip r:embed="rId31"/>
+                          <a:blip r:embed="rId32"/>
                           <a:stretch>
                             <a:fillRect/>
                           </a:stretch>
@@ -2263,51 +2251,41 @@
               <w:t xml:space="preserve">Figure 2: Tenure Category</w:t>
             </w:r>
           </w:p>
-          <w:bookmarkEnd w:id="34"/>
+          <w:bookmarkEnd w:id="35"/>
         </w:tc>
       </w:tr>
     </w:tbl>
-    <w:bookmarkEnd w:id="35"/>
-    <w:bookmarkStart w:id="37" w:name="gender"/>
+    <w:bookmarkEnd w:id="36"/>
+    <w:bookmarkStart w:id="38" w:name="gender"/>
     <w:p>
       <w:pPr>
         <w:pStyle w:val="Heading3"/>
       </w:pPr>
       <w:r>
-        <w:t xml:space="preserve">5.1.3</w:t>
-      </w:r>
-      <w:r>
-        <w:t xml:space="preserve"> </w:t>
-      </w:r>
+        <w:t xml:space="preserve">5.1.4 Gender</w:t>
+      </w:r>
+    </w:p>
+    <w:p>
+      <w:pPr>
+        <w:pStyle w:val="FirstParagraph"/>
+      </w:pPr>
+      <w:r>
+        <w:t xml:space="preserve">The dataset consists of 1470 employees, with a gender distribution showing that males constitute the majority at 60%, while females make up 40%. This also highlights the gender disparity, and it would be interesting to explore this gap by department and examine attrition rates between the two groups.</w:t>
+      </w:r>
+    </w:p>
+    <w:p>
+      <w:pPr>
+        <w:pStyle w:val="BodyText"/>
+      </w:pPr>
       <w:r>
         <w:rPr>
           <w:bCs/>
           <w:b/>
         </w:rPr>
-        <w:t xml:space="preserve">Gender</w:t>
-      </w:r>
-    </w:p>
-    <w:p>
-      <w:pPr>
-        <w:pStyle w:val="FirstParagraph"/>
-      </w:pPr>
-      <w:r>
-        <w:t xml:space="preserve">The dataset consists of 1470 employees, with a gender distribution showing that males constitute the majority at 60%, while females make up 40%. This also highlights the gender disparity, and it would be interesting to explore this gap by department and examine attrition rates between the two groups.</w:t>
-      </w:r>
-    </w:p>
-    <w:p>
-      <w:pPr>
-        <w:pStyle w:val="BodyText"/>
-      </w:pPr>
-      <w:r>
-        <w:rPr>
-          <w:bCs/>
-          <w:b/>
-        </w:rPr>
         <w:t xml:space="preserve">Distribution</w:t>
       </w:r>
     </w:p>
-    <w:bookmarkStart w:id="36" w:name="tbl-hrgender"/>
+    <w:bookmarkStart w:id="37" w:name="tbl-hrgender"/>
     <w:p>
       <w:pPr>
         <w:pStyle w:val="TableCaption"/>
@@ -2447,25 +2425,15 @@
         </w:tc>
       </w:tr>
     </w:tbl>
-    <w:bookmarkEnd w:id="36"/>
     <w:bookmarkEnd w:id="37"/>
-    <w:bookmarkStart w:id="42" w:name="monthly-income-and-education"/>
+    <w:bookmarkEnd w:id="38"/>
+    <w:bookmarkStart w:id="43" w:name="monthly-income-and-education"/>
     <w:p>
       <w:pPr>
         <w:pStyle w:val="Heading3"/>
       </w:pPr>
       <w:r>
-        <w:t xml:space="preserve">5.1.4</w:t>
-      </w:r>
-      <w:r>
-        <w:t xml:space="preserve"> </w:t>
-      </w:r>
-      <w:r>
-        <w:rPr>
-          <w:bCs/>
-          <w:b/>
-        </w:rPr>
-        <w:t xml:space="preserve">Monthly Income and Education</w:t>
+        <w:t xml:space="preserve">5.1.5 Monthly Income and Education</w:t>
       </w:r>
     </w:p>
     <w:p>
@@ -2489,7 +2457,7 @@
       <w:tr>
         <w:tc>
           <w:tcPr/>
-          <w:bookmarkStart w:id="41" w:name="fig-Income-Education"/>
+          <w:bookmarkStart w:id="42" w:name="fig-Income-Education"/>
           <w:p>
             <w:pPr>
               <w:jc w:val="center"/>
@@ -2499,18 +2467,18 @@
                 <wp:inline>
                   <wp:extent cx="5334000" cy="3292592"/>
                   <wp:effectExtent b="0" l="0" r="0" t="0"/>
-                  <wp:docPr descr="" title="" id="39" name="Picture"/>
+                  <wp:docPr descr="" title="" id="40" name="Picture"/>
                   <a:graphic>
                     <a:graphicData uri="http://schemas.openxmlformats.org/drawingml/2006/picture">
                       <pic:pic>
                         <pic:nvPicPr>
-                          <pic:cNvPr descr="../../results/figures/income-education.png" id="40" name="Picture"/>
+                          <pic:cNvPr descr="../../results/figures/income-education.png" id="41" name="Picture"/>
                           <pic:cNvPicPr>
                             <a:picLocks noChangeArrowheads="1" noChangeAspect="1"/>
                           </pic:cNvPicPr>
                         </pic:nvPicPr>
                         <pic:blipFill>
-                          <a:blip r:embed="rId38"/>
+                          <a:blip r:embed="rId39"/>
                           <a:stretch>
                             <a:fillRect/>
                           </a:stretch>
@@ -2550,28 +2518,18 @@
               <w:t xml:space="preserve">Figure 3: Monthly Income by Education Level</w:t>
             </w:r>
           </w:p>
-          <w:bookmarkEnd w:id="41"/>
+          <w:bookmarkEnd w:id="42"/>
         </w:tc>
       </w:tr>
     </w:tbl>
-    <w:bookmarkEnd w:id="42"/>
-    <w:bookmarkStart w:id="47" w:name="age-vs-attrition"/>
+    <w:bookmarkEnd w:id="43"/>
+    <w:bookmarkStart w:id="48" w:name="age-vs-attrition"/>
     <w:p>
       <w:pPr>
         <w:pStyle w:val="Heading3"/>
       </w:pPr>
       <w:r>
-        <w:t xml:space="preserve">5.1.5</w:t>
-      </w:r>
-      <w:r>
-        <w:t xml:space="preserve"> </w:t>
-      </w:r>
-      <w:r>
-        <w:rPr>
-          <w:bCs/>
-          <w:b/>
-        </w:rPr>
-        <w:t xml:space="preserve">Age vs Attrition</w:t>
+        <w:t xml:space="preserve">5.1.6 Age vs Attrition</w:t>
       </w:r>
     </w:p>
     <w:p>
@@ -2595,7 +2553,7 @@
       <w:tr>
         <w:tc>
           <w:tcPr/>
-          <w:bookmarkStart w:id="46" w:name="fig-Age-Attrition"/>
+          <w:bookmarkStart w:id="47" w:name="fig-Age-Attrition"/>
           <w:p>
             <w:pPr>
               <w:jc w:val="center"/>
@@ -2605,18 +2563,18 @@
                 <wp:inline>
                   <wp:extent cx="5334000" cy="3292592"/>
                   <wp:effectExtent b="0" l="0" r="0" t="0"/>
-                  <wp:docPr descr="" title="" id="44" name="Picture"/>
+                  <wp:docPr descr="" title="" id="45" name="Picture"/>
                   <a:graphic>
                     <a:graphicData uri="http://schemas.openxmlformats.org/drawingml/2006/picture">
                       <pic:pic>
                         <pic:nvPicPr>
-                          <pic:cNvPr descr="../../results/figures/age-attrition.png" id="45" name="Picture"/>
+                          <pic:cNvPr descr="../../results/figures/age-attrition.png" id="46" name="Picture"/>
                           <pic:cNvPicPr>
                             <a:picLocks noChangeArrowheads="1" noChangeAspect="1"/>
                           </pic:cNvPicPr>
                         </pic:nvPicPr>
                         <pic:blipFill>
-                          <a:blip r:embed="rId43"/>
+                          <a:blip r:embed="rId44"/>
                           <a:stretch>
                             <a:fillRect/>
                           </a:stretch>
@@ -2656,7 +2614,7 @@
               <w:t xml:space="preserve">Figure 4: Attrition by Employee Age</w:t>
             </w:r>
           </w:p>
-          <w:bookmarkEnd w:id="46"/>
+          <w:bookmarkEnd w:id="47"/>
         </w:tc>
       </w:tr>
     </w:tbl>
@@ -2668,19 +2626,876 @@
         <w:t xml:space="preserve">Some of these variables may explain why employees are leaving. Understanding the employee profile by examining age, gender, department, and job satisfaction can reveal the reasons behind their departure. By creating profiles based on these insights, we can develop targeted retention strategies to address the specific needs and concerns of these employees.</w:t>
       </w:r>
     </w:p>
-    <w:bookmarkEnd w:id="47"/>
     <w:bookmarkEnd w:id="48"/>
-    <w:bookmarkStart w:id="49" w:name="additional-analysis"/>
+    <w:bookmarkEnd w:id="49"/>
+    <w:bookmarkStart w:id="57" w:name="statistical-analysis-analysis"/>
     <w:p>
       <w:pPr>
         <w:pStyle w:val="Heading2"/>
       </w:pPr>
       <w:r>
-        <w:t xml:space="preserve">5.2 Additional Analysis</w:t>
-      </w:r>
-    </w:p>
-    <w:bookmarkEnd w:id="49"/>
+        <w:t xml:space="preserve">5.2 Statistical Analysis Analysis</w:t>
+      </w:r>
+    </w:p>
+    <w:bookmarkStart w:id="51" w:name="logistic-regression-with-age"/>
+    <w:p>
+      <w:pPr>
+        <w:pStyle w:val="Heading3"/>
+      </w:pPr>
+      <w:r>
+        <w:t xml:space="preserve">5.2.1 Logistic Regression with Age</w:t>
+      </w:r>
+    </w:p>
+    <w:p>
+      <w:pPr>
+        <w:pStyle w:val="FirstParagraph"/>
+      </w:pPr>
+      <w:r>
+        <w:t xml:space="preserve">I conducted logistic regressions to explore predictors of Attrition among employees. Age emerged as a significant factor, with each additional year decreasing Attrition odds by approximately 0.052 (p &lt; 0.001), underscoring its impact on turnover. While the intercept’s insignificance warrants caution, Age remains pivotal in retention efforts.</w:t>
+      </w:r>
+    </w:p>
+    <w:p>
+      <w:pPr>
+        <w:pStyle w:val="BodyText"/>
+      </w:pPr>
+      <w:r>
+        <w:t xml:space="preserve">These findings emphasize the need for age-sensitive strategies, such as mentorship programs for knowledge transfer, flexible work arrangements, and tailored career development opportunities. Leveraging experience can foster commitment and reduce turnover among senior employees. However, limitations include the model’s inability to capture all turnover influencers, like career aspirations or economic factors.</w:t>
+      </w:r>
+    </w:p>
+    <w:bookmarkStart w:id="50" w:name="tbl-logAge"/>
+    <w:p>
+      <w:pPr>
+        <w:pStyle w:val="TableCaption"/>
+      </w:pPr>
+      <w:r>
+        <w:t xml:space="preserve">Table 2: Logistic Regression - Age</w:t>
+      </w:r>
+    </w:p>
+    <w:tbl>
+      <w:tblPr>
+        <w:tblStyle w:val="Table"/>
+        <w:tblW w:type="auto" w:w="0"/>
+        <w:tblLook w:firstRow="1" w:lastRow="0" w:firstColumn="0" w:lastColumn="0" w:noHBand="0" w:noVBand="0" w:val="0020"/>
+        <w:jc w:val="start"/>
+        <w:tblCaption w:val="Table 2: Logistic Regression - Age"/>
+      </w:tblPr>
+      <w:tblGrid>
+        <w:gridCol w:w="1584"/>
+        <w:gridCol w:w="1584"/>
+        <w:gridCol w:w="1584"/>
+        <w:gridCol w:w="1584"/>
+        <w:gridCol w:w="1584"/>
+      </w:tblGrid>
+      <w:tr>
+        <w:trPr>
+          <w:tblHeader w:val="true"/>
+        </w:trPr>
+        <w:tc>
+          <w:tcPr/>
+          <w:p>
+            <w:pPr>
+              <w:pStyle w:val="Compact"/>
+              <w:jc w:val="left"/>
+            </w:pPr>
+            <w:r>
+              <w:t xml:space="preserve">term</w:t>
+            </w:r>
+          </w:p>
+        </w:tc>
+        <w:tc>
+          <w:tcPr/>
+          <w:p>
+            <w:pPr>
+              <w:pStyle w:val="Compact"/>
+              <w:jc w:val="right"/>
+            </w:pPr>
+            <w:r>
+              <w:t xml:space="preserve">estimate</w:t>
+            </w:r>
+          </w:p>
+        </w:tc>
+        <w:tc>
+          <w:tcPr/>
+          <w:p>
+            <w:pPr>
+              <w:pStyle w:val="Compact"/>
+              <w:jc w:val="right"/>
+            </w:pPr>
+            <w:r>
+              <w:t xml:space="preserve">std.error</w:t>
+            </w:r>
+          </w:p>
+        </w:tc>
+        <w:tc>
+          <w:tcPr/>
+          <w:p>
+            <w:pPr>
+              <w:pStyle w:val="Compact"/>
+              <w:jc w:val="right"/>
+            </w:pPr>
+            <w:r>
+              <w:t xml:space="preserve">statistic</w:t>
+            </w:r>
+          </w:p>
+        </w:tc>
+        <w:tc>
+          <w:tcPr/>
+          <w:p>
+            <w:pPr>
+              <w:pStyle w:val="Compact"/>
+              <w:jc w:val="left"/>
+            </w:pPr>
+            <w:r>
+              <w:t xml:space="preserve">p.value</w:t>
+            </w:r>
+          </w:p>
+        </w:tc>
+      </w:tr>
+      <w:tr>
+        <w:tc>
+          <w:tcPr/>
+          <w:p>
+            <w:pPr>
+              <w:pStyle w:val="Compact"/>
+              <w:jc w:val="left"/>
+            </w:pPr>
+            <w:r>
+              <w:t xml:space="preserve">(Intercept)</w:t>
+            </w:r>
+          </w:p>
+        </w:tc>
+        <w:tc>
+          <w:tcPr/>
+          <w:p>
+            <w:pPr>
+              <w:pStyle w:val="Compact"/>
+              <w:jc w:val="right"/>
+            </w:pPr>
+            <w:r>
+              <w:t xml:space="preserve">0.2061990</w:t>
+            </w:r>
+          </w:p>
+        </w:tc>
+        <w:tc>
+          <w:tcPr/>
+          <w:p>
+            <w:pPr>
+              <w:pStyle w:val="Compact"/>
+              <w:jc w:val="right"/>
+            </w:pPr>
+            <w:r>
+              <w:t xml:space="preserve">0.3059846</w:t>
+            </w:r>
+          </w:p>
+        </w:tc>
+        <w:tc>
+          <w:tcPr/>
+          <w:p>
+            <w:pPr>
+              <w:pStyle w:val="Compact"/>
+              <w:jc w:val="right"/>
+            </w:pPr>
+            <w:r>
+              <w:t xml:space="preserve">0.6738867</w:t>
+            </w:r>
+          </w:p>
+        </w:tc>
+        <w:tc>
+          <w:tcPr/>
+          <w:p>
+            <w:pPr>
+              <w:pStyle w:val="Compact"/>
+              <w:jc w:val="left"/>
+            </w:pPr>
+            <w:r>
+              <w:t xml:space="preserve">5.00383e-01</w:t>
+            </w:r>
+          </w:p>
+        </w:tc>
+      </w:tr>
+      <w:tr>
+        <w:tc>
+          <w:tcPr/>
+          <w:p>
+            <w:pPr>
+              <w:pStyle w:val="Compact"/>
+              <w:jc w:val="left"/>
+            </w:pPr>
+            <w:r>
+              <w:t xml:space="preserve">Age</w:t>
+            </w:r>
+          </w:p>
+        </w:tc>
+        <w:tc>
+          <w:tcPr/>
+          <w:p>
+            <w:pPr>
+              <w:pStyle w:val="Compact"/>
+              <w:jc w:val="right"/>
+            </w:pPr>
+            <w:r>
+              <w:t xml:space="preserve">-0.0522501</w:t>
+            </w:r>
+          </w:p>
+        </w:tc>
+        <w:tc>
+          <w:tcPr/>
+          <w:p>
+            <w:pPr>
+              <w:pStyle w:val="Compact"/>
+              <w:jc w:val="right"/>
+            </w:pPr>
+            <w:r>
+              <w:t xml:space="preserve">0.0087004</w:t>
+            </w:r>
+          </w:p>
+        </w:tc>
+        <w:tc>
+          <w:tcPr/>
+          <w:p>
+            <w:pPr>
+              <w:pStyle w:val="Compact"/>
+              <w:jc w:val="right"/>
+            </w:pPr>
+            <w:r>
+              <w:t xml:space="preserve">-6.0055212</w:t>
+            </w:r>
+          </w:p>
+        </w:tc>
+        <w:tc>
+          <w:tcPr/>
+          <w:p>
+            <w:pPr>
+              <w:pStyle w:val="Compact"/>
+              <w:jc w:val="left"/>
+            </w:pPr>
+            <w:r>
+              <w:t xml:space="preserve">1.90718e-09</w:t>
+            </w:r>
+          </w:p>
+        </w:tc>
+      </w:tr>
+    </w:tbl>
     <w:bookmarkEnd w:id="50"/>
+    <w:bookmarkEnd w:id="51"/>
+    <w:bookmarkStart w:id="53" w:name="logistic-regression-with-income"/>
+    <w:p>
+      <w:pPr>
+        <w:pStyle w:val="Heading3"/>
+      </w:pPr>
+      <w:r>
+        <w:t xml:space="preserve">5.2.2 Logistic Regression with Income</w:t>
+      </w:r>
+    </w:p>
+    <w:p>
+      <w:pPr>
+        <w:pStyle w:val="FirstParagraph"/>
+      </w:pPr>
+      <w:r>
+        <w:t xml:space="preserve">Money plays a crucial role in life decisions, including work-related choices. I examined Monthly Income to understand its impact on Attrition among employees. The results show that higher Monthly Income is associated with lower odds of Attrition. Specifically, for each unit increase in Monthly Income, the odds of Attrition decrease by about 0.0001271 (p &lt; 0.001), highlighting its significant influence on turnover.</w:t>
+      </w:r>
+    </w:p>
+    <w:p>
+      <w:pPr>
+        <w:pStyle w:val="BodyText"/>
+      </w:pPr>
+      <w:r>
+        <w:t xml:space="preserve">To leverage these findings, organizations can consider implementing competitive salary structures, performance-based incentives, and financial wellness programs. These initiatives can enhance employee satisfaction and retention, particularly among those sensitive to income-related factors.</w:t>
+      </w:r>
+    </w:p>
+    <w:bookmarkStart w:id="52" w:name="tbl-logInc"/>
+    <w:p>
+      <w:pPr>
+        <w:pStyle w:val="TableCaption"/>
+      </w:pPr>
+      <w:r>
+        <w:t xml:space="preserve">Table 3: Logistic Regression - Income</w:t>
+      </w:r>
+    </w:p>
+    <w:tbl>
+      <w:tblPr>
+        <w:tblStyle w:val="Table"/>
+        <w:tblW w:type="auto" w:w="0"/>
+        <w:tblLook w:firstRow="1" w:lastRow="0" w:firstColumn="0" w:lastColumn="0" w:noHBand="0" w:noVBand="0" w:val="0020"/>
+        <w:jc w:val="start"/>
+        <w:tblCaption w:val="Table 3: Logistic Regression - Income"/>
+      </w:tblPr>
+      <w:tblGrid>
+        <w:gridCol w:w="1584"/>
+        <w:gridCol w:w="1584"/>
+        <w:gridCol w:w="1584"/>
+        <w:gridCol w:w="1584"/>
+        <w:gridCol w:w="1584"/>
+      </w:tblGrid>
+      <w:tr>
+        <w:trPr>
+          <w:tblHeader w:val="true"/>
+        </w:trPr>
+        <w:tc>
+          <w:tcPr/>
+          <w:p>
+            <w:pPr>
+              <w:pStyle w:val="Compact"/>
+              <w:jc w:val="left"/>
+            </w:pPr>
+            <w:r>
+              <w:t xml:space="preserve">term</w:t>
+            </w:r>
+          </w:p>
+        </w:tc>
+        <w:tc>
+          <w:tcPr/>
+          <w:p>
+            <w:pPr>
+              <w:pStyle w:val="Compact"/>
+              <w:jc w:val="right"/>
+            </w:pPr>
+            <w:r>
+              <w:t xml:space="preserve">estimate</w:t>
+            </w:r>
+          </w:p>
+        </w:tc>
+        <w:tc>
+          <w:tcPr/>
+          <w:p>
+            <w:pPr>
+              <w:pStyle w:val="Compact"/>
+              <w:jc w:val="right"/>
+            </w:pPr>
+            <w:r>
+              <w:t xml:space="preserve">std.error</w:t>
+            </w:r>
+          </w:p>
+        </w:tc>
+        <w:tc>
+          <w:tcPr/>
+          <w:p>
+            <w:pPr>
+              <w:pStyle w:val="Compact"/>
+              <w:jc w:val="right"/>
+            </w:pPr>
+            <w:r>
+              <w:t xml:space="preserve">statistic</w:t>
+            </w:r>
+          </w:p>
+        </w:tc>
+        <w:tc>
+          <w:tcPr/>
+          <w:p>
+            <w:pPr>
+              <w:pStyle w:val="Compact"/>
+              <w:jc w:val="left"/>
+            </w:pPr>
+            <w:r>
+              <w:t xml:space="preserve">p.value</w:t>
+            </w:r>
+          </w:p>
+        </w:tc>
+      </w:tr>
+      <w:tr>
+        <w:tc>
+          <w:tcPr/>
+          <w:p>
+            <w:pPr>
+              <w:pStyle w:val="Compact"/>
+              <w:jc w:val="left"/>
+            </w:pPr>
+            <w:r>
+              <w:t xml:space="preserve">(Intercept)</w:t>
+            </w:r>
+          </w:p>
+        </w:tc>
+        <w:tc>
+          <w:tcPr/>
+          <w:p>
+            <w:pPr>
+              <w:pStyle w:val="Compact"/>
+              <w:jc w:val="right"/>
+            </w:pPr>
+            <w:r>
+              <w:t xml:space="preserve">-0.9291087</w:t>
+            </w:r>
+          </w:p>
+        </w:tc>
+        <w:tc>
+          <w:tcPr/>
+          <w:p>
+            <w:pPr>
+              <w:pStyle w:val="Compact"/>
+              <w:jc w:val="right"/>
+            </w:pPr>
+            <w:r>
+              <w:t xml:space="preserve">0.1292021</w:t>
+            </w:r>
+          </w:p>
+        </w:tc>
+        <w:tc>
+          <w:tcPr/>
+          <w:p>
+            <w:pPr>
+              <w:pStyle w:val="Compact"/>
+              <w:jc w:val="right"/>
+            </w:pPr>
+            <w:r>
+              <w:t xml:space="preserve">-7.191125</w:t>
+            </w:r>
+          </w:p>
+        </w:tc>
+        <w:tc>
+          <w:tcPr/>
+          <w:p>
+            <w:pPr>
+              <w:pStyle w:val="Compact"/>
+              <w:jc w:val="left"/>
+            </w:pPr>
+            <w:r>
+              <w:t xml:space="preserve">6.42596e-13</w:t>
+            </w:r>
+          </w:p>
+        </w:tc>
+      </w:tr>
+      <w:tr>
+        <w:tc>
+          <w:tcPr/>
+          <w:p>
+            <w:pPr>
+              <w:pStyle w:val="Compact"/>
+              <w:jc w:val="left"/>
+            </w:pPr>
+            <w:r>
+              <w:t xml:space="preserve">MonthlyIncome</w:t>
+            </w:r>
+          </w:p>
+        </w:tc>
+        <w:tc>
+          <w:tcPr/>
+          <w:p>
+            <w:pPr>
+              <w:pStyle w:val="Compact"/>
+              <w:jc w:val="right"/>
+            </w:pPr>
+            <w:r>
+              <w:t xml:space="preserve">-0.0001271</w:t>
+            </w:r>
+          </w:p>
+        </w:tc>
+        <w:tc>
+          <w:tcPr/>
+          <w:p>
+            <w:pPr>
+              <w:pStyle w:val="Compact"/>
+              <w:jc w:val="right"/>
+            </w:pPr>
+            <w:r>
+              <w:t xml:space="preserve">0.0000216</w:t>
+            </w:r>
+          </w:p>
+        </w:tc>
+        <w:tc>
+          <w:tcPr/>
+          <w:p>
+            <w:pPr>
+              <w:pStyle w:val="Compact"/>
+              <w:jc w:val="right"/>
+            </w:pPr>
+            <w:r>
+              <w:t xml:space="preserve">-5.879336</w:t>
+            </w:r>
+          </w:p>
+        </w:tc>
+        <w:tc>
+          <w:tcPr/>
+          <w:p>
+            <w:pPr>
+              <w:pStyle w:val="Compact"/>
+              <w:jc w:val="left"/>
+            </w:pPr>
+            <w:r>
+              <w:t xml:space="preserve">4.11915e-09</w:t>
+            </w:r>
+          </w:p>
+        </w:tc>
+      </w:tr>
+    </w:tbl>
+    <w:bookmarkEnd w:id="52"/>
+    <w:bookmarkEnd w:id="53"/>
+    <w:bookmarkStart w:id="55" w:name="Xda3a9ab616faf5f3a1c1ca02fa17b4f2d892d0a"/>
+    <w:p>
+      <w:pPr>
+        <w:pStyle w:val="Heading3"/>
+      </w:pPr>
+      <w:r>
+        <w:t xml:space="preserve">5.2.3 Logistic Regresion with Age, Income, and Job Satisfaction</w:t>
+      </w:r>
+    </w:p>
+    <w:p>
+      <w:pPr>
+        <w:pStyle w:val="FirstParagraph"/>
+      </w:pPr>
+      <w:r>
+        <w:t xml:space="preserve">I used a logistic regression model to study how Age, Monthly Income, and Job Satisfaction collectively affect Attrition among employees. This approach allowed me to explore their combined impact on turnover. The analysis revealed that older employees, those with higher incomes, and greater job satisfaction are significantly less likely to leave. Specifically, each additional year of Age reduces Attrition likelihood by about 0.0328 (p &lt; 0.001), with similar significant impacts observed for Monthly Income and Job Satisfaction.</w:t>
+      </w:r>
+    </w:p>
+    <w:bookmarkStart w:id="54" w:name="tbl-glm"/>
+    <w:p>
+      <w:pPr>
+        <w:pStyle w:val="TableCaption"/>
+      </w:pPr>
+      <w:r>
+        <w:t xml:space="preserve">Table 4: GLM - Age, Income, and Job Satisfaction</w:t>
+      </w:r>
+    </w:p>
+    <w:tbl>
+      <w:tblPr>
+        <w:tblStyle w:val="Table"/>
+        <w:tblW w:type="auto" w:w="0"/>
+        <w:tblLook w:firstRow="1" w:lastRow="0" w:firstColumn="0" w:lastColumn="0" w:noHBand="0" w:noVBand="0" w:val="0020"/>
+        <w:jc w:val="start"/>
+        <w:tblCaption w:val="Table 4: GLM - Age, Income, and Job Satisfaction"/>
+      </w:tblPr>
+      <w:tblGrid>
+        <w:gridCol w:w="1584"/>
+        <w:gridCol w:w="1584"/>
+        <w:gridCol w:w="1584"/>
+        <w:gridCol w:w="1584"/>
+        <w:gridCol w:w="1584"/>
+      </w:tblGrid>
+      <w:tr>
+        <w:trPr>
+          <w:tblHeader w:val="true"/>
+        </w:trPr>
+        <w:tc>
+          <w:tcPr/>
+          <w:p>
+            <w:pPr>
+              <w:pStyle w:val="Compact"/>
+              <w:jc w:val="left"/>
+            </w:pPr>
+            <w:r>
+              <w:t xml:space="preserve">term</w:t>
+            </w:r>
+          </w:p>
+        </w:tc>
+        <w:tc>
+          <w:tcPr/>
+          <w:p>
+            <w:pPr>
+              <w:pStyle w:val="Compact"/>
+              <w:jc w:val="right"/>
+            </w:pPr>
+            <w:r>
+              <w:t xml:space="preserve">estimate</w:t>
+            </w:r>
+          </w:p>
+        </w:tc>
+        <w:tc>
+          <w:tcPr/>
+          <w:p>
+            <w:pPr>
+              <w:pStyle w:val="Compact"/>
+              <w:jc w:val="right"/>
+            </w:pPr>
+            <w:r>
+              <w:t xml:space="preserve">std.error</w:t>
+            </w:r>
+          </w:p>
+        </w:tc>
+        <w:tc>
+          <w:tcPr/>
+          <w:p>
+            <w:pPr>
+              <w:pStyle w:val="Compact"/>
+              <w:jc w:val="right"/>
+            </w:pPr>
+            <w:r>
+              <w:t xml:space="preserve">statistic</w:t>
+            </w:r>
+          </w:p>
+        </w:tc>
+        <w:tc>
+          <w:tcPr/>
+          <w:p>
+            <w:pPr>
+              <w:pStyle w:val="Compact"/>
+              <w:jc w:val="left"/>
+            </w:pPr>
+            <w:r>
+              <w:t xml:space="preserve">p.value</w:t>
+            </w:r>
+          </w:p>
+        </w:tc>
+      </w:tr>
+      <w:tr>
+        <w:tc>
+          <w:tcPr/>
+          <w:p>
+            <w:pPr>
+              <w:pStyle w:val="Compact"/>
+              <w:jc w:val="left"/>
+            </w:pPr>
+            <w:r>
+              <w:t xml:space="preserve">(Intercept)</w:t>
+            </w:r>
+          </w:p>
+        </w:tc>
+        <w:tc>
+          <w:tcPr/>
+          <w:p>
+            <w:pPr>
+              <w:pStyle w:val="Compact"/>
+              <w:jc w:val="right"/>
+            </w:pPr>
+            <w:r>
+              <w:t xml:space="preserve">0.7450702</w:t>
+            </w:r>
+          </w:p>
+        </w:tc>
+        <w:tc>
+          <w:tcPr/>
+          <w:p>
+            <w:pPr>
+              <w:pStyle w:val="Compact"/>
+              <w:jc w:val="right"/>
+            </w:pPr>
+            <w:r>
+              <w:t xml:space="preserve">0.3547161</w:t>
+            </w:r>
+          </w:p>
+        </w:tc>
+        <w:tc>
+          <w:tcPr/>
+          <w:p>
+            <w:pPr>
+              <w:pStyle w:val="Compact"/>
+              <w:jc w:val="right"/>
+            </w:pPr>
+            <w:r>
+              <w:t xml:space="preserve">2.100469</w:t>
+            </w:r>
+          </w:p>
+        </w:tc>
+        <w:tc>
+          <w:tcPr/>
+          <w:p>
+            <w:pPr>
+              <w:pStyle w:val="Compact"/>
+              <w:jc w:val="left"/>
+            </w:pPr>
+            <w:r>
+              <w:t xml:space="preserve">3.56876e-02</w:t>
+            </w:r>
+          </w:p>
+        </w:tc>
+      </w:tr>
+      <w:tr>
+        <w:tc>
+          <w:tcPr/>
+          <w:p>
+            <w:pPr>
+              <w:pStyle w:val="Compact"/>
+              <w:jc w:val="left"/>
+            </w:pPr>
+            <w:r>
+              <w:t xml:space="preserve">Age</w:t>
+            </w:r>
+          </w:p>
+        </w:tc>
+        <w:tc>
+          <w:tcPr/>
+          <w:p>
+            <w:pPr>
+              <w:pStyle w:val="Compact"/>
+              <w:jc w:val="right"/>
+            </w:pPr>
+            <w:r>
+              <w:t xml:space="preserve">-0.0328493</w:t>
+            </w:r>
+          </w:p>
+        </w:tc>
+        <w:tc>
+          <w:tcPr/>
+          <w:p>
+            <w:pPr>
+              <w:pStyle w:val="Compact"/>
+              <w:jc w:val="right"/>
+            </w:pPr>
+            <w:r>
+              <w:t xml:space="preserve">0.0096477</w:t>
+            </w:r>
+          </w:p>
+        </w:tc>
+        <w:tc>
+          <w:tcPr/>
+          <w:p>
+            <w:pPr>
+              <w:pStyle w:val="Compact"/>
+              <w:jc w:val="right"/>
+            </w:pPr>
+            <w:r>
+              <w:t xml:space="preserve">-3.404877</w:t>
+            </w:r>
+          </w:p>
+        </w:tc>
+        <w:tc>
+          <w:tcPr/>
+          <w:p>
+            <w:pPr>
+              <w:pStyle w:val="Compact"/>
+              <w:jc w:val="left"/>
+            </w:pPr>
+            <w:r>
+              <w:t xml:space="preserve">6.61938e-04</w:t>
+            </w:r>
+          </w:p>
+        </w:tc>
+      </w:tr>
+      <w:tr>
+        <w:tc>
+          <w:tcPr/>
+          <w:p>
+            <w:pPr>
+              <w:pStyle w:val="Compact"/>
+              <w:jc w:val="left"/>
+            </w:pPr>
+            <w:r>
+              <w:t xml:space="preserve">MonthlyIncome</w:t>
+            </w:r>
+          </w:p>
+        </w:tc>
+        <w:tc>
+          <w:tcPr/>
+          <w:p>
+            <w:pPr>
+              <w:pStyle w:val="Compact"/>
+              <w:jc w:val="right"/>
+            </w:pPr>
+            <w:r>
+              <w:t xml:space="preserve">-0.0000951</w:t>
+            </w:r>
+          </w:p>
+        </w:tc>
+        <w:tc>
+          <w:tcPr/>
+          <w:p>
+            <w:pPr>
+              <w:pStyle w:val="Compact"/>
+              <w:jc w:val="right"/>
+            </w:pPr>
+            <w:r>
+              <w:t xml:space="preserve">0.0000237</w:t>
+            </w:r>
+          </w:p>
+        </w:tc>
+        <w:tc>
+          <w:tcPr/>
+          <w:p>
+            <w:pPr>
+              <w:pStyle w:val="Compact"/>
+              <w:jc w:val="right"/>
+            </w:pPr>
+            <w:r>
+              <w:t xml:space="preserve">-4.018468</w:t>
+            </w:r>
+          </w:p>
+        </w:tc>
+        <w:tc>
+          <w:tcPr/>
+          <w:p>
+            <w:pPr>
+              <w:pStyle w:val="Compact"/>
+              <w:jc w:val="left"/>
+            </w:pPr>
+            <w:r>
+              <w:t xml:space="preserve">5.85778e-05</w:t>
+            </w:r>
+          </w:p>
+        </w:tc>
+      </w:tr>
+      <w:tr>
+        <w:tc>
+          <w:tcPr/>
+          <w:p>
+            <w:pPr>
+              <w:pStyle w:val="Compact"/>
+              <w:jc w:val="left"/>
+            </w:pPr>
+            <w:r>
+              <w:t xml:space="preserve">JobSatisfaction</w:t>
+            </w:r>
+          </w:p>
+        </w:tc>
+        <w:tc>
+          <w:tcPr/>
+          <w:p>
+            <w:pPr>
+              <w:pStyle w:val="Compact"/>
+              <w:jc w:val="right"/>
+            </w:pPr>
+            <w:r>
+              <w:t xml:space="preserve">-0.2628956</w:t>
+            </w:r>
+          </w:p>
+        </w:tc>
+        <w:tc>
+          <w:tcPr/>
+          <w:p>
+            <w:pPr>
+              <w:pStyle w:val="Compact"/>
+              <w:jc w:val="right"/>
+            </w:pPr>
+            <w:r>
+              <w:t xml:space="preserve">0.0650454</w:t>
+            </w:r>
+          </w:p>
+        </w:tc>
+        <w:tc>
+          <w:tcPr/>
+          <w:p>
+            <w:pPr>
+              <w:pStyle w:val="Compact"/>
+              <w:jc w:val="right"/>
+            </w:pPr>
+            <w:r>
+              <w:t xml:space="preserve">-4.041727</w:t>
+            </w:r>
+          </w:p>
+        </w:tc>
+        <w:tc>
+          <w:tcPr/>
+          <w:p>
+            <w:pPr>
+              <w:pStyle w:val="Compact"/>
+              <w:jc w:val="left"/>
+            </w:pPr>
+            <w:r>
+              <w:t xml:space="preserve">5.30591e-05</w:t>
+            </w:r>
+          </w:p>
+        </w:tc>
+      </w:tr>
+    </w:tbl>
+    <w:bookmarkEnd w:id="54"/>
+    <w:bookmarkEnd w:id="55"/>
+    <w:bookmarkStart w:id="56" w:name="next-steps"/>
+    <w:p>
+      <w:pPr>
+        <w:pStyle w:val="Heading3"/>
+      </w:pPr>
+      <w:r>
+        <w:t xml:space="preserve">5.2.4 Next Steps</w:t>
+      </w:r>
+    </w:p>
+    <w:p>
+      <w:pPr>
+        <w:pStyle w:val="FirstParagraph"/>
+      </w:pPr>
+      <w:r>
+        <w:t xml:space="preserve">We must further explore additional predictors of attrition to identify causative factors. Developing strategies to retain employees and enhance overall employee experience is essential.</w:t>
+      </w:r>
+    </w:p>
+    <w:bookmarkEnd w:id="56"/>
+    <w:bookmarkEnd w:id="57"/>
+    <w:bookmarkEnd w:id="58"/>
     <w:sectPr/>
   </w:body>
 </w:document>

</xml_diff>

<commit_message>
Project part 4 - Statistical Analysis
</commit_message>
<xml_diff>
--- a/products/manuscript/Manuscript.docx
+++ b/products/manuscript/Manuscript.docx
@@ -71,7 +71,7 @@
         <w:pStyle w:val="Date"/>
       </w:pPr>
       <w:r>
-        <w:t xml:space="preserve">2024-07-10</w:t>
+        <w:t xml:space="preserve">2024-07-13</w:t>
       </w:r>
     </w:p>
     <w:bookmarkStart w:id="20" w:name="project-overview"/>
@@ -88,7 +88,7 @@
         <w:pStyle w:val="FirstParagraph"/>
       </w:pPr>
       <w:r>
-        <w:t xml:space="preserve">The primary objective of this project is to identify the key factors contributing to employee turnover and to develop a model that can predict potential departures within a company. By anticipating these departures, we can create strategies for employee retention and enhance the overall employee experience.</w:t>
+        <w:t xml:space="preserve">The primary objective of this project is to identify the key factors contributing to employee turnover by developing a model that can provide the predictors that influence employees to leave the organization. By identifying this factors, we can create strategies for employee retention and enhance the overall employee experience.</w:t>
       </w:r>
     </w:p>
     <w:p>
@@ -203,7 +203,7 @@
     </w:p>
     <w:bookmarkEnd w:id="23"/>
     <w:bookmarkEnd w:id="24"/>
-    <w:bookmarkStart w:id="25" w:name="data-cleaning-process"/>
+    <w:bookmarkStart w:id="30" w:name="data-cleaning-process"/>
     <w:p>
       <w:pPr>
         <w:pStyle w:val="Heading1"/>
@@ -220,21 +220,18 @@
         <w:t xml:space="preserve">Data cleaning is an important step in data analysis process and focuses on detecting and correcting errors and inconsistencies in the dataset. The goals is to ensure that the data is accurate, complete and reliable. Overall, this dataset didn’t have any anomalies and there were only a couple of steps I took to prepare the data. The steps we took are the following:</w:t>
       </w:r>
     </w:p>
-    <w:p>
-      <w:pPr>
-        <w:pStyle w:val="BodyText"/>
-      </w:pPr>
-      <w:r>
-        <w:rPr>
-          <w:bCs/>
-          <w:b/>
-        </w:rPr>
-        <w:t xml:space="preserve">Loading Data for Cleaning Process</w:t>
-      </w:r>
-    </w:p>
-    <w:p>
-      <w:pPr>
-        <w:pStyle w:val="BodyText"/>
+    <w:bookmarkStart w:id="25" w:name="loading-data-for-cleaning-process"/>
+    <w:p>
+      <w:pPr>
+        <w:pStyle w:val="Heading2"/>
+      </w:pPr>
+      <w:r>
+        <w:t xml:space="preserve">4.1 Loading Data for Cleaning Process</w:t>
+      </w:r>
+    </w:p>
+    <w:p>
+      <w:pPr>
+        <w:pStyle w:val="FirstParagraph"/>
       </w:pPr>
       <w:r>
         <w:t xml:space="preserve">In order to start the cleaning process, we need make to sure we load the data. In the code below, we use the</w:t>
@@ -384,21 +381,19 @@
         <w:t xml:space="preserve">#reading the file</w:t>
       </w:r>
     </w:p>
+    <w:bookmarkEnd w:id="25"/>
+    <w:bookmarkStart w:id="26" w:name="removing-columns"/>
+    <w:p>
+      <w:pPr>
+        <w:pStyle w:val="Heading2"/>
+      </w:pPr>
+      <w:r>
+        <w:t xml:space="preserve">4.2 Removing Columns</w:t>
+      </w:r>
+    </w:p>
     <w:p>
       <w:pPr>
         <w:pStyle w:val="FirstParagraph"/>
-      </w:pPr>
-      <w:r>
-        <w:rPr>
-          <w:bCs/>
-          <w:b/>
-        </w:rPr>
-        <w:t xml:space="preserve">Removing Columns</w:t>
-      </w:r>
-    </w:p>
-    <w:p>
-      <w:pPr>
-        <w:pStyle w:val="BodyText"/>
       </w:pPr>
       <w:r>
         <w:t xml:space="preserve">In the next step of my data cleaning process, I removed three columns from the dataset. The columns we removed are</w:t>
@@ -571,21 +566,19 @@
         <w:t xml:space="preserve">#priting the first 6 observations</w:t>
       </w:r>
     </w:p>
+    <w:bookmarkEnd w:id="26"/>
+    <w:bookmarkStart w:id="27" w:name="adding-descriptive-labels"/>
+    <w:p>
+      <w:pPr>
+        <w:pStyle w:val="Heading2"/>
+      </w:pPr>
+      <w:r>
+        <w:t xml:space="preserve">4.3 Adding Descriptive Labels</w:t>
+      </w:r>
+    </w:p>
     <w:p>
       <w:pPr>
         <w:pStyle w:val="FirstParagraph"/>
-      </w:pPr>
-      <w:r>
-        <w:rPr>
-          <w:bCs/>
-          <w:b/>
-        </w:rPr>
-        <w:t xml:space="preserve">Adding Descriptive Labels</w:t>
-      </w:r>
-    </w:p>
-    <w:p>
-      <w:pPr>
-        <w:pStyle w:val="BodyText"/>
       </w:pPr>
       <w:r>
         <w:t xml:space="preserve">Next, we addressed the</w:t>
@@ -1044,23 +1037,21 @@
         <w:t xml:space="preserve">(d2)</w:t>
       </w:r>
     </w:p>
+    <w:bookmarkEnd w:id="27"/>
+    <w:bookmarkStart w:id="28" w:name="tenure-categorization"/>
+    <w:p>
+      <w:pPr>
+        <w:pStyle w:val="Heading2"/>
+      </w:pPr>
+      <w:r>
+        <w:t xml:space="preserve">4.4 Tenure Categorization</w:t>
+      </w:r>
+    </w:p>
     <w:p>
       <w:pPr>
         <w:pStyle w:val="FirstParagraph"/>
       </w:pPr>
       <w:r>
-        <w:rPr>
-          <w:bCs/>
-          <w:b/>
-        </w:rPr>
-        <w:t xml:space="preserve">Tenure Categorization</w:t>
-      </w:r>
-    </w:p>
-    <w:p>
-      <w:pPr>
-        <w:pStyle w:val="BodyText"/>
-      </w:pPr>
-      <w:r>
         <w:t xml:space="preserve">To enhance the visualization of tenure distribution, I opted to introduce a new variable categorizing employee tenure. This approach allows us to identify the predominant tenure group, offering insights into potential turnover risks.</w:t>
       </w:r>
     </w:p>
@@ -1375,23 +1366,21 @@
         <w:t xml:space="preserve">#creating a new column</w:t>
       </w:r>
     </w:p>
+    <w:bookmarkEnd w:id="28"/>
+    <w:bookmarkStart w:id="29" w:name="saving-file"/>
+    <w:p>
+      <w:pPr>
+        <w:pStyle w:val="Heading2"/>
+      </w:pPr>
+      <w:r>
+        <w:t xml:space="preserve">4.5 Saving File</w:t>
+      </w:r>
+    </w:p>
     <w:p>
       <w:pPr>
         <w:pStyle w:val="FirstParagraph"/>
       </w:pPr>
       <w:r>
-        <w:rPr>
-          <w:bCs/>
-          <w:b/>
-        </w:rPr>
-        <w:t xml:space="preserve">Saving File</w:t>
-      </w:r>
-    </w:p>
-    <w:p>
-      <w:pPr>
-        <w:pStyle w:val="BodyText"/>
-      </w:pPr>
-      <w:r>
         <w:t xml:space="preserve">The final step in this process involved saving the file as an RDS file. This ensures that we can use it for our exploratory data analysis and maintain an organized project that is reproducible.</w:t>
       </w:r>
     </w:p>
@@ -1535,8 +1524,9 @@
         <w:t xml:space="preserve"> save_data_location)</w:t>
       </w:r>
     </w:p>
-    <w:bookmarkEnd w:id="25"/>
-    <w:bookmarkStart w:id="58" w:name="analysis-methods"/>
+    <w:bookmarkEnd w:id="29"/>
+    <w:bookmarkEnd w:id="30"/>
+    <w:bookmarkStart w:id="67" w:name="analysis-methods"/>
     <w:p>
       <w:pPr>
         <w:pStyle w:val="Heading1"/>
@@ -1545,7 +1535,7 @@
         <w:t xml:space="preserve">5. Analysis Methods</w:t>
       </w:r>
     </w:p>
-    <w:bookmarkStart w:id="49" w:name="exploratory-data-analysis"/>
+    <w:bookmarkStart w:id="54" w:name="exploratory-data-analysis"/>
     <w:p>
       <w:pPr>
         <w:pStyle w:val="Heading2"/>
@@ -1562,7 +1552,7 @@
         <w:t xml:space="preserve">I am starting my exploratory data analysis project with the objective of summarizing the dataset. I will begin by providing a concise overview of the variables included. Additionally, I will generate plots and tables to identify any outliers or patterns within the dataset. This analysis will help us understand the data available to us and guide our strategy to predict employee attrition within the organization. The variables shown are derived from the dataset that we cleaned in the previous step. This includes new columns, updated values, and excludes columns that we removed.</w:t>
       </w:r>
     </w:p>
-    <w:bookmarkStart w:id="26" w:name="data-variables"/>
+    <w:bookmarkStart w:id="31" w:name="data-variables"/>
     <w:p>
       <w:pPr>
         <w:pStyle w:val="Heading3"/>
@@ -2063,8 +2053,8 @@
         </w:tc>
       </w:tr>
     </w:tbl>
-    <w:bookmarkEnd w:id="26"/>
-    <w:bookmarkStart w:id="31" w:name="employee-tenure-in-years"/>
+    <w:bookmarkEnd w:id="31"/>
+    <w:bookmarkStart w:id="36" w:name="employee-tenure-in-years"/>
     <w:p>
       <w:pPr>
         <w:pStyle w:val="Heading3"/>
@@ -2094,103 +2084,7 @@
       <w:tr>
         <w:tc>
           <w:tcPr/>
-          <w:bookmarkStart w:id="30" w:name="fig-tenure"/>
-          <w:p>
-            <w:pPr>
-              <w:jc w:val="center"/>
-            </w:pPr>
-            <w:r>
-              <w:drawing>
-                <wp:inline>
-                  <wp:extent cx="5334000" cy="3292592"/>
-                  <wp:effectExtent b="0" l="0" r="0" t="0"/>
-                  <wp:docPr descr="" title="" id="28" name="Picture"/>
-                  <a:graphic>
-                    <a:graphicData uri="http://schemas.openxmlformats.org/drawingml/2006/picture">
-                      <pic:pic>
-                        <pic:nvPicPr>
-                          <pic:cNvPr descr="../../results/figures/tenure-distribution.png" id="29" name="Picture"/>
-                          <pic:cNvPicPr>
-                            <a:picLocks noChangeArrowheads="1" noChangeAspect="1"/>
-                          </pic:cNvPicPr>
-                        </pic:nvPicPr>
-                        <pic:blipFill>
-                          <a:blip r:embed="rId27"/>
-                          <a:stretch>
-                            <a:fillRect/>
-                          </a:stretch>
-                        </pic:blipFill>
-                        <pic:spPr bwMode="auto">
-                          <a:xfrm>
-                            <a:off x="0" y="0"/>
-                            <a:ext cx="5334000" cy="3292592"/>
-                          </a:xfrm>
-                          <a:prstGeom prst="rect">
-                            <a:avLst/>
-                          </a:prstGeom>
-                          <a:noFill/>
-                          <a:ln w="9525">
-                            <a:noFill/>
-                            <a:headEnd/>
-                            <a:tailEnd/>
-                          </a:ln>
-                        </pic:spPr>
-                      </pic:pic>
-                    </a:graphicData>
-                  </a:graphic>
-                </wp:inline>
-              </w:drawing>
-            </w:r>
-          </w:p>
-          <w:p>
-            <w:pPr>
-              <w:jc w:val="center"/>
-            </w:pPr>
-            <w:pPr>
-              <w:jc w:val="start"/>
-              <w:spacing w:before="200"/>
-              <w:pStyle w:val="ImageCaption"/>
-            </w:pPr>
-            <w:r>
-              <w:t xml:space="preserve">Figure 1: Employee Tenure</w:t>
-            </w:r>
-          </w:p>
-          <w:bookmarkEnd w:id="30"/>
-        </w:tc>
-      </w:tr>
-    </w:tbl>
-    <w:bookmarkEnd w:id="31"/>
-    <w:bookmarkStart w:id="36" w:name="tenure-category"/>
-    <w:p>
-      <w:pPr>
-        <w:pStyle w:val="Heading3"/>
-      </w:pPr>
-      <w:r>
-        <w:t xml:space="preserve">5.1.3 Tenure category</w:t>
-      </w:r>
-    </w:p>
-    <w:p>
-      <w:pPr>
-        <w:pStyle w:val="FirstParagraph"/>
-      </w:pPr>
-      <w:r>
-        <w:t xml:space="preserve">More than half of the employees have tenure of less than 5 years, suggesting a relatively young workforce. Shorter tenure could potentially indicate a higher turnover risk, although a comprehensive analysis incorporating other variables is necessary to fully understand the situation.</w:t>
-      </w:r>
-    </w:p>
-    <w:tbl>
-      <w:tblPr>
-        <w:tblStyle w:val="Table"/>
-        <w:tblW w:type="pct" w:w="5000"/>
-        <w:tblLook w:firstRow="0" w:lastRow="0" w:firstColumn="0" w:lastColumn="0" w:noHBand="0" w:noVBand="0" w:val="0000"/>
-        <w:jc w:val="start"/>
-      </w:tblPr>
-      <w:tblGrid>
-        <w:gridCol w:w="7920"/>
-      </w:tblGrid>
-      <w:tr>
-        <w:tc>
-          <w:tcPr/>
-          <w:bookmarkStart w:id="35" w:name="fig-tenureCategory"/>
+          <w:bookmarkStart w:id="35" w:name="fig-tenure"/>
           <w:p>
             <w:pPr>
               <w:jc w:val="center"/>
@@ -2205,7 +2099,7 @@
                     <a:graphicData uri="http://schemas.openxmlformats.org/drawingml/2006/picture">
                       <pic:pic>
                         <pic:nvPicPr>
-                          <pic:cNvPr descr="../../results/figures/tenure-category.png" id="34" name="Picture"/>
+                          <pic:cNvPr descr="../../results/figures/tenure-distribution.png" id="34" name="Picture"/>
                           <pic:cNvPicPr>
                             <a:picLocks noChangeArrowheads="1" noChangeAspect="1"/>
                           </pic:cNvPicPr>
@@ -2248,7 +2142,7 @@
               <w:pStyle w:val="ImageCaption"/>
             </w:pPr>
             <w:r>
-              <w:t xml:space="preserve">Figure 2: Tenure Category</w:t>
+              <w:t xml:space="preserve">Figure 1: Employee Tenure</w:t>
             </w:r>
           </w:p>
           <w:bookmarkEnd w:id="35"/>
@@ -2256,13 +2150,13 @@
       </w:tr>
     </w:tbl>
     <w:bookmarkEnd w:id="36"/>
-    <w:bookmarkStart w:id="38" w:name="gender"/>
+    <w:bookmarkStart w:id="41" w:name="tenure-category"/>
     <w:p>
       <w:pPr>
         <w:pStyle w:val="Heading3"/>
       </w:pPr>
       <w:r>
-        <w:t xml:space="preserve">5.1.4 Gender</w:t>
+        <w:t xml:space="preserve">5.1.3 Tenure category</w:t>
       </w:r>
     </w:p>
     <w:p>
@@ -2270,178 +2164,7 @@
         <w:pStyle w:val="FirstParagraph"/>
       </w:pPr>
       <w:r>
-        <w:t xml:space="preserve">The dataset consists of 1470 employees, with a gender distribution showing that males constitute the majority at 60%, while females make up 40%. This also highlights the gender disparity, and it would be interesting to explore this gap by department and examine attrition rates between the two groups.</w:t>
-      </w:r>
-    </w:p>
-    <w:p>
-      <w:pPr>
-        <w:pStyle w:val="BodyText"/>
-      </w:pPr>
-      <w:r>
-        <w:rPr>
-          <w:bCs/>
-          <w:b/>
-        </w:rPr>
-        <w:t xml:space="preserve">Distribution</w:t>
-      </w:r>
-    </w:p>
-    <w:bookmarkStart w:id="37" w:name="tbl-hrgender"/>
-    <w:p>
-      <w:pPr>
-        <w:pStyle w:val="TableCaption"/>
-      </w:pPr>
-      <w:r>
-        <w:t xml:space="preserve">Table 1: Employee Gender</w:t>
-      </w:r>
-    </w:p>
-    <w:tbl>
-      <w:tblPr>
-        <w:tblStyle w:val="Table"/>
-        <w:tblW w:type="auto" w:w="0"/>
-        <w:tblLook w:firstRow="1" w:lastRow="0" w:firstColumn="0" w:lastColumn="0" w:noHBand="0" w:noVBand="0" w:val="0020"/>
-        <w:jc w:val="start"/>
-        <w:tblCaption w:val="Table 1: Employee Gender"/>
-      </w:tblPr>
-      <w:tblGrid>
-        <w:gridCol w:w="2640"/>
-        <w:gridCol w:w="2640"/>
-        <w:gridCol w:w="2640"/>
-      </w:tblGrid>
-      <w:tr>
-        <w:trPr>
-          <w:tblHeader w:val="true"/>
-        </w:trPr>
-        <w:tc>
-          <w:tcPr/>
-          <w:p>
-            <w:pPr>
-              <w:pStyle w:val="Compact"/>
-              <w:jc w:val="left"/>
-            </w:pPr>
-            <w:r>
-              <w:t xml:space="preserve">Gender</w:t>
-            </w:r>
-          </w:p>
-        </w:tc>
-        <w:tc>
-          <w:tcPr/>
-          <w:p>
-            <w:pPr>
-              <w:pStyle w:val="Compact"/>
-              <w:jc w:val="right"/>
-            </w:pPr>
-            <w:r>
-              <w:t xml:space="preserve">Total Count</w:t>
-            </w:r>
-          </w:p>
-        </w:tc>
-        <w:tc>
-          <w:tcPr/>
-          <w:p>
-            <w:pPr>
-              <w:pStyle w:val="Compact"/>
-              <w:jc w:val="right"/>
-            </w:pPr>
-            <w:r>
-              <w:t xml:space="preserve">% of Total</w:t>
-            </w:r>
-          </w:p>
-        </w:tc>
-      </w:tr>
-      <w:tr>
-        <w:tc>
-          <w:tcPr/>
-          <w:p>
-            <w:pPr>
-              <w:pStyle w:val="Compact"/>
-              <w:jc w:val="left"/>
-            </w:pPr>
-            <w:r>
-              <w:t xml:space="preserve">Female</w:t>
-            </w:r>
-          </w:p>
-        </w:tc>
-        <w:tc>
-          <w:tcPr/>
-          <w:p>
-            <w:pPr>
-              <w:pStyle w:val="Compact"/>
-              <w:jc w:val="right"/>
-            </w:pPr>
-            <w:r>
-              <w:t xml:space="preserve">588</w:t>
-            </w:r>
-          </w:p>
-        </w:tc>
-        <w:tc>
-          <w:tcPr/>
-          <w:p>
-            <w:pPr>
-              <w:pStyle w:val="Compact"/>
-              <w:jc w:val="right"/>
-            </w:pPr>
-            <w:r>
-              <w:t xml:space="preserve">40</w:t>
-            </w:r>
-          </w:p>
-        </w:tc>
-      </w:tr>
-      <w:tr>
-        <w:tc>
-          <w:tcPr/>
-          <w:p>
-            <w:pPr>
-              <w:pStyle w:val="Compact"/>
-              <w:jc w:val="left"/>
-            </w:pPr>
-            <w:r>
-              <w:t xml:space="preserve">Male</w:t>
-            </w:r>
-          </w:p>
-        </w:tc>
-        <w:tc>
-          <w:tcPr/>
-          <w:p>
-            <w:pPr>
-              <w:pStyle w:val="Compact"/>
-              <w:jc w:val="right"/>
-            </w:pPr>
-            <w:r>
-              <w:t xml:space="preserve">882</w:t>
-            </w:r>
-          </w:p>
-        </w:tc>
-        <w:tc>
-          <w:tcPr/>
-          <w:p>
-            <w:pPr>
-              <w:pStyle w:val="Compact"/>
-              <w:jc w:val="right"/>
-            </w:pPr>
-            <w:r>
-              <w:t xml:space="preserve">60</w:t>
-            </w:r>
-          </w:p>
-        </w:tc>
-      </w:tr>
-    </w:tbl>
-    <w:bookmarkEnd w:id="37"/>
-    <w:bookmarkEnd w:id="38"/>
-    <w:bookmarkStart w:id="43" w:name="monthly-income-and-education"/>
-    <w:p>
-      <w:pPr>
-        <w:pStyle w:val="Heading3"/>
-      </w:pPr>
-      <w:r>
-        <w:t xml:space="preserve">5.1.5 Monthly Income and Education</w:t>
-      </w:r>
-    </w:p>
-    <w:p>
-      <w:pPr>
-        <w:pStyle w:val="FirstParagraph"/>
-      </w:pPr>
-      <w:r>
-        <w:t xml:space="preserve">I’m interested in examining which educational group experiences higher attrition rates. It’s evident from the data that median salaries increase with higher levels of education, but there are also numerous outliers present. This visualization serves to highlight the relationship between monthly income and educational background, which could provide insights into how these factors influence employee turnover.</w:t>
+        <w:t xml:space="preserve">More than half of the employees have tenure of less than 5 years, suggesting a relatively young workforce. Shorter tenure could potentially indicate a higher turnover risk, although a comprehensive analysis incorporating other variables is necessary to fully understand the situation.</w:t>
       </w:r>
     </w:p>
     <w:tbl>
@@ -2457,7 +2180,7 @@
       <w:tr>
         <w:tc>
           <w:tcPr/>
-          <w:bookmarkStart w:id="42" w:name="fig-Income-Education"/>
+          <w:bookmarkStart w:id="40" w:name="fig-tenureCategory"/>
           <w:p>
             <w:pPr>
               <w:jc w:val="center"/>
@@ -2467,18 +2190,18 @@
                 <wp:inline>
                   <wp:extent cx="5334000" cy="3292592"/>
                   <wp:effectExtent b="0" l="0" r="0" t="0"/>
-                  <wp:docPr descr="" title="" id="40" name="Picture"/>
+                  <wp:docPr descr="" title="" id="38" name="Picture"/>
                   <a:graphic>
                     <a:graphicData uri="http://schemas.openxmlformats.org/drawingml/2006/picture">
                       <pic:pic>
                         <pic:nvPicPr>
-                          <pic:cNvPr descr="../../results/figures/income-education.png" id="41" name="Picture"/>
+                          <pic:cNvPr descr="../../results/figures/tenure-category.png" id="39" name="Picture"/>
                           <pic:cNvPicPr>
                             <a:picLocks noChangeArrowheads="1" noChangeAspect="1"/>
                           </pic:cNvPicPr>
                         </pic:nvPicPr>
                         <pic:blipFill>
-                          <a:blip r:embed="rId39"/>
+                          <a:blip r:embed="rId37"/>
                           <a:stretch>
                             <a:fillRect/>
                           </a:stretch>
@@ -2515,21 +2238,192 @@
               <w:pStyle w:val="ImageCaption"/>
             </w:pPr>
             <w:r>
-              <w:t xml:space="preserve">Figure 3: Monthly Income by Education Level</w:t>
-            </w:r>
-          </w:p>
-          <w:bookmarkEnd w:id="42"/>
+              <w:t xml:space="preserve">Figure 2: Tenure Category</w:t>
+            </w:r>
+          </w:p>
+          <w:bookmarkEnd w:id="40"/>
         </w:tc>
       </w:tr>
     </w:tbl>
+    <w:bookmarkEnd w:id="41"/>
+    <w:bookmarkStart w:id="43" w:name="gender"/>
+    <w:p>
+      <w:pPr>
+        <w:pStyle w:val="Heading3"/>
+      </w:pPr>
+      <w:r>
+        <w:t xml:space="preserve">5.1.4 Gender</w:t>
+      </w:r>
+    </w:p>
+    <w:p>
+      <w:pPr>
+        <w:pStyle w:val="FirstParagraph"/>
+      </w:pPr>
+      <w:r>
+        <w:t xml:space="preserve">The dataset consists of 1470 employees, with a gender distribution showing that males constitute the majority at 60%, while females make up 40%. This also highlights the gender disparity, and it would be interesting to explore this gap by department and examine attrition rates between the two groups.</w:t>
+      </w:r>
+    </w:p>
+    <w:p>
+      <w:pPr>
+        <w:pStyle w:val="BodyText"/>
+      </w:pPr>
+      <w:r>
+        <w:rPr>
+          <w:bCs/>
+          <w:b/>
+        </w:rPr>
+        <w:t xml:space="preserve">Distribution</w:t>
+      </w:r>
+    </w:p>
+    <w:bookmarkStart w:id="42" w:name="tbl-hrgender"/>
+    <w:p>
+      <w:pPr>
+        <w:pStyle w:val="TableCaption"/>
+      </w:pPr>
+      <w:r>
+        <w:t xml:space="preserve">Table 1: Employee Gender</w:t>
+      </w:r>
+    </w:p>
+    <w:tbl>
+      <w:tblPr>
+        <w:tblStyle w:val="Table"/>
+        <w:tblW w:type="auto" w:w="0"/>
+        <w:tblLook w:firstRow="1" w:lastRow="0" w:firstColumn="0" w:lastColumn="0" w:noHBand="0" w:noVBand="0" w:val="0020"/>
+        <w:jc w:val="start"/>
+        <w:tblCaption w:val="Table 1: Employee Gender"/>
+      </w:tblPr>
+      <w:tblGrid>
+        <w:gridCol w:w="2640"/>
+        <w:gridCol w:w="2640"/>
+        <w:gridCol w:w="2640"/>
+      </w:tblGrid>
+      <w:tr>
+        <w:trPr>
+          <w:tblHeader w:val="true"/>
+        </w:trPr>
+        <w:tc>
+          <w:tcPr/>
+          <w:p>
+            <w:pPr>
+              <w:pStyle w:val="Compact"/>
+              <w:jc w:val="left"/>
+            </w:pPr>
+            <w:r>
+              <w:t xml:space="preserve">Gender</w:t>
+            </w:r>
+          </w:p>
+        </w:tc>
+        <w:tc>
+          <w:tcPr/>
+          <w:p>
+            <w:pPr>
+              <w:pStyle w:val="Compact"/>
+              <w:jc w:val="right"/>
+            </w:pPr>
+            <w:r>
+              <w:t xml:space="preserve">Total Count</w:t>
+            </w:r>
+          </w:p>
+        </w:tc>
+        <w:tc>
+          <w:tcPr/>
+          <w:p>
+            <w:pPr>
+              <w:pStyle w:val="Compact"/>
+              <w:jc w:val="right"/>
+            </w:pPr>
+            <w:r>
+              <w:t xml:space="preserve">% of Total</w:t>
+            </w:r>
+          </w:p>
+        </w:tc>
+      </w:tr>
+      <w:tr>
+        <w:tc>
+          <w:tcPr/>
+          <w:p>
+            <w:pPr>
+              <w:pStyle w:val="Compact"/>
+              <w:jc w:val="left"/>
+            </w:pPr>
+            <w:r>
+              <w:t xml:space="preserve">Female</w:t>
+            </w:r>
+          </w:p>
+        </w:tc>
+        <w:tc>
+          <w:tcPr/>
+          <w:p>
+            <w:pPr>
+              <w:pStyle w:val="Compact"/>
+              <w:jc w:val="right"/>
+            </w:pPr>
+            <w:r>
+              <w:t xml:space="preserve">588</w:t>
+            </w:r>
+          </w:p>
+        </w:tc>
+        <w:tc>
+          <w:tcPr/>
+          <w:p>
+            <w:pPr>
+              <w:pStyle w:val="Compact"/>
+              <w:jc w:val="right"/>
+            </w:pPr>
+            <w:r>
+              <w:t xml:space="preserve">40</w:t>
+            </w:r>
+          </w:p>
+        </w:tc>
+      </w:tr>
+      <w:tr>
+        <w:tc>
+          <w:tcPr/>
+          <w:p>
+            <w:pPr>
+              <w:pStyle w:val="Compact"/>
+              <w:jc w:val="left"/>
+            </w:pPr>
+            <w:r>
+              <w:t xml:space="preserve">Male</w:t>
+            </w:r>
+          </w:p>
+        </w:tc>
+        <w:tc>
+          <w:tcPr/>
+          <w:p>
+            <w:pPr>
+              <w:pStyle w:val="Compact"/>
+              <w:jc w:val="right"/>
+            </w:pPr>
+            <w:r>
+              <w:t xml:space="preserve">882</w:t>
+            </w:r>
+          </w:p>
+        </w:tc>
+        <w:tc>
+          <w:tcPr/>
+          <w:p>
+            <w:pPr>
+              <w:pStyle w:val="Compact"/>
+              <w:jc w:val="right"/>
+            </w:pPr>
+            <w:r>
+              <w:t xml:space="preserve">60</w:t>
+            </w:r>
+          </w:p>
+        </w:tc>
+      </w:tr>
+    </w:tbl>
+    <w:bookmarkEnd w:id="42"/>
     <w:bookmarkEnd w:id="43"/>
-    <w:bookmarkStart w:id="48" w:name="age-vs-attrition"/>
+    <w:bookmarkStart w:id="48" w:name="monthly-income-and-education"/>
     <w:p>
       <w:pPr>
         <w:pStyle w:val="Heading3"/>
       </w:pPr>
       <w:r>
-        <w:t xml:space="preserve">5.1.6 Age vs Attrition</w:t>
+        <w:t xml:space="preserve">5.1.5 Monthly Income and Education</w:t>
       </w:r>
     </w:p>
     <w:p>
@@ -2537,7 +2431,7 @@
         <w:pStyle w:val="FirstParagraph"/>
       </w:pPr>
       <w:r>
-        <w:t xml:space="preserve">In the bar chart, it is evident that attrition peaks among employees aged between 28 and 32. This trend suggests that individuals in this age group may be more likely to leave the company. Possible reasons for increased turnover in this demographic could include career advancement opportunities elsewhere, desire for higher compensation, or life changes such as starting a family.</w:t>
+        <w:t xml:space="preserve">I’m interested in examining which educational group experiences higher attrition rates. It’s evident from the data that median salaries increase with higher levels of education, but there are also numerous outliers present. This visualization serves to highlight the relationship between monthly income and educational background, which could provide insights into how these factors influence employee turnover.</w:t>
       </w:r>
     </w:p>
     <w:tbl>
@@ -2553,7 +2447,7 @@
       <w:tr>
         <w:tc>
           <w:tcPr/>
-          <w:bookmarkStart w:id="47" w:name="fig-Age-Attrition"/>
+          <w:bookmarkStart w:id="47" w:name="fig-Income-Education"/>
           <w:p>
             <w:pPr>
               <w:jc w:val="center"/>
@@ -2568,7 +2462,7 @@
                     <a:graphicData uri="http://schemas.openxmlformats.org/drawingml/2006/picture">
                       <pic:pic>
                         <pic:nvPicPr>
-                          <pic:cNvPr descr="../../results/figures/age-attrition.png" id="46" name="Picture"/>
+                          <pic:cNvPr descr="../../results/figures/income-education.png" id="46" name="Picture"/>
                           <pic:cNvPicPr>
                             <a:picLocks noChangeArrowheads="1" noChangeAspect="1"/>
                           </pic:cNvPicPr>
@@ -2611,13 +2505,109 @@
               <w:pStyle w:val="ImageCaption"/>
             </w:pPr>
             <w:r>
-              <w:t xml:space="preserve">Figure 4: Attrition by Employee Age</w:t>
+              <w:t xml:space="preserve">Figure 3: Monthly Income by Education Level</w:t>
             </w:r>
           </w:p>
           <w:bookmarkEnd w:id="47"/>
         </w:tc>
       </w:tr>
     </w:tbl>
+    <w:bookmarkEnd w:id="48"/>
+    <w:bookmarkStart w:id="53" w:name="age-vs-attrition"/>
+    <w:p>
+      <w:pPr>
+        <w:pStyle w:val="Heading3"/>
+      </w:pPr>
+      <w:r>
+        <w:t xml:space="preserve">5.1.6 Age vs Attrition</w:t>
+      </w:r>
+    </w:p>
+    <w:p>
+      <w:pPr>
+        <w:pStyle w:val="FirstParagraph"/>
+      </w:pPr>
+      <w:r>
+        <w:t xml:space="preserve">In the bar chart, it is evident that attrition peaks among employees aged between 28 and 32. This trend suggests that individuals in this age group may be more likely to leave the company. Possible reasons for increased turnover in this demographic could include career advancement opportunities elsewhere, desire for higher compensation, or life changes such as starting a family.</w:t>
+      </w:r>
+    </w:p>
+    <w:tbl>
+      <w:tblPr>
+        <w:tblStyle w:val="Table"/>
+        <w:tblW w:type="pct" w:w="5000"/>
+        <w:tblLook w:firstRow="0" w:lastRow="0" w:firstColumn="0" w:lastColumn="0" w:noHBand="0" w:noVBand="0" w:val="0000"/>
+        <w:jc w:val="start"/>
+      </w:tblPr>
+      <w:tblGrid>
+        <w:gridCol w:w="7920"/>
+      </w:tblGrid>
+      <w:tr>
+        <w:tc>
+          <w:tcPr/>
+          <w:bookmarkStart w:id="52" w:name="fig-Age-Attrition"/>
+          <w:p>
+            <w:pPr>
+              <w:jc w:val="center"/>
+            </w:pPr>
+            <w:r>
+              <w:drawing>
+                <wp:inline>
+                  <wp:extent cx="5334000" cy="3292592"/>
+                  <wp:effectExtent b="0" l="0" r="0" t="0"/>
+                  <wp:docPr descr="" title="" id="50" name="Picture"/>
+                  <a:graphic>
+                    <a:graphicData uri="http://schemas.openxmlformats.org/drawingml/2006/picture">
+                      <pic:pic>
+                        <pic:nvPicPr>
+                          <pic:cNvPr descr="../../results/figures/age-attrition.png" id="51" name="Picture"/>
+                          <pic:cNvPicPr>
+                            <a:picLocks noChangeArrowheads="1" noChangeAspect="1"/>
+                          </pic:cNvPicPr>
+                        </pic:nvPicPr>
+                        <pic:blipFill>
+                          <a:blip r:embed="rId49"/>
+                          <a:stretch>
+                            <a:fillRect/>
+                          </a:stretch>
+                        </pic:blipFill>
+                        <pic:spPr bwMode="auto">
+                          <a:xfrm>
+                            <a:off x="0" y="0"/>
+                            <a:ext cx="5334000" cy="3292592"/>
+                          </a:xfrm>
+                          <a:prstGeom prst="rect">
+                            <a:avLst/>
+                          </a:prstGeom>
+                          <a:noFill/>
+                          <a:ln w="9525">
+                            <a:noFill/>
+                            <a:headEnd/>
+                            <a:tailEnd/>
+                          </a:ln>
+                        </pic:spPr>
+                      </pic:pic>
+                    </a:graphicData>
+                  </a:graphic>
+                </wp:inline>
+              </w:drawing>
+            </w:r>
+          </w:p>
+          <w:p>
+            <w:pPr>
+              <w:jc w:val="center"/>
+            </w:pPr>
+            <w:pPr>
+              <w:jc w:val="start"/>
+              <w:spacing w:before="200"/>
+              <w:pStyle w:val="ImageCaption"/>
+            </w:pPr>
+            <w:r>
+              <w:t xml:space="preserve">Figure 4: Attrition by Employee Age</w:t>
+            </w:r>
+          </w:p>
+          <w:bookmarkEnd w:id="52"/>
+        </w:tc>
+      </w:tr>
+    </w:tbl>
     <w:p>
       <w:pPr>
         <w:pStyle w:val="BodyText"/>
@@ -2626,9 +2616,9 @@
         <w:t xml:space="preserve">Some of these variables may explain why employees are leaving. Understanding the employee profile by examining age, gender, department, and job satisfaction can reveal the reasons behind their departure. By creating profiles based on these insights, we can develop targeted retention strategies to address the specific needs and concerns of these employees.</w:t>
       </w:r>
     </w:p>
-    <w:bookmarkEnd w:id="48"/>
-    <w:bookmarkEnd w:id="49"/>
-    <w:bookmarkStart w:id="57" w:name="statistical-analysis-analysis"/>
+    <w:bookmarkEnd w:id="53"/>
+    <w:bookmarkEnd w:id="54"/>
+    <w:bookmarkStart w:id="66" w:name="statistical-analysis-analysis"/>
     <w:p>
       <w:pPr>
         <w:pStyle w:val="Heading2"/>
@@ -2637,7 +2627,7 @@
         <w:t xml:space="preserve">5.2 Statistical Analysis Analysis</w:t>
       </w:r>
     </w:p>
-    <w:bookmarkStart w:id="51" w:name="logistic-regression-with-age"/>
+    <w:bookmarkStart w:id="56" w:name="logistic-regression-with-age"/>
     <w:p>
       <w:pPr>
         <w:pStyle w:val="Heading3"/>
@@ -2651,7 +2641,7 @@
         <w:pStyle w:val="FirstParagraph"/>
       </w:pPr>
       <w:r>
-        <w:t xml:space="preserve">I conducted logistic regressions to explore predictors of Attrition among employees. Age emerged as a significant factor, with each additional year decreasing Attrition odds by approximately 0.052 (p &lt; 0.001), underscoring its impact on turnover. While the intercept’s insignificance warrants caution, Age remains pivotal in retention efforts.</w:t>
+        <w:t xml:space="preserve">I conducted logistic regressions to explore predictors of Attrition among employees. Age emerged as a significant factor, with each additional year decreasing Attrition odds by approximately 0.052 (p &lt; 0.001), underscoring its impact on turnover.</w:t>
       </w:r>
     </w:p>
     <w:p>
@@ -2662,7 +2652,7 @@
         <w:t xml:space="preserve">These findings emphasize the need for age-sensitive strategies, such as mentorship programs for knowledge transfer, flexible work arrangements, and tailored career development opportunities. Leveraging experience can foster commitment and reduce turnover among senior employees. However, limitations include the model’s inability to capture all turnover influencers, like career aspirations or economic factors.</w:t>
       </w:r>
     </w:p>
-    <w:bookmarkStart w:id="50" w:name="tbl-logAge"/>
+    <w:bookmarkStart w:id="55" w:name="tbl-logAge"/>
     <w:p>
       <w:pPr>
         <w:pStyle w:val="TableCaption"/>
@@ -2876,9 +2866,9 @@
         </w:tc>
       </w:tr>
     </w:tbl>
-    <w:bookmarkEnd w:id="50"/>
-    <w:bookmarkEnd w:id="51"/>
-    <w:bookmarkStart w:id="53" w:name="logistic-regression-with-income"/>
+    <w:bookmarkEnd w:id="55"/>
+    <w:bookmarkEnd w:id="56"/>
+    <w:bookmarkStart w:id="58" w:name="logistic-regression-with-income"/>
     <w:p>
       <w:pPr>
         <w:pStyle w:val="Heading3"/>
@@ -2903,7 +2893,7 @@
         <w:t xml:space="preserve">To leverage these findings, organizations can consider implementing competitive salary structures, performance-based incentives, and financial wellness programs. These initiatives can enhance employee satisfaction and retention, particularly among those sensitive to income-related factors.</w:t>
       </w:r>
     </w:p>
-    <w:bookmarkStart w:id="52" w:name="tbl-logInc"/>
+    <w:bookmarkStart w:id="57" w:name="tbl-logInc"/>
     <w:p>
       <w:pPr>
         <w:pStyle w:val="TableCaption"/>
@@ -3117,9 +3107,9 @@
         </w:tc>
       </w:tr>
     </w:tbl>
-    <w:bookmarkEnd w:id="52"/>
-    <w:bookmarkEnd w:id="53"/>
-    <w:bookmarkStart w:id="55" w:name="Xda3a9ab616faf5f3a1c1ca02fa17b4f2d892d0a"/>
+    <w:bookmarkEnd w:id="57"/>
+    <w:bookmarkEnd w:id="58"/>
+    <w:bookmarkStart w:id="60" w:name="Xda3a9ab616faf5f3a1c1ca02fa17b4f2d892d0a"/>
     <w:p>
       <w:pPr>
         <w:pStyle w:val="Heading3"/>
@@ -3136,7 +3126,7 @@
         <w:t xml:space="preserve">I used a logistic regression model to study how Age, Monthly Income, and Job Satisfaction collectively affect Attrition among employees. This approach allowed me to explore their combined impact on turnover. The analysis revealed that older employees, those with higher incomes, and greater job satisfaction are significantly less likely to leave. Specifically, each additional year of Age reduces Attrition likelihood by about 0.0328 (p &lt; 0.001), with similar significant impacts observed for Monthly Income and Job Satisfaction.</w:t>
       </w:r>
     </w:p>
-    <w:bookmarkStart w:id="54" w:name="tbl-glm"/>
+    <w:bookmarkStart w:id="59" w:name="tbl-glm"/>
     <w:p>
       <w:pPr>
         <w:pStyle w:val="TableCaption"/>
@@ -3474,15 +3464,15 @@
         </w:tc>
       </w:tr>
     </w:tbl>
-    <w:bookmarkEnd w:id="54"/>
-    <w:bookmarkEnd w:id="55"/>
-    <w:bookmarkStart w:id="56" w:name="next-steps"/>
+    <w:bookmarkEnd w:id="59"/>
+    <w:bookmarkEnd w:id="60"/>
+    <w:bookmarkStart w:id="63" w:name="random-forest-model"/>
     <w:p>
       <w:pPr>
         <w:pStyle w:val="Heading3"/>
       </w:pPr>
       <w:r>
-        <w:t xml:space="preserve">5.2.4 Next Steps</w:t>
+        <w:t xml:space="preserve">5.2.4 Random Forest Model</w:t>
       </w:r>
     </w:p>
     <w:p>
@@ -3490,12 +3480,1033 @@
         <w:pStyle w:val="FirstParagraph"/>
       </w:pPr>
       <w:r>
-        <w:t xml:space="preserve">We must further explore additional predictors of attrition to identify causative factors. Developing strategies to retain employees and enhance overall employee experience is essential.</w:t>
-      </w:r>
-    </w:p>
-    <w:bookmarkEnd w:id="56"/>
-    <w:bookmarkEnd w:id="57"/>
-    <w:bookmarkEnd w:id="58"/>
+        <w:t xml:space="preserve">For our last model, I choose a Random Forest due to its capability to manage intricate, nonlinear relationships among numerous variables without overfitting. This model excels in accuracy and offers valuable insights into predictor importance, helping us identify the most influential factors affecting attrition.</w:t>
+      </w:r>
+    </w:p>
+    <w:p>
+      <w:pPr>
+        <w:pStyle w:val="BodyText"/>
+      </w:pPr>
+      <w:r>
+        <w:t xml:space="preserve">For this model, I did the following:</w:t>
+      </w:r>
+    </w:p>
+    <w:p>
+      <w:pPr>
+        <w:numPr>
+          <w:ilvl w:val="0"/>
+          <w:numId w:val="1002"/>
+        </w:numPr>
+      </w:pPr>
+      <w:r>
+        <w:t xml:space="preserve">Split the dataset into 80% training and 20% testing to evaluate model performance. This suggestion was taken from my predictive modeling class.</w:t>
+      </w:r>
+    </w:p>
+    <w:p>
+      <w:pPr>
+        <w:numPr>
+          <w:ilvl w:val="0"/>
+          <w:numId w:val="1002"/>
+        </w:numPr>
+      </w:pPr>
+      <w:r>
+        <w:t xml:space="preserve">We then balanced the training data to address class imbalanced which can affect the model accuracy. There were many more examples of non attrition than attrition so we needed to address them for the model.</w:t>
+      </w:r>
+    </w:p>
+    <w:p>
+      <w:pPr>
+        <w:pStyle w:val="FirstParagraph"/>
+      </w:pPr>
+      <w:r>
+        <w:t xml:space="preserve">The call below specifies the model’s formula, data, and parameters used, while noting it’s a classification Random Forest predicting Attrition</w:t>
+      </w:r>
+      <w:r>
+        <w:t xml:space="preserve"> </w:t>
+      </w:r>
+      <w:r>
+        <w:rPr>
+          <w:bCs/>
+          <w:b/>
+        </w:rPr>
+        <w:t xml:space="preserve">(Yes 1 /No 0)</w:t>
+      </w:r>
+      <w:r>
+        <w:t xml:space="preserve"> </w:t>
+      </w:r>
+      <w:r>
+        <w:t xml:space="preserve">outcomes with 1000 trees. Each tree uses 5 variables per split to enhance stability and accuracy, balancing computational resources against model variance.</w:t>
+      </w:r>
+    </w:p>
+    <w:bookmarkStart w:id="61" w:name="tbl-rfmodel"/>
+    <w:p>
+      <w:pPr>
+        <w:pStyle w:val="TableCaption"/>
+      </w:pPr>
+      <w:r>
+        <w:t xml:space="preserve">Table 5: Random Forest Model</w:t>
+      </w:r>
+    </w:p>
+    <w:tbl>
+      <w:tblPr>
+        <w:tblStyle w:val="Table"/>
+        <w:tblW w:type="pct" w:w="5000"/>
+        <w:tblLook w:firstRow="1" w:lastRow="0" w:firstColumn="0" w:lastColumn="0" w:noHBand="0" w:noVBand="0" w:val="0020"/>
+        <w:jc w:val="start"/>
+        <w:tblCaption w:val="Table 5: Random Forest Model"/>
+      </w:tblPr>
+      <w:tblGrid>
+        <w:gridCol w:w="7920"/>
+      </w:tblGrid>
+      <w:tr>
+        <w:trPr>
+          <w:tblHeader w:val="true"/>
+        </w:trPr>
+        <w:tc>
+          <w:tcPr/>
+          <w:p>
+            <w:pPr>
+              <w:pStyle w:val="Compact"/>
+              <w:jc w:val="left"/>
+            </w:pPr>
+            <w:r>
+              <w:t xml:space="preserve">x</w:t>
+            </w:r>
+          </w:p>
+        </w:tc>
+      </w:tr>
+      <w:tr>
+        <w:tc>
+          <w:tcPr/>
+          <w:p>
+            <w:pPr>
+              <w:pStyle w:val="Compact"/>
+            </w:pPr>
+          </w:p>
+        </w:tc>
+      </w:tr>
+      <w:tr>
+        <w:tc>
+          <w:tcPr/>
+          <w:p>
+            <w:pPr>
+              <w:pStyle w:val="Compact"/>
+              <w:jc w:val="left"/>
+            </w:pPr>
+            <w:r>
+              <w:t xml:space="preserve">Call:</w:t>
+            </w:r>
+          </w:p>
+        </w:tc>
+      </w:tr>
+      <w:tr>
+        <w:tc>
+          <w:tcPr/>
+          <w:p>
+            <w:pPr>
+              <w:pStyle w:val="Compact"/>
+              <w:jc w:val="left"/>
+            </w:pPr>
+            <w:r>
+              <w:t xml:space="preserve">randomForest(formula = Attrition ~ ., data = train_data_balanced, importance = TRUE, ntree = 1000)</w:t>
+            </w:r>
+          </w:p>
+        </w:tc>
+      </w:tr>
+      <w:tr>
+        <w:tc>
+          <w:tcPr/>
+          <w:p>
+            <w:pPr>
+              <w:pStyle w:val="Compact"/>
+              <w:jc w:val="left"/>
+            </w:pPr>
+            <w:r>
+              <w:t xml:space="preserve">Type of random forest: classification</w:t>
+            </w:r>
+          </w:p>
+        </w:tc>
+      </w:tr>
+      <w:tr>
+        <w:tc>
+          <w:tcPr/>
+          <w:p>
+            <w:pPr>
+              <w:pStyle w:val="Compact"/>
+              <w:jc w:val="left"/>
+            </w:pPr>
+            <w:r>
+              <w:t xml:space="preserve">Number of trees: 1000</w:t>
+            </w:r>
+          </w:p>
+        </w:tc>
+      </w:tr>
+      <w:tr>
+        <w:tc>
+          <w:tcPr/>
+          <w:p>
+            <w:pPr>
+              <w:pStyle w:val="Compact"/>
+              <w:jc w:val="left"/>
+            </w:pPr>
+            <w:r>
+              <w:t xml:space="preserve">No. of variables tried at each split: 5</w:t>
+            </w:r>
+          </w:p>
+        </w:tc>
+      </w:tr>
+      <w:tr>
+        <w:tc>
+          <w:tcPr/>
+          <w:p>
+            <w:pPr>
+              <w:pStyle w:val="Compact"/>
+            </w:pPr>
+          </w:p>
+        </w:tc>
+      </w:tr>
+      <w:tr>
+        <w:tc>
+          <w:tcPr/>
+          <w:p>
+            <w:pPr>
+              <w:pStyle w:val="Compact"/>
+              <w:jc w:val="left"/>
+            </w:pPr>
+            <w:r>
+              <w:t xml:space="preserve">OOB estimate of error rate: 3.95%</w:t>
+            </w:r>
+          </w:p>
+        </w:tc>
+      </w:tr>
+      <w:tr>
+        <w:tc>
+          <w:tcPr/>
+          <w:p>
+            <w:pPr>
+              <w:pStyle w:val="Compact"/>
+              <w:jc w:val="left"/>
+            </w:pPr>
+            <w:r>
+              <w:t xml:space="preserve">Confusion matrix:</w:t>
+            </w:r>
+          </w:p>
+        </w:tc>
+      </w:tr>
+      <w:tr>
+        <w:tc>
+          <w:tcPr/>
+          <w:p>
+            <w:pPr>
+              <w:pStyle w:val="Compact"/>
+              <w:jc w:val="left"/>
+            </w:pPr>
+            <w:r>
+              <w:t xml:space="preserve">0 1 class.error</w:t>
+            </w:r>
+          </w:p>
+        </w:tc>
+      </w:tr>
+      <w:tr>
+        <w:tc>
+          <w:tcPr/>
+          <w:p>
+            <w:pPr>
+              <w:pStyle w:val="Compact"/>
+              <w:jc w:val="left"/>
+            </w:pPr>
+            <w:r>
+              <w:t xml:space="preserve">0 973 14 0.0141844</w:t>
+            </w:r>
+          </w:p>
+        </w:tc>
+      </w:tr>
+      <w:tr>
+        <w:tc>
+          <w:tcPr/>
+          <w:p>
+            <w:pPr>
+              <w:pStyle w:val="Compact"/>
+              <w:jc w:val="left"/>
+            </w:pPr>
+            <w:r>
+              <w:t xml:space="preserve">1 40 340 0.1052632</w:t>
+            </w:r>
+          </w:p>
+        </w:tc>
+      </w:tr>
+    </w:tbl>
+    <w:bookmarkEnd w:id="61"/>
+    <w:bookmarkStart w:id="62" w:name="random-forest-model-results"/>
+    <w:p>
+      <w:pPr>
+        <w:pStyle w:val="Heading4"/>
+      </w:pPr>
+      <w:r>
+        <w:t xml:space="preserve">5.2.4.1 Random Forest Model Results</w:t>
+      </w:r>
+    </w:p>
+    <w:p>
+      <w:pPr>
+        <w:pStyle w:val="FirstParagraph"/>
+      </w:pPr>
+      <w:r>
+        <w:t xml:space="preserve">Performance: The Random Forest model demonstrated excellent predictive capabilities, with an OOB error rate of just 3.95%, indicating high accuracy. The confusion matrix confirmed strong performance, particularly in identifying true positives and negatives, with low false positive and false negative rates.</w:t>
+      </w:r>
+    </w:p>
+    <w:p>
+      <w:pPr>
+        <w:pStyle w:val="BodyText"/>
+      </w:pPr>
+      <w:r>
+        <w:rPr>
+          <w:bCs/>
+          <w:b/>
+        </w:rPr>
+        <w:t xml:space="preserve">Class Error:</w:t>
+      </w:r>
+    </w:p>
+    <w:p>
+      <w:pPr>
+        <w:numPr>
+          <w:ilvl w:val="0"/>
+          <w:numId w:val="1003"/>
+        </w:numPr>
+      </w:pPr>
+      <w:r>
+        <w:t xml:space="preserve">0.0141844 for</w:t>
+      </w:r>
+      <w:r>
+        <w:t xml:space="preserve"> </w:t>
+      </w:r>
+      <w:r>
+        <w:t xml:space="preserve">‘</w:t>
+      </w:r>
+      <w:r>
+        <w:t xml:space="preserve">0</w:t>
+      </w:r>
+      <w:r>
+        <w:t xml:space="preserve">’</w:t>
+      </w:r>
+      <w:r>
+        <w:t xml:space="preserve"> </w:t>
+      </w:r>
+      <w:r>
+        <w:t xml:space="preserve">(No Attrition): Very low error rate, indicating high accuracy for predicting non-attrition.</w:t>
+      </w:r>
+    </w:p>
+    <w:p>
+      <w:pPr>
+        <w:numPr>
+          <w:ilvl w:val="1"/>
+          <w:numId w:val="1004"/>
+        </w:numPr>
+      </w:pPr>
+      <w:r>
+        <w:t xml:space="preserve">73 True Negatives (TN): Non-attrition cases correctly identified.</w:t>
+      </w:r>
+    </w:p>
+    <w:p>
+      <w:pPr>
+        <w:numPr>
+          <w:ilvl w:val="1"/>
+          <w:numId w:val="1004"/>
+        </w:numPr>
+      </w:pPr>
+      <w:r>
+        <w:t xml:space="preserve">14 False Positives (FP): Non-attrition cases incorrectly predicted as attrition.</w:t>
+      </w:r>
+    </w:p>
+    <w:p>
+      <w:pPr>
+        <w:numPr>
+          <w:ilvl w:val="0"/>
+          <w:numId w:val="1003"/>
+        </w:numPr>
+      </w:pPr>
+      <w:r>
+        <w:t xml:space="preserve">0.1052632 for</w:t>
+      </w:r>
+      <w:r>
+        <w:t xml:space="preserve"> </w:t>
+      </w:r>
+      <w:r>
+        <w:t xml:space="preserve">‘</w:t>
+      </w:r>
+      <w:r>
+        <w:t xml:space="preserve">1</w:t>
+      </w:r>
+      <w:r>
+        <w:t xml:space="preserve">’</w:t>
+      </w:r>
+      <w:r>
+        <w:t xml:space="preserve"> </w:t>
+      </w:r>
+      <w:r>
+        <w:t xml:space="preserve">(Attrition): Higher error rate, suggesting room for improvement in predicting actual attrition cases.</w:t>
+      </w:r>
+    </w:p>
+    <w:p>
+      <w:pPr>
+        <w:numPr>
+          <w:ilvl w:val="1"/>
+          <w:numId w:val="1005"/>
+        </w:numPr>
+      </w:pPr>
+      <w:r>
+        <w:t xml:space="preserve">40 False Negatives (FN): Attrition cases missed by the model.</w:t>
+      </w:r>
+    </w:p>
+    <w:p>
+      <w:pPr>
+        <w:numPr>
+          <w:ilvl w:val="1"/>
+          <w:numId w:val="1005"/>
+        </w:numPr>
+      </w:pPr>
+      <w:r>
+        <w:t xml:space="preserve">340 True Positives (TP): Attrition cases correctly identified.</w:t>
+      </w:r>
+    </w:p>
+    <w:bookmarkEnd w:id="62"/>
+    <w:bookmarkEnd w:id="63"/>
+    <w:bookmarkStart w:id="65" w:name="random-forest-top-5-predictors"/>
+    <w:p>
+      <w:pPr>
+        <w:pStyle w:val="Heading3"/>
+      </w:pPr>
+      <w:r>
+        <w:t xml:space="preserve">5.2.5 Random Forest Top 5 Predictors</w:t>
+      </w:r>
+    </w:p>
+    <w:p>
+      <w:pPr>
+        <w:pStyle w:val="FirstParagraph"/>
+      </w:pPr>
+      <w:r>
+        <w:rPr>
+          <w:bCs/>
+          <w:b/>
+        </w:rPr>
+        <w:t xml:space="preserve">Top 5 Predictors:</w:t>
+      </w:r>
+    </w:p>
+    <w:p>
+      <w:pPr>
+        <w:numPr>
+          <w:ilvl w:val="0"/>
+          <w:numId w:val="1006"/>
+        </w:numPr>
+      </w:pPr>
+      <w:r>
+        <w:t xml:space="preserve">Overtime: has the highest decrease in accuracy and Gini when excluded, indicating it’s a crucial predictor of attrition. High values suggest that employees working overtime are significantly more likely to leave.</w:t>
+      </w:r>
+    </w:p>
+    <w:p>
+      <w:pPr>
+        <w:numPr>
+          <w:ilvl w:val="0"/>
+          <w:numId w:val="1006"/>
+        </w:numPr>
+      </w:pPr>
+      <w:r>
+        <w:t xml:space="preserve">Monthly Income: This variable strongly influences attrition, implying that employees with certain income levels may be more prone to leaving, possibly due to pay dissatisfaction or better opportunities elsewhere.</w:t>
+      </w:r>
+    </w:p>
+    <w:p>
+      <w:pPr>
+        <w:numPr>
+          <w:ilvl w:val="0"/>
+          <w:numId w:val="1006"/>
+        </w:numPr>
+      </w:pPr>
+      <w:r>
+        <w:t xml:space="preserve">Age: impacts attrition decisions, with potential reasons including generational expectations, life stage career goals, and job fit.</w:t>
+      </w:r>
+    </w:p>
+    <w:p>
+      <w:pPr>
+        <w:numPr>
+          <w:ilvl w:val="0"/>
+          <w:numId w:val="1006"/>
+        </w:numPr>
+      </w:pPr>
+      <w:r>
+        <w:t xml:space="preserve">Job Satisfaction: A critical predictor indicating that lower job satisfaction is strongly associated with higher attrition.</w:t>
+      </w:r>
+    </w:p>
+    <w:p>
+      <w:pPr>
+        <w:numPr>
+          <w:ilvl w:val="0"/>
+          <w:numId w:val="1006"/>
+        </w:numPr>
+      </w:pPr>
+      <w:r>
+        <w:t xml:space="preserve">Distance from Home: Longer commutes are linked to higher attrition, suggesting that travel time affects employee satisfaction and retention.</w:t>
+      </w:r>
+    </w:p>
+    <w:bookmarkStart w:id="64" w:name="tbl-rfpred"/>
+    <w:p>
+      <w:pPr>
+        <w:pStyle w:val="TableCaption"/>
+      </w:pPr>
+      <w:r>
+        <w:t xml:space="preserve">Table 6: Random Forest Top Predictors</w:t>
+      </w:r>
+    </w:p>
+    <w:tbl>
+      <w:tblPr>
+        <w:tblStyle w:val="Table"/>
+        <w:tblW w:type="pct" w:w="5000"/>
+        <w:tblLook w:firstRow="1" w:lastRow="0" w:firstColumn="0" w:lastColumn="0" w:noHBand="0" w:noVBand="0" w:val="0020"/>
+        <w:jc w:val="start"/>
+        <w:tblCaption w:val="Table 6: Random Forest Top Predictors"/>
+      </w:tblPr>
+      <w:tblGrid>
+        <w:gridCol w:w="1479"/>
+        <w:gridCol w:w="870"/>
+        <w:gridCol w:w="783"/>
+        <w:gridCol w:w="1827"/>
+        <w:gridCol w:w="1479"/>
+        <w:gridCol w:w="1479"/>
+      </w:tblGrid>
+      <w:tr>
+        <w:trPr>
+          <w:tblHeader w:val="true"/>
+        </w:trPr>
+        <w:tc>
+          <w:tcPr/>
+          <w:p>
+            <w:pPr>
+              <w:pStyle w:val="Compact"/>
+            </w:pPr>
+          </w:p>
+        </w:tc>
+        <w:tc>
+          <w:tcPr/>
+          <w:p>
+            <w:pPr>
+              <w:pStyle w:val="Compact"/>
+              <w:jc w:val="right"/>
+            </w:pPr>
+            <w:r>
+              <w:t xml:space="preserve">0</w:t>
+            </w:r>
+          </w:p>
+        </w:tc>
+        <w:tc>
+          <w:tcPr/>
+          <w:p>
+            <w:pPr>
+              <w:pStyle w:val="Compact"/>
+              <w:jc w:val="right"/>
+            </w:pPr>
+            <w:r>
+              <w:t xml:space="preserve">1</w:t>
+            </w:r>
+          </w:p>
+        </w:tc>
+        <w:tc>
+          <w:tcPr/>
+          <w:p>
+            <w:pPr>
+              <w:pStyle w:val="Compact"/>
+              <w:jc w:val="right"/>
+            </w:pPr>
+            <w:r>
+              <w:t xml:space="preserve">MeanDecreaseAccuracy</w:t>
+            </w:r>
+          </w:p>
+        </w:tc>
+        <w:tc>
+          <w:tcPr/>
+          <w:p>
+            <w:pPr>
+              <w:pStyle w:val="Compact"/>
+              <w:jc w:val="right"/>
+            </w:pPr>
+            <w:r>
+              <w:t xml:space="preserve">MeanDecreaseGini</w:t>
+            </w:r>
+          </w:p>
+        </w:tc>
+        <w:tc>
+          <w:tcPr/>
+          <w:p>
+            <w:pPr>
+              <w:pStyle w:val="Compact"/>
+              <w:jc w:val="left"/>
+            </w:pPr>
+            <w:r>
+              <w:t xml:space="preserve">Variable</w:t>
+            </w:r>
+          </w:p>
+        </w:tc>
+      </w:tr>
+      <w:tr>
+        <w:tc>
+          <w:tcPr/>
+          <w:p>
+            <w:pPr>
+              <w:pStyle w:val="Compact"/>
+              <w:jc w:val="left"/>
+            </w:pPr>
+            <w:r>
+              <w:t xml:space="preserve">OverTime</w:t>
+            </w:r>
+          </w:p>
+        </w:tc>
+        <w:tc>
+          <w:tcPr/>
+          <w:p>
+            <w:pPr>
+              <w:pStyle w:val="Compact"/>
+              <w:jc w:val="right"/>
+            </w:pPr>
+            <w:r>
+              <w:t xml:space="preserve">26.776596</w:t>
+            </w:r>
+          </w:p>
+        </w:tc>
+        <w:tc>
+          <w:tcPr/>
+          <w:p>
+            <w:pPr>
+              <w:pStyle w:val="Compact"/>
+              <w:jc w:val="right"/>
+            </w:pPr>
+            <w:r>
+              <w:t xml:space="preserve">60.09822</w:t>
+            </w:r>
+          </w:p>
+        </w:tc>
+        <w:tc>
+          <w:tcPr/>
+          <w:p>
+            <w:pPr>
+              <w:pStyle w:val="Compact"/>
+              <w:jc w:val="right"/>
+            </w:pPr>
+            <w:r>
+              <w:t xml:space="preserve">59.26224</w:t>
+            </w:r>
+          </w:p>
+        </w:tc>
+        <w:tc>
+          <w:tcPr/>
+          <w:p>
+            <w:pPr>
+              <w:pStyle w:val="Compact"/>
+              <w:jc w:val="right"/>
+            </w:pPr>
+            <w:r>
+              <w:t xml:space="preserve">34.19040</w:t>
+            </w:r>
+          </w:p>
+        </w:tc>
+        <w:tc>
+          <w:tcPr/>
+          <w:p>
+            <w:pPr>
+              <w:pStyle w:val="Compact"/>
+              <w:jc w:val="left"/>
+            </w:pPr>
+            <w:r>
+              <w:t xml:space="preserve">OverTime</w:t>
+            </w:r>
+          </w:p>
+        </w:tc>
+      </w:tr>
+      <w:tr>
+        <w:tc>
+          <w:tcPr/>
+          <w:p>
+            <w:pPr>
+              <w:pStyle w:val="Compact"/>
+              <w:jc w:val="left"/>
+            </w:pPr>
+            <w:r>
+              <w:t xml:space="preserve">MonthlyIncome</w:t>
+            </w:r>
+          </w:p>
+        </w:tc>
+        <w:tc>
+          <w:tcPr/>
+          <w:p>
+            <w:pPr>
+              <w:pStyle w:val="Compact"/>
+              <w:jc w:val="right"/>
+            </w:pPr>
+            <w:r>
+              <w:t xml:space="preserve">10.471677</w:t>
+            </w:r>
+          </w:p>
+        </w:tc>
+        <w:tc>
+          <w:tcPr/>
+          <w:p>
+            <w:pPr>
+              <w:pStyle w:val="Compact"/>
+              <w:jc w:val="right"/>
+            </w:pPr>
+            <w:r>
+              <w:t xml:space="preserve">53.43746</w:t>
+            </w:r>
+          </w:p>
+        </w:tc>
+        <w:tc>
+          <w:tcPr/>
+          <w:p>
+            <w:pPr>
+              <w:pStyle w:val="Compact"/>
+              <w:jc w:val="right"/>
+            </w:pPr>
+            <w:r>
+              <w:t xml:space="preserve">52.08189</w:t>
+            </w:r>
+          </w:p>
+        </w:tc>
+        <w:tc>
+          <w:tcPr/>
+          <w:p>
+            <w:pPr>
+              <w:pStyle w:val="Compact"/>
+              <w:jc w:val="right"/>
+            </w:pPr>
+            <w:r>
+              <w:t xml:space="preserve">40.41331</w:t>
+            </w:r>
+          </w:p>
+        </w:tc>
+        <w:tc>
+          <w:tcPr/>
+          <w:p>
+            <w:pPr>
+              <w:pStyle w:val="Compact"/>
+              <w:jc w:val="left"/>
+            </w:pPr>
+            <w:r>
+              <w:t xml:space="preserve">MonthlyIncome</w:t>
+            </w:r>
+          </w:p>
+        </w:tc>
+      </w:tr>
+      <w:tr>
+        <w:tc>
+          <w:tcPr/>
+          <w:p>
+            <w:pPr>
+              <w:pStyle w:val="Compact"/>
+              <w:jc w:val="left"/>
+            </w:pPr>
+            <w:r>
+              <w:t xml:space="preserve">Age</w:t>
+            </w:r>
+          </w:p>
+        </w:tc>
+        <w:tc>
+          <w:tcPr/>
+          <w:p>
+            <w:pPr>
+              <w:pStyle w:val="Compact"/>
+              <w:jc w:val="right"/>
+            </w:pPr>
+            <w:r>
+              <w:t xml:space="preserve">11.551364</w:t>
+            </w:r>
+          </w:p>
+        </w:tc>
+        <w:tc>
+          <w:tcPr/>
+          <w:p>
+            <w:pPr>
+              <w:pStyle w:val="Compact"/>
+              <w:jc w:val="right"/>
+            </w:pPr>
+            <w:r>
+              <w:t xml:space="preserve">53.32729</w:t>
+            </w:r>
+          </w:p>
+        </w:tc>
+        <w:tc>
+          <w:tcPr/>
+          <w:p>
+            <w:pPr>
+              <w:pStyle w:val="Compact"/>
+              <w:jc w:val="right"/>
+            </w:pPr>
+            <w:r>
+              <w:t xml:space="preserve">49.67431</w:t>
+            </w:r>
+          </w:p>
+        </w:tc>
+        <w:tc>
+          <w:tcPr/>
+          <w:p>
+            <w:pPr>
+              <w:pStyle w:val="Compact"/>
+              <w:jc w:val="right"/>
+            </w:pPr>
+            <w:r>
+              <w:t xml:space="preserve">37.39627</w:t>
+            </w:r>
+          </w:p>
+        </w:tc>
+        <w:tc>
+          <w:tcPr/>
+          <w:p>
+            <w:pPr>
+              <w:pStyle w:val="Compact"/>
+              <w:jc w:val="left"/>
+            </w:pPr>
+            <w:r>
+              <w:t xml:space="preserve">Age</w:t>
+            </w:r>
+          </w:p>
+        </w:tc>
+      </w:tr>
+      <w:tr>
+        <w:tc>
+          <w:tcPr/>
+          <w:p>
+            <w:pPr>
+              <w:pStyle w:val="Compact"/>
+              <w:jc w:val="left"/>
+            </w:pPr>
+            <w:r>
+              <w:t xml:space="preserve">JobSatisfaction</w:t>
+            </w:r>
+          </w:p>
+        </w:tc>
+        <w:tc>
+          <w:tcPr/>
+          <w:p>
+            <w:pPr>
+              <w:pStyle w:val="Compact"/>
+              <w:jc w:val="right"/>
+            </w:pPr>
+            <w:r>
+              <w:t xml:space="preserve">11.522873</w:t>
+            </w:r>
+          </w:p>
+        </w:tc>
+        <w:tc>
+          <w:tcPr/>
+          <w:p>
+            <w:pPr>
+              <w:pStyle w:val="Compact"/>
+              <w:jc w:val="right"/>
+            </w:pPr>
+            <w:r>
+              <w:t xml:space="preserve">52.90910</w:t>
+            </w:r>
+          </w:p>
+        </w:tc>
+        <w:tc>
+          <w:tcPr/>
+          <w:p>
+            <w:pPr>
+              <w:pStyle w:val="Compact"/>
+              <w:jc w:val="right"/>
+            </w:pPr>
+            <w:r>
+              <w:t xml:space="preserve">48.50190</w:t>
+            </w:r>
+          </w:p>
+        </w:tc>
+        <w:tc>
+          <w:tcPr/>
+          <w:p>
+            <w:pPr>
+              <w:pStyle w:val="Compact"/>
+              <w:jc w:val="right"/>
+            </w:pPr>
+            <w:r>
+              <w:t xml:space="preserve">23.95524</w:t>
+            </w:r>
+          </w:p>
+        </w:tc>
+        <w:tc>
+          <w:tcPr/>
+          <w:p>
+            <w:pPr>
+              <w:pStyle w:val="Compact"/>
+              <w:jc w:val="left"/>
+            </w:pPr>
+            <w:r>
+              <w:t xml:space="preserve">JobSatisfaction</w:t>
+            </w:r>
+          </w:p>
+        </w:tc>
+      </w:tr>
+      <w:tr>
+        <w:tc>
+          <w:tcPr/>
+          <w:p>
+            <w:pPr>
+              <w:pStyle w:val="Compact"/>
+              <w:jc w:val="left"/>
+            </w:pPr>
+            <w:r>
+              <w:t xml:space="preserve">DistanceFromHome</w:t>
+            </w:r>
+          </w:p>
+        </w:tc>
+        <w:tc>
+          <w:tcPr/>
+          <w:p>
+            <w:pPr>
+              <w:pStyle w:val="Compact"/>
+              <w:jc w:val="right"/>
+            </w:pPr>
+            <w:r>
+              <w:t xml:space="preserve">3.583941</w:t>
+            </w:r>
+          </w:p>
+        </w:tc>
+        <w:tc>
+          <w:tcPr/>
+          <w:p>
+            <w:pPr>
+              <w:pStyle w:val="Compact"/>
+              <w:jc w:val="right"/>
+            </w:pPr>
+            <w:r>
+              <w:t xml:space="preserve">54.10550</w:t>
+            </w:r>
+          </w:p>
+        </w:tc>
+        <w:tc>
+          <w:tcPr/>
+          <w:p>
+            <w:pPr>
+              <w:pStyle w:val="Compact"/>
+              <w:jc w:val="right"/>
+            </w:pPr>
+            <w:r>
+              <w:t xml:space="preserve">47.85929</w:t>
+            </w:r>
+          </w:p>
+        </w:tc>
+        <w:tc>
+          <w:tcPr/>
+          <w:p>
+            <w:pPr>
+              <w:pStyle w:val="Compact"/>
+              <w:jc w:val="right"/>
+            </w:pPr>
+            <w:r>
+              <w:t xml:space="preserve">27.65922</w:t>
+            </w:r>
+          </w:p>
+        </w:tc>
+        <w:tc>
+          <w:tcPr/>
+          <w:p>
+            <w:pPr>
+              <w:pStyle w:val="Compact"/>
+              <w:jc w:val="left"/>
+            </w:pPr>
+            <w:r>
+              <w:t xml:space="preserve">DistanceFromHome</w:t>
+            </w:r>
+          </w:p>
+        </w:tc>
+      </w:tr>
+    </w:tbl>
+    <w:bookmarkEnd w:id="64"/>
+    <w:bookmarkEnd w:id="65"/>
+    <w:bookmarkEnd w:id="66"/>
+    <w:bookmarkEnd w:id="67"/>
+    <w:bookmarkStart w:id="68" w:name="strategies-to-prevent-attrition"/>
+    <w:p>
+      <w:pPr>
+        <w:pStyle w:val="Heading1"/>
+      </w:pPr>
+      <w:r>
+        <w:t xml:space="preserve">6. Strategies to Prevent Attrition</w:t>
+      </w:r>
+    </w:p>
+    <w:p>
+      <w:pPr>
+        <w:pStyle w:val="FirstParagraph"/>
+      </w:pPr>
+      <w:r>
+        <w:t xml:space="preserve">Based on insights from the models, it’s evident that factors such as overtime, monthly income, age, job satisfaction, and distance from home significantly influence employees’ decisions to leave the organization. Armed with this information, we can create strategies focus at reducing employee turnover.</w:t>
+      </w:r>
+    </w:p>
+    <w:p>
+      <w:pPr>
+        <w:pStyle w:val="BodyText"/>
+      </w:pPr>
+      <w:r>
+        <w:t xml:space="preserve">Proposed strategies include:</w:t>
+      </w:r>
+    </w:p>
+    <w:p>
+      <w:pPr>
+        <w:numPr>
+          <w:ilvl w:val="0"/>
+          <w:numId w:val="1007"/>
+        </w:numPr>
+      </w:pPr>
+      <w:r>
+        <w:t xml:space="preserve">OverTime Management: Implement strict overtime policies and ensure workload distribution is balanced. Encouraging time-off and providing support during peak times can prevent burnout.</w:t>
+      </w:r>
+    </w:p>
+    <w:p>
+      <w:pPr>
+        <w:numPr>
+          <w:ilvl w:val="0"/>
+          <w:numId w:val="1007"/>
+        </w:numPr>
+      </w:pPr>
+      <w:r>
+        <w:t xml:space="preserve">Compensation and Benefits: Regular market analysis to ensure competitive pay scales and comprehensive benefits tailored to meet the diverse needs of the workforce can help in retaining talent, particularly those influenced by financial incentives.</w:t>
+      </w:r>
+    </w:p>
+    <w:p>
+      <w:pPr>
+        <w:numPr>
+          <w:ilvl w:val="0"/>
+          <w:numId w:val="1007"/>
+        </w:numPr>
+      </w:pPr>
+      <w:r>
+        <w:t xml:space="preserve">Age-Adaptive HR Policies: Designing age-specific policies that cater to the unique needs and preferences of different generational cohorts within the workplace. For example, younger employees might value professional development and upskilling opportunities more than their older counterparts, who might prioritize job security and healthcare benefits.</w:t>
+      </w:r>
+    </w:p>
+    <w:p>
+      <w:pPr>
+        <w:numPr>
+          <w:ilvl w:val="0"/>
+          <w:numId w:val="1007"/>
+        </w:numPr>
+      </w:pPr>
+      <w:r>
+        <w:t xml:space="preserve">Enhancing Job Satisfaction: Focus on creating a positive work environment where employees feel valued and have clear career paths. This can include team-building activities, transparent communication from management, and continuous professional development.</w:t>
+      </w:r>
+    </w:p>
+    <w:p>
+      <w:pPr>
+        <w:numPr>
+          <w:ilvl w:val="0"/>
+          <w:numId w:val="1007"/>
+        </w:numPr>
+      </w:pPr>
+      <w:r>
+        <w:t xml:space="preserve">Flexible Working Arrangements: For employees burdened by long commutes, flexible working arrangements can be a game-changer. This could range from offering telecommuting options to establishing satellite offices closer to where clusters of employees live.</w:t>
+      </w:r>
+    </w:p>
+    <w:p>
+      <w:pPr>
+        <w:pStyle w:val="FirstParagraph"/>
+      </w:pPr>
+      <w:r>
+        <w:t xml:space="preserve">Building on these strategies, it’s clear that addressing key factors like overtime, monthly income, age, job satisfaction, and distance from home can mitigate attrition risks. However, retaining talent involves ongoing efforts beyond initial strategies. Establishing a robust feedback system for continuous improvement, fostering a culture of open communication and trust, and regularly reviewing and adapting policies based on employee feedback can further strengthen retention efforts. Investing in leadership development programs to empower managers with skills to support and engage their teams effectively can also play a crucial role. By integrating these approaches with a commitment to fostering a supportive and inclusive workplace culture, organizations can create an environment where employees are motivated to stay and thrive, ultimately reducing turnover and fostering long-term organizational success.</w:t>
+      </w:r>
+    </w:p>
+    <w:bookmarkEnd w:id="68"/>
     <w:sectPr/>
   </w:body>
 </w:document>
@@ -3678,10 +4689,140 @@
       </w:pPr>
     </w:lvl>
   </w:abstractNum>
+  <w:abstractNum w:abstractNumId="99411">
+    <w:nsid w:val="A99411"/>
+    <w:multiLevelType w:val="multilevel"/>
+    <w:lvl w:ilvl="0">
+      <w:start w:val="1"/>
+      <w:numFmt w:val="decimal"/>
+      <w:lvlText w:val="%1."/>
+      <w:lvlJc w:val="left"/>
+      <w:pPr>
+        <w:ind w:left="720" w:hanging="480"/>
+      </w:pPr>
+    </w:lvl>
+    <w:lvl w:ilvl="1">
+      <w:start w:val="1"/>
+      <w:numFmt w:val="decimal"/>
+      <w:lvlText w:val="%2."/>
+      <w:lvlJc w:val="left"/>
+      <w:pPr>
+        <w:ind w:left="1440" w:hanging="480"/>
+      </w:pPr>
+    </w:lvl>
+    <w:lvl w:ilvl="2">
+      <w:start w:val="1"/>
+      <w:numFmt w:val="decimal"/>
+      <w:lvlText w:val="%3."/>
+      <w:lvlJc w:val="left"/>
+      <w:pPr>
+        <w:ind w:left="2160" w:hanging="480"/>
+      </w:pPr>
+    </w:lvl>
+    <w:lvl w:ilvl="3">
+      <w:start w:val="1"/>
+      <w:numFmt w:val="decimal"/>
+      <w:lvlText w:val="%4."/>
+      <w:lvlJc w:val="left"/>
+      <w:pPr>
+        <w:ind w:left="2880" w:hanging="480"/>
+      </w:pPr>
+    </w:lvl>
+    <w:lvl w:ilvl="4">
+      <w:start w:val="1"/>
+      <w:numFmt w:val="decimal"/>
+      <w:lvlText w:val="%5."/>
+      <w:lvlJc w:val="left"/>
+      <w:pPr>
+        <w:ind w:left="3600" w:hanging="480"/>
+      </w:pPr>
+    </w:lvl>
+    <w:lvl w:ilvl="5">
+      <w:start w:val="1"/>
+      <w:numFmt w:val="decimal"/>
+      <w:lvlText w:val="%6."/>
+      <w:lvlJc w:val="left"/>
+      <w:pPr>
+        <w:ind w:left="4320" w:hanging="480"/>
+      </w:pPr>
+    </w:lvl>
+    <w:lvl w:ilvl="6">
+      <w:start w:val="1"/>
+      <w:numFmt w:val="decimal"/>
+      <w:lvlText w:val="%7."/>
+      <w:lvlJc w:val="left"/>
+      <w:pPr>
+        <w:ind w:left="5040" w:hanging="480"/>
+      </w:pPr>
+    </w:lvl>
+    <w:lvl w:ilvl="7">
+      <w:start w:val="1"/>
+      <w:numFmt w:val="decimal"/>
+      <w:lvlText w:val="%8."/>
+      <w:lvlJc w:val="left"/>
+      <w:pPr>
+        <w:ind w:left="5760" w:hanging="480"/>
+      </w:pPr>
+    </w:lvl>
+    <w:lvl w:ilvl="8">
+      <w:start w:val="1"/>
+      <w:numFmt w:val="decimal"/>
+      <w:lvlText w:val="%9."/>
+      <w:lvlJc w:val="left"/>
+      <w:pPr>
+        <w:ind w:left="6480" w:hanging="480"/>
+      </w:pPr>
+    </w:lvl>
+  </w:abstractNum>
   <w:num w:numId="1000">
     <w:abstractNumId w:val="990"/>
   </w:num>
   <w:num w:numId="1001">
+    <w:abstractNumId w:val="991"/>
+  </w:num>
+  <w:num w:numId="1002">
+    <w:abstractNumId w:val="991"/>
+  </w:num>
+  <w:num w:numId="1003">
+    <w:abstractNumId w:val="991"/>
+  </w:num>
+  <w:num w:numId="1004">
+    <w:abstractNumId w:val="991"/>
+  </w:num>
+  <w:num w:numId="1005">
+    <w:abstractNumId w:val="991"/>
+  </w:num>
+  <w:num w:numId="1006">
+    <w:abstractNumId w:val="99411"/>
+    <w:lvlOverride w:ilvl="0">
+      <w:startOverride w:val="1"/>
+    </w:lvlOverride>
+    <w:lvlOverride w:ilvl="1">
+      <w:startOverride w:val="1"/>
+    </w:lvlOverride>
+    <w:lvlOverride w:ilvl="2">
+      <w:startOverride w:val="1"/>
+    </w:lvlOverride>
+    <w:lvlOverride w:ilvl="3">
+      <w:startOverride w:val="1"/>
+    </w:lvlOverride>
+    <w:lvlOverride w:ilvl="4">
+      <w:startOverride w:val="1"/>
+    </w:lvlOverride>
+    <w:lvlOverride w:ilvl="5">
+      <w:startOverride w:val="1"/>
+    </w:lvlOverride>
+    <w:lvlOverride w:ilvl="6">
+      <w:startOverride w:val="1"/>
+    </w:lvlOverride>
+    <w:lvlOverride w:ilvl="7">
+      <w:startOverride w:val="1"/>
+    </w:lvlOverride>
+    <w:lvlOverride w:ilvl="8">
+      <w:startOverride w:val="1"/>
+    </w:lvlOverride>
+  </w:num>
+  <w:num w:numId="1007">
     <w:abstractNumId w:val="991"/>
   </w:num>
 </w:numbering>

</xml_diff>